<commit_message>
update 2 - Lastenheft
</commit_message>
<xml_diff>
--- a/documents/Lastenheft.docx
+++ b/documents/Lastenheft.docx
@@ -275,7 +275,7 @@
                   </wp:anchor>
                 </w:drawing>
               </mc:Choice>
-              <mc:Fallback xmlns:cx1="http://schemas.microsoft.com/office/drawing/2015/9/8/chartex" xmlns:cx2="http://schemas.microsoft.com/office/drawing/2015/10/21/chartex" xmlns:cx5="http://schemas.microsoft.com/office/drawing/2016/5/11/chartex" xmlns:cx4="http://schemas.microsoft.com/office/drawing/2016/5/10/chartex" xmlns:cx3="http://schemas.microsoft.com/office/drawing/2016/5/9/chartex">
+              <mc:Fallback xmlns:cx3="http://schemas.microsoft.com/office/drawing/2016/5/9/chartex" xmlns:cx4="http://schemas.microsoft.com/office/drawing/2016/5/10/chartex" xmlns:cx5="http://schemas.microsoft.com/office/drawing/2016/5/11/chartex" xmlns:cx2="http://schemas.microsoft.com/office/drawing/2015/10/21/chartex" xmlns:cx1="http://schemas.microsoft.com/office/drawing/2015/9/8/chartex">
                 <w:pict>
                   <v:group w14:anchorId="186295F6" id="Gruppe 149" o:spid="_x0000_s1026" style="position:absolute;margin-left:0;margin-top:0;width:8in;height:95.7pt;z-index:251662336;mso-width-percent:941;mso-height-percent:121;mso-top-percent:23;mso-position-horizontal:center;mso-position-horizontal-relative:page;mso-position-vertical-relative:page;mso-width-percent:941;mso-height-percent:121;mso-top-percent:23" coordorigin="" coordsize="73152,12161" o:gfxdata="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">
                     <v:shape id="Rechteck 51" o:spid="_x0000_s1027" style="position:absolute;width:73152;height:11303;visibility:visible;mso-wrap-style:square;v-text-anchor:middle" coordsize="7312660,1129665" o:gfxdata="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" path="m,l7312660,r,1129665l3619500,733425,,1091565,,xe" fillcolor="#5b9bd5 [3204]" stroked="f" strokeweight="1pt">
@@ -387,25 +387,7 @@
                                         <w:sz w:val="28"/>
                                         <w:szCs w:val="28"/>
                                       </w:rPr>
-                                      <w:t xml:space="preserve">Daniel </w:t>
-                                    </w:r>
-                                    <w:proofErr w:type="spellStart"/>
-                                    <w:r>
-                                      <w:rPr>
-                                        <w:color w:val="595959" w:themeColor="text1" w:themeTint="A6"/>
-                                        <w:sz w:val="28"/>
-                                        <w:szCs w:val="28"/>
-                                      </w:rPr>
-                                      <w:t>Dobras</w:t>
-                                    </w:r>
-                                    <w:proofErr w:type="spellEnd"/>
-                                    <w:r>
-                                      <w:rPr>
-                                        <w:color w:val="595959" w:themeColor="text1" w:themeTint="A6"/>
-                                        <w:sz w:val="28"/>
-                                        <w:szCs w:val="28"/>
-                                      </w:rPr>
-                                      <w:t>, Fernando Pfennig</w:t>
+                                      <w:t>Daniel Dobras, Fernando Pfennig</w:t>
                                     </w:r>
                                   </w:p>
                                 </w:sdtContent>
@@ -3842,256 +3824,235 @@
           <w:rFonts w:ascii="Arial" w:hAnsi="Arial"/>
           <w:i/>
         </w:rPr>
-        <w:t xml:space="preserve">bearbeitet von Daniel </w:t>
-      </w:r>
-      <w:proofErr w:type="spellStart"/>
-      <w:r>
+        <w:t>bearbeitet von Daniel Dobras</w:t>
+      </w:r>
+    </w:p>
+    <w:p>
+      <w:pPr>
+        <w:pStyle w:val="berschrift3"/>
+      </w:pPr>
+      <w:bookmarkStart w:id="2" w:name="_Toc468004616"/>
+      <w:r>
+        <w:t>a.</w:t>
+      </w:r>
+      <w:r>
+        <w:t xml:space="preserve"> Kurzbeschreibung des Produkts</w:t>
+      </w:r>
+      <w:bookmarkEnd w:id="2"/>
+    </w:p>
+    <w:p>
+      <w:pPr>
+        <w:jc w:val="both"/>
+        <w:rPr>
+          <w:rFonts w:ascii="Arial" w:hAnsi="Arial"/>
+        </w:rPr>
+      </w:pPr>
+      <w:r>
+        <w:rPr>
+          <w:rFonts w:ascii="Arial" w:hAnsi="Arial"/>
+        </w:rPr>
+        <w:t>Es ist eine Softwarelösung zu entwerfen und erarbeiten, die Schüler der Unterstufe des Gymnasiums beim Lernen unterstützt</w:t>
+      </w:r>
+      <w:r>
+        <w:rPr>
+          <w:rFonts w:ascii="Arial" w:hAnsi="Arial"/>
+        </w:rPr>
+        <w:t>(fortan Lernapp)</w:t>
+      </w:r>
+      <w:r>
+        <w:rPr>
+          <w:rFonts w:ascii="Arial" w:hAnsi="Arial"/>
+        </w:rPr>
+        <w:t>.</w:t>
+      </w:r>
+      <w:r>
+        <w:rPr>
+          <w:rFonts w:ascii="Arial" w:hAnsi="Arial"/>
+        </w:rPr>
+        <w:t xml:space="preserve"> Die Lernapp wird im Auftrag von Herrn Schiffner und Herr Schmidt konzipiert und entwickelt. Vom Auftraggeber spezifizierte Anforderungen sind daher in erster Linie zu berücksichtigen und damit zu implementieren. </w:t>
+      </w:r>
+      <w:r>
+        <w:rPr>
+          <w:rFonts w:ascii="Arial" w:hAnsi="Arial"/>
+        </w:rPr>
+        <w:t xml:space="preserve"> Die Grundidee ist zumindest eine im Webbrowser zu verwendende Anwendung zu entwickeln, die auf Grund der geringen Altersstufe der Lernenden Benutzerfreundlichkeit und die damit verbundene Einfachheit der Bedienung als einer der wesentlichsten Aspekte sieht. </w:t>
+      </w:r>
+      <w:r>
+        <w:rPr>
+          <w:rFonts w:ascii="Arial" w:hAnsi="Arial"/>
+        </w:rPr>
+        <w:t xml:space="preserve">Lehrer hingegen dürfen weitere Fragen nach Belieben hinzufügen oder bearbeiten. Darüber hinaus haben Lehrer die Möglichkeit auf die Spielergebnisse der Lernenden zuzugreifen und diese somit einzusehen. </w:t>
+      </w:r>
+    </w:p>
+    <w:p>
+      <w:pPr>
+        <w:pStyle w:val="berschrift3"/>
+        <w:rPr>
+          <w:rFonts w:cs="Arial"/>
+        </w:rPr>
+      </w:pPr>
+      <w:bookmarkStart w:id="3" w:name="_Toc468004617"/>
+      <w:r>
+        <w:rPr>
+          <w:rFonts w:cs="Arial"/>
+        </w:rPr>
+        <w:t>b</w:t>
+      </w:r>
+      <w:r>
+        <w:rPr>
+          <w:rFonts w:cs="Arial"/>
+        </w:rPr>
+        <w:t xml:space="preserve">. </w:t>
+      </w:r>
+      <w:r>
+        <w:rPr>
+          <w:rFonts w:cs="Arial"/>
+        </w:rPr>
+        <w:t xml:space="preserve">Anforderungen an ein </w:t>
+      </w:r>
+      <w:r>
+        <w:rPr>
+          <w:rFonts w:cs="Arial"/>
+        </w:rPr>
+        <w:t>Massenprodukt</w:t>
+      </w:r>
+      <w:bookmarkEnd w:id="3"/>
+    </w:p>
+    <w:p>
+      <w:pPr>
+        <w:jc w:val="both"/>
+        <w:rPr>
+          <w:rFonts w:ascii="Arial" w:hAnsi="Arial"/>
+        </w:rPr>
+      </w:pPr>
+      <w:r>
+        <w:rPr>
+          <w:rFonts w:ascii="Arial" w:hAnsi="Arial"/>
+        </w:rPr>
+        <w:t>Die Lernapp wird im Auftrag von Herrn Schiffner und Herr Schmidt konzipiert und entwickelt. Vom Auftraggeber spezifizierte Anforderungen sind daher in erster Linie zu berücksichtigen und damit zu implementieren. Problematisch könnte jedoch vorliegend die Zielgruppe der Lernapp werden. Diese ist zahlenmäßig nicht begrenzt, womit im Rahmen des Projekts überdies die Anforderungen an ein massetaugliches Produkt zu berücksichtigen sind.</w:t>
+      </w:r>
+      <w:r>
+        <w:rPr>
+          <w:rFonts w:ascii="Arial" w:hAnsi="Arial"/>
+        </w:rPr>
+        <w:t xml:space="preserve"> Insbesondere soll hierbei abermals die Benutzerfreundlichkeit, sowie die Einfachheit der Nutzung besonders bei der Entwicklung der Softwarelösung berücksichtigt werden. Weiterführend ist eine einfache sprachliche Formulierung von Nöten, sodass eine möglichst große Gruppe von Lernenden die Nutzung der Applikation ermöglicht wird. </w:t>
+      </w:r>
+    </w:p>
+    <w:p>
+      <w:pPr>
+        <w:pStyle w:val="berschrift2"/>
+        <w:rPr>
+          <w:rFonts w:cs="Arial"/>
+        </w:rPr>
+      </w:pPr>
+    </w:p>
+    <w:p>
+      <w:pPr>
+        <w:pStyle w:val="berschrift2"/>
+        <w:rPr>
+          <w:rFonts w:cs="Arial"/>
+        </w:rPr>
+      </w:pPr>
+      <w:bookmarkStart w:id="4" w:name="_Toc468004618"/>
+      <w:r>
+        <w:rPr>
+          <w:rFonts w:cs="Arial"/>
+        </w:rPr>
+        <w:t xml:space="preserve">2. </w:t>
+      </w:r>
+      <w:r>
+        <w:rPr>
+          <w:rFonts w:cs="Arial"/>
+        </w:rPr>
+        <w:t>Visionen und Ziele</w:t>
+      </w:r>
+      <w:bookmarkEnd w:id="4"/>
+    </w:p>
+    <w:p>
+      <w:pPr>
+        <w:pStyle w:val="berschrift3"/>
+        <w:rPr>
+          <w:rFonts w:cs="Arial"/>
+        </w:rPr>
+      </w:pPr>
+      <w:bookmarkStart w:id="5" w:name="_Toc468004619"/>
+      <w:r>
+        <w:rPr>
+          <w:rFonts w:cs="Arial"/>
+        </w:rPr>
+        <w:t>a. Vision</w:t>
+      </w:r>
+      <w:bookmarkEnd w:id="5"/>
+      <w:r>
+        <w:rPr>
+          <w:rFonts w:cs="Arial"/>
+        </w:rPr>
+        <w:t xml:space="preserve"> </w:t>
+      </w:r>
+    </w:p>
+    <w:p>
+      <w:pPr>
+        <w:jc w:val="both"/>
         <w:rPr>
           <w:rFonts w:ascii="Arial" w:hAnsi="Arial"/>
           <w:i/>
         </w:rPr>
-        <w:t>Dobras</w:t>
-      </w:r>
-      <w:proofErr w:type="spellEnd"/>
+      </w:pPr>
+      <w:r>
+        <w:rPr>
+          <w:rFonts w:ascii="Arial" w:hAnsi="Arial"/>
+          <w:i/>
+        </w:rPr>
+        <w:t>b</w:t>
+      </w:r>
+      <w:r>
+        <w:rPr>
+          <w:rFonts w:ascii="Arial" w:hAnsi="Arial"/>
+          <w:i/>
+        </w:rPr>
+        <w:t>earbeitet von Fernando Pfennig</w:t>
+      </w:r>
+    </w:p>
+    <w:p>
+      <w:pPr>
+        <w:rPr>
+          <w:rFonts w:ascii="Arial" w:hAnsi="Arial"/>
+        </w:rPr>
+      </w:pPr>
+      <w:r>
+        <w:rPr>
+          <w:rFonts w:ascii="Arial" w:hAnsi="Arial"/>
+        </w:rPr>
+        <w:t xml:space="preserve">Ziel der MyLearnigApp ist es, den Schülern eine App bereitzustellen, mit der sie spielend lernen können und ihnen eine positive Einstellung gegenüber des Lernvorgangs vermittelt. Des Weiteren sollen die Lehrer bzw. Eltern in der Lage sein, Fragen der Schüler zu verwalten und so kontrollieren, ob der Schüler erfolgreich mit der App lernt. </w:t>
+      </w:r>
     </w:p>
     <w:p>
       <w:pPr>
         <w:pStyle w:val="berschrift3"/>
-      </w:pPr>
-      <w:bookmarkStart w:id="2" w:name="_Toc468004616"/>
-      <w:r>
-        <w:t>a.</w:t>
-      </w:r>
-      <w:r>
-        <w:t xml:space="preserve"> Kurzbeschreibung des Produkts</w:t>
-      </w:r>
-      <w:bookmarkEnd w:id="2"/>
+        <w:rPr>
+          <w:rFonts w:cs="Arial"/>
+        </w:rPr>
+      </w:pPr>
+      <w:bookmarkStart w:id="6" w:name="_Toc468004620"/>
+      <w:r>
+        <w:rPr>
+          <w:rFonts w:cs="Arial"/>
+        </w:rPr>
+        <w:t>b. Ziele</w:t>
+      </w:r>
+      <w:bookmarkEnd w:id="6"/>
+      <w:r>
+        <w:rPr>
+          <w:rFonts w:cs="Arial"/>
+        </w:rPr>
+        <w:t xml:space="preserve"> </w:t>
+      </w:r>
     </w:p>
     <w:p>
       <w:pPr>
         <w:jc w:val="both"/>
         <w:rPr>
           <w:rFonts w:ascii="Arial" w:hAnsi="Arial"/>
-        </w:rPr>
-      </w:pPr>
-      <w:r>
-        <w:rPr>
-          <w:rFonts w:ascii="Arial" w:hAnsi="Arial"/>
-        </w:rPr>
-        <w:t xml:space="preserve">Es ist eine Softwarelösung zu entwerfen und erarbeiten, die Schüler der Unterstufe des Gymnasiums beim Lernen </w:t>
-      </w:r>
-      <w:proofErr w:type="gramStart"/>
-      <w:r>
-        <w:rPr>
-          <w:rFonts w:ascii="Arial" w:hAnsi="Arial"/>
-        </w:rPr>
-        <w:t>unterstützt</w:t>
-      </w:r>
-      <w:r>
-        <w:rPr>
-          <w:rFonts w:ascii="Arial" w:hAnsi="Arial"/>
-        </w:rPr>
-        <w:t>(</w:t>
-      </w:r>
-      <w:proofErr w:type="gramEnd"/>
-      <w:r>
-        <w:rPr>
-          <w:rFonts w:ascii="Arial" w:hAnsi="Arial"/>
-        </w:rPr>
-        <w:t xml:space="preserve">fortan </w:t>
-      </w:r>
-      <w:proofErr w:type="spellStart"/>
-      <w:r>
-        <w:rPr>
-          <w:rFonts w:ascii="Arial" w:hAnsi="Arial"/>
-        </w:rPr>
-        <w:t>Lernapp</w:t>
-      </w:r>
-      <w:proofErr w:type="spellEnd"/>
-      <w:r>
-        <w:rPr>
-          <w:rFonts w:ascii="Arial" w:hAnsi="Arial"/>
-        </w:rPr>
-        <w:t>)</w:t>
-      </w:r>
-      <w:r>
-        <w:rPr>
-          <w:rFonts w:ascii="Arial" w:hAnsi="Arial"/>
-        </w:rPr>
-        <w:t>.</w:t>
-      </w:r>
-      <w:r>
-        <w:rPr>
-          <w:rFonts w:ascii="Arial" w:hAnsi="Arial"/>
-        </w:rPr>
-        <w:t xml:space="preserve"> Die </w:t>
-      </w:r>
-      <w:proofErr w:type="spellStart"/>
-      <w:r>
-        <w:rPr>
-          <w:rFonts w:ascii="Arial" w:hAnsi="Arial"/>
-        </w:rPr>
-        <w:t>Lernapp</w:t>
-      </w:r>
-      <w:proofErr w:type="spellEnd"/>
-      <w:r>
-        <w:rPr>
-          <w:rFonts w:ascii="Arial" w:hAnsi="Arial"/>
-        </w:rPr>
-        <w:t xml:space="preserve"> wird im Auftrag von Herrn Schiffner und Herr Schmidt konzipiert und entwickelt. Vom Auftraggeber spezifizierte Anforderungen sind daher in erster Linie zu berücksichtigen und damit zu implementieren. </w:t>
-      </w:r>
-      <w:r>
-        <w:rPr>
-          <w:rFonts w:ascii="Arial" w:hAnsi="Arial"/>
-        </w:rPr>
-        <w:t xml:space="preserve"> Die Grundidee ist zumindest eine im Webbrowser zu verwendende Anwendung zu entwickeln, die auf Grund der geringen Altersstufe der Lernenden Benutzerfreundlichkeit und die damit verbundene Einfachheit der Bedienung als einer der wesentlichsten Aspekte sieht. </w:t>
-      </w:r>
-      <w:r>
-        <w:rPr>
-          <w:rFonts w:ascii="Arial" w:hAnsi="Arial"/>
-        </w:rPr>
-        <w:t xml:space="preserve">Lehrer hingegen dürfen weitere Fragen nach Belieben hinzufügen oder bearbeiten. Darüber hinaus haben Lehrer die Möglichkeit auf die Spielergebnisse der Lernenden zuzugreifen und diese somit einzusehen. </w:t>
-      </w:r>
-    </w:p>
-    <w:p>
-      <w:pPr>
-        <w:pStyle w:val="berschrift3"/>
-        <w:rPr>
-          <w:rFonts w:cs="Arial"/>
-        </w:rPr>
-      </w:pPr>
-      <w:bookmarkStart w:id="3" w:name="_Toc468004617"/>
-      <w:r>
-        <w:rPr>
-          <w:rFonts w:cs="Arial"/>
-        </w:rPr>
-        <w:t>b</w:t>
-      </w:r>
-      <w:r>
-        <w:rPr>
-          <w:rFonts w:cs="Arial"/>
-        </w:rPr>
-        <w:t xml:space="preserve">. </w:t>
-      </w:r>
-      <w:r>
-        <w:rPr>
-          <w:rFonts w:cs="Arial"/>
-        </w:rPr>
-        <w:t xml:space="preserve">Anforderungen an ein </w:t>
-      </w:r>
-      <w:r>
-        <w:rPr>
-          <w:rFonts w:cs="Arial"/>
-        </w:rPr>
-        <w:t>Massenprodukt</w:t>
-      </w:r>
-      <w:bookmarkEnd w:id="3"/>
-    </w:p>
-    <w:p>
-      <w:pPr>
-        <w:jc w:val="both"/>
-        <w:rPr>
-          <w:rFonts w:ascii="Arial" w:hAnsi="Arial"/>
-        </w:rPr>
-      </w:pPr>
-      <w:r>
-        <w:rPr>
-          <w:rFonts w:ascii="Arial" w:hAnsi="Arial"/>
-        </w:rPr>
-        <w:t xml:space="preserve">Die </w:t>
-      </w:r>
-      <w:proofErr w:type="spellStart"/>
-      <w:r>
-        <w:rPr>
-          <w:rFonts w:ascii="Arial" w:hAnsi="Arial"/>
-        </w:rPr>
-        <w:t>Lernapp</w:t>
-      </w:r>
-      <w:proofErr w:type="spellEnd"/>
-      <w:r>
-        <w:rPr>
-          <w:rFonts w:ascii="Arial" w:hAnsi="Arial"/>
-        </w:rPr>
-        <w:t xml:space="preserve"> wird im Auftrag von Herrn Schiffner und Herr Schmidt konzipiert und entwickelt. Vom Auftraggeber spezifizierte Anforderungen sind daher in erster Linie zu berücksichtigen und damit zu implementieren. Problematisch könnte jedoch vorliegend die Zielgruppe der </w:t>
-      </w:r>
-      <w:proofErr w:type="spellStart"/>
-      <w:r>
-        <w:rPr>
-          <w:rFonts w:ascii="Arial" w:hAnsi="Arial"/>
-        </w:rPr>
-        <w:t>Lernapp</w:t>
-      </w:r>
-      <w:proofErr w:type="spellEnd"/>
-      <w:r>
-        <w:rPr>
-          <w:rFonts w:ascii="Arial" w:hAnsi="Arial"/>
-        </w:rPr>
-        <w:t xml:space="preserve"> werden. Diese ist zahlenmäßig nicht begrenzt, womit im Rahmen des Projekts überdies die Anforderungen an ein massetaugliches Produkt zu berücksichtigen sind.</w:t>
-      </w:r>
-      <w:r>
-        <w:rPr>
-          <w:rFonts w:ascii="Arial" w:hAnsi="Arial"/>
-        </w:rPr>
-        <w:t xml:space="preserve"> Insbesondere soll hierbei abermals die Benutzerfreundlichkeit, sowie die Einfachheit der Nutzung besonders bei der Entwicklung der Softwarelösung berücksichtigt werden. Weiterführend ist eine einfache sprachliche Formulierung von Nöten, sodass eine möglichst große Gruppe von Lernenden die Nutzung der Applikation ermöglicht wird. </w:t>
-      </w:r>
-    </w:p>
-    <w:p>
-      <w:pPr>
-        <w:pStyle w:val="berschrift2"/>
-        <w:rPr>
-          <w:rFonts w:cs="Arial"/>
-        </w:rPr>
-      </w:pPr>
-    </w:p>
-    <w:p>
-      <w:pPr>
-        <w:pStyle w:val="berschrift2"/>
-        <w:rPr>
-          <w:rFonts w:cs="Arial"/>
-        </w:rPr>
-      </w:pPr>
-      <w:bookmarkStart w:id="4" w:name="_Toc468004618"/>
-      <w:r>
-        <w:rPr>
-          <w:rFonts w:cs="Arial"/>
-        </w:rPr>
-        <w:t xml:space="preserve">2. </w:t>
-      </w:r>
-      <w:r>
-        <w:rPr>
-          <w:rFonts w:cs="Arial"/>
-        </w:rPr>
-        <w:t>Visionen und Ziele</w:t>
-      </w:r>
-      <w:bookmarkEnd w:id="4"/>
-    </w:p>
-    <w:p>
-      <w:pPr>
-        <w:pStyle w:val="berschrift3"/>
-        <w:rPr>
-          <w:rFonts w:cs="Arial"/>
-        </w:rPr>
-      </w:pPr>
-      <w:bookmarkStart w:id="5" w:name="_Toc468004619"/>
-      <w:r>
-        <w:rPr>
-          <w:rFonts w:cs="Arial"/>
-        </w:rPr>
-        <w:t>a. Vision</w:t>
-      </w:r>
-      <w:bookmarkEnd w:id="5"/>
-      <w:r>
-        <w:rPr>
-          <w:rFonts w:cs="Arial"/>
-        </w:rPr>
-        <w:t xml:space="preserve"> </w:t>
-      </w:r>
-    </w:p>
-    <w:p>
-      <w:pPr>
-        <w:jc w:val="both"/>
-        <w:rPr>
-          <w:rFonts w:ascii="Arial" w:hAnsi="Arial"/>
           <w:i/>
         </w:rPr>
       </w:pPr>
@@ -4100,75 +4061,8 @@
           <w:rFonts w:ascii="Arial" w:hAnsi="Arial"/>
           <w:i/>
         </w:rPr>
-        <w:t>b</w:t>
-      </w:r>
-      <w:r>
-        <w:rPr>
-          <w:rFonts w:ascii="Arial" w:hAnsi="Arial"/>
-          <w:i/>
-        </w:rPr>
-        <w:t>earbeitet von Fernando Pfennig</w:t>
-      </w:r>
-    </w:p>
-    <w:p>
-      <w:pPr>
-        <w:rPr>
-          <w:rFonts w:ascii="Arial" w:hAnsi="Arial"/>
-        </w:rPr>
-      </w:pPr>
-      <w:r>
-        <w:rPr>
-          <w:rFonts w:ascii="Arial" w:hAnsi="Arial"/>
-        </w:rPr>
-        <w:t xml:space="preserve">Ziel der MyLearnigApp ist es, den Schülern eine App bereitzustellen, mit der sie spielend lernen können und ihnen eine positive Einstellung gegenüber des Lernvorgangs vermittelt. Des Weiteren sollen die Lehrer bzw. Eltern in der Lage sein, Fragen der Schüler zu verwalten und so kontrollieren, ob der Schüler erfolgreich mit der App lernt. </w:t>
-      </w:r>
-    </w:p>
-    <w:p>
-      <w:pPr>
-        <w:pStyle w:val="berschrift3"/>
-        <w:rPr>
-          <w:rFonts w:cs="Arial"/>
-        </w:rPr>
-      </w:pPr>
-      <w:bookmarkStart w:id="6" w:name="_Toc468004620"/>
-      <w:r>
-        <w:rPr>
-          <w:rFonts w:cs="Arial"/>
-        </w:rPr>
-        <w:t>b. Ziele</w:t>
-      </w:r>
-      <w:bookmarkEnd w:id="6"/>
-      <w:r>
-        <w:rPr>
-          <w:rFonts w:cs="Arial"/>
-        </w:rPr>
-        <w:t xml:space="preserve"> </w:t>
-      </w:r>
-    </w:p>
-    <w:p>
-      <w:pPr>
-        <w:jc w:val="both"/>
-        <w:rPr>
-          <w:rFonts w:ascii="Arial" w:hAnsi="Arial"/>
-          <w:i/>
-        </w:rPr>
-      </w:pPr>
-      <w:r>
-        <w:rPr>
-          <w:rFonts w:ascii="Arial" w:hAnsi="Arial"/>
-          <w:i/>
-        </w:rPr>
-        <w:t xml:space="preserve">bearbeitet von Daniel </w:t>
-      </w:r>
-      <w:proofErr w:type="spellStart"/>
-      <w:r>
-        <w:rPr>
-          <w:rFonts w:ascii="Arial" w:hAnsi="Arial"/>
-          <w:i/>
-        </w:rPr>
-        <w:t>Dobras</w:t>
-      </w:r>
-      <w:proofErr w:type="spellEnd"/>
+        <w:t>bearbeitet von Daniel Dobras</w:t>
+      </w:r>
     </w:p>
     <w:p>
       <w:pPr>
@@ -4284,21 +4178,7 @@
         <w:rPr>
           <w:rFonts w:ascii="Arial" w:hAnsi="Arial" w:cs="Arial"/>
         </w:rPr>
-        <w:t xml:space="preserve">Projektplan für die Restlaufzeit des Projekts; umfasst Aktivitäten, Zuordnung zu den Teammitgliedern, Zeiträume (Aktivitäten sind in wöchentlich </w:t>
-      </w:r>
-      <w:proofErr w:type="spellStart"/>
-      <w:r>
-        <w:rPr>
-          <w:rFonts w:ascii="Arial" w:hAnsi="Arial" w:cs="Arial"/>
-        </w:rPr>
-        <w:t>herunterzubrechen</w:t>
-      </w:r>
-      <w:proofErr w:type="spellEnd"/>
-      <w:r>
-        <w:rPr>
-          <w:rFonts w:ascii="Arial" w:hAnsi="Arial" w:cs="Arial"/>
-        </w:rPr>
-        <w:t>)</w:t>
+        <w:t>Projektplan für die Restlaufzeit des Projekts; umfasst Aktivitäten, Zuordnung zu den Teammitgliedern, Zeiträume (Aktivitäten sind in wöchentlich herunterzubrechen)</w:t>
       </w:r>
     </w:p>
     <w:p>
@@ -4337,21 +4217,7 @@
         <w:rPr>
           <w:rFonts w:ascii="Arial" w:hAnsi="Arial" w:cs="Arial"/>
         </w:rPr>
-        <w:t>Aufwandsnachweis (</w:t>
-      </w:r>
-      <w:proofErr w:type="spellStart"/>
-      <w:r>
-        <w:rPr>
-          <w:rFonts w:ascii="Arial" w:hAnsi="Arial" w:cs="Arial"/>
-        </w:rPr>
-        <w:t>tagweise</w:t>
-      </w:r>
-      <w:proofErr w:type="spellEnd"/>
-      <w:r>
-        <w:rPr>
-          <w:rFonts w:ascii="Arial" w:hAnsi="Arial" w:cs="Arial"/>
-        </w:rPr>
-        <w:t xml:space="preserve"> Aufstellung der Arbeiten der einzelnen Mitarbeiter)</w:t>
+        <w:t>Aufwandsnachweis (tagweise Aufstellung der Arbeiten der einzelnen Mitarbeiter)</w:t>
       </w:r>
     </w:p>
     <w:p>
@@ -4539,21 +4405,7 @@
         <w:rPr>
           <w:rFonts w:ascii="Arial" w:hAnsi="Arial" w:cs="Arial"/>
         </w:rPr>
-        <w:t>Rückblickende Analyse (sog. „Post-</w:t>
-      </w:r>
-      <w:proofErr w:type="spellStart"/>
-      <w:r>
-        <w:rPr>
-          <w:rFonts w:ascii="Arial" w:hAnsi="Arial" w:cs="Arial"/>
-        </w:rPr>
-        <w:t>Mortem</w:t>
-      </w:r>
-      <w:proofErr w:type="spellEnd"/>
-      <w:r>
-        <w:rPr>
-          <w:rFonts w:ascii="Arial" w:hAnsi="Arial" w:cs="Arial"/>
-        </w:rPr>
-        <w:t>“)</w:t>
+        <w:t>Rückblickende Analyse (sog. „Post-Mortem“)</w:t>
       </w:r>
     </w:p>
     <w:p>
@@ -4745,21 +4597,7 @@
         <w:rPr>
           <w:rFonts w:ascii="Arial" w:hAnsi="Arial" w:cs="Arial"/>
         </w:rPr>
-        <w:t xml:space="preserve">Darüber hinaus ist eine Erklärung auszudrucken und ausgefüllt, sowie unterschrieben am letzten Vorlesungstermin abzugeben (Termin: _____). Das PDF-Formular für die Erklärung wird vor dem Termin in </w:t>
-      </w:r>
-      <w:proofErr w:type="spellStart"/>
-      <w:r>
-        <w:rPr>
-          <w:rFonts w:ascii="Arial" w:hAnsi="Arial" w:cs="Arial"/>
-        </w:rPr>
-        <w:t>Moodle</w:t>
-      </w:r>
-      <w:proofErr w:type="spellEnd"/>
-      <w:r>
-        <w:rPr>
-          <w:rFonts w:ascii="Arial" w:hAnsi="Arial" w:cs="Arial"/>
-        </w:rPr>
-        <w:t xml:space="preserve"> bereitgestellt sein.</w:t>
+        <w:t>Darüber hinaus ist eine Erklärung auszudrucken und ausgefüllt, sowie unterschrieben am letzten Vorlesungstermin abzugeben (Termin: _____). Das PDF-Formular für die Erklärung wird vor dem Termin in Moodle bereitgestellt sein.</w:t>
       </w:r>
     </w:p>
     <w:p>
@@ -4812,24 +4650,54 @@
           <w:rFonts w:ascii="Arial" w:hAnsi="Arial"/>
           <w:i/>
         </w:rPr>
-        <w:t xml:space="preserve">bearbeitet von Daniel </w:t>
-      </w:r>
-      <w:proofErr w:type="spellStart"/>
-      <w:r>
-        <w:rPr>
-          <w:rFonts w:ascii="Arial" w:hAnsi="Arial"/>
-          <w:i/>
-        </w:rPr>
-        <w:t>Dobras</w:t>
-      </w:r>
-      <w:proofErr w:type="spellEnd"/>
-      <w:r>
-        <w:rPr>
-          <w:rFonts w:ascii="Arial" w:hAnsi="Arial"/>
-          <w:i/>
+        <w:t xml:space="preserve">bearbeitet von Daniel Dobras </w:t>
+      </w:r>
+    </w:p>
+    <w:p>
+      <w:pPr>
+        <w:jc w:val="both"/>
+        <w:rPr>
+          <w:rFonts w:ascii="Arial" w:hAnsi="Arial"/>
+        </w:rPr>
+      </w:pPr>
+      <w:r>
+        <w:rPr>
+          <w:rFonts w:ascii="Arial" w:hAnsi="Arial"/>
+          <w:b/>
+        </w:rPr>
+        <w:t>Auftraggeber:</w:t>
+      </w:r>
+      <w:r>
+        <w:rPr>
+          <w:rFonts w:ascii="Arial" w:hAnsi="Arial"/>
         </w:rPr>
         <w:t xml:space="preserve"> </w:t>
       </w:r>
+      <w:r>
+        <w:rPr>
+          <w:rFonts w:ascii="Arial" w:hAnsi="Arial"/>
+        </w:rPr>
+        <w:t xml:space="preserve">Selbst verständlich ist der </w:t>
+      </w:r>
+      <w:r>
+        <w:rPr>
+          <w:rFonts w:ascii="Arial" w:hAnsi="Arial"/>
+          <w:color w:val="538135" w:themeColor="accent6" w:themeShade="BF"/>
+        </w:rPr>
+        <w:t>Auftraggeber</w:t>
+      </w:r>
+      <w:r>
+        <w:rPr>
+          <w:rFonts w:ascii="Arial" w:hAnsi="Arial"/>
+        </w:rPr>
+        <w:t xml:space="preserve"> als Interessenhalter besonders zu berücksichtigen.</w:t>
+      </w:r>
+      <w:r>
+        <w:rPr>
+          <w:rFonts w:ascii="Arial" w:hAnsi="Arial"/>
+        </w:rPr>
+        <w:t xml:space="preserve"> Von ihm geforderte Funktionen sind zu implementieren. Weitergehende Anweisungen oder Hinweise sind zu beachten und entsprechend Folge zu leisten.</w:t>
+      </w:r>
     </w:p>
     <w:p>
       <w:pPr>
@@ -4843,73 +4711,13 @@
           <w:rFonts w:ascii="Arial" w:hAnsi="Arial"/>
           <w:b/>
         </w:rPr>
-        <w:t>Auftraggeber:</w:t>
-      </w:r>
-      <w:r>
-        <w:rPr>
-          <w:rFonts w:ascii="Arial" w:hAnsi="Arial"/>
-        </w:rPr>
-        <w:t xml:space="preserve"> </w:t>
-      </w:r>
-      <w:r>
-        <w:rPr>
-          <w:rFonts w:ascii="Arial" w:hAnsi="Arial"/>
-        </w:rPr>
-        <w:t xml:space="preserve">Selbst verständlich ist der </w:t>
-      </w:r>
-      <w:r>
-        <w:rPr>
-          <w:rFonts w:ascii="Arial" w:hAnsi="Arial"/>
-          <w:color w:val="538135" w:themeColor="accent6" w:themeShade="BF"/>
-        </w:rPr>
-        <w:t>Auftraggeber</w:t>
-      </w:r>
-      <w:r>
-        <w:rPr>
-          <w:rFonts w:ascii="Arial" w:hAnsi="Arial"/>
-        </w:rPr>
-        <w:t xml:space="preserve"> als Interessenhalter besonders zu berücksichtigen.</w:t>
-      </w:r>
-      <w:r>
-        <w:rPr>
-          <w:rFonts w:ascii="Arial" w:hAnsi="Arial"/>
-        </w:rPr>
-        <w:t xml:space="preserve"> Von ihm geforderte Funktionen sind zu implementieren. Weitergehende Anweisungen oder Hinweise sind zu beachten und entsprechend Folge zu leisten.</w:t>
-      </w:r>
-    </w:p>
-    <w:p>
-      <w:pPr>
-        <w:jc w:val="both"/>
-        <w:rPr>
-          <w:rFonts w:ascii="Arial" w:hAnsi="Arial"/>
-        </w:rPr>
-      </w:pPr>
-      <w:r>
-        <w:rPr>
-          <w:rFonts w:ascii="Arial" w:hAnsi="Arial"/>
-          <w:b/>
-        </w:rPr>
         <w:t>Lernende:</w:t>
       </w:r>
       <w:r>
         <w:rPr>
           <w:rFonts w:ascii="Arial" w:hAnsi="Arial"/>
         </w:rPr>
-        <w:t xml:space="preserve"> Weitergehend sind jedoch auch die Zielgruppe der </w:t>
-      </w:r>
-      <w:proofErr w:type="spellStart"/>
-      <w:r>
-        <w:rPr>
-          <w:rFonts w:ascii="Arial" w:hAnsi="Arial"/>
-        </w:rPr>
-        <w:t>Lernapp</w:t>
-      </w:r>
-      <w:proofErr w:type="spellEnd"/>
-      <w:r>
-        <w:rPr>
-          <w:rFonts w:ascii="Arial" w:hAnsi="Arial"/>
-        </w:rPr>
-        <w:t xml:space="preserve"> – die </w:t>
+        <w:t xml:space="preserve"> Weitergehend sind jedoch auch die Zielgruppe der Lernapp – die </w:t>
       </w:r>
       <w:r>
         <w:rPr>
@@ -5101,7 +4909,6 @@
         </w:rPr>
         <w:t xml:space="preserve">bearbeitet von Daniel </w:t>
       </w:r>
-      <w:proofErr w:type="spellStart"/>
       <w:r>
         <w:rPr>
           <w:rFonts w:ascii="Arial" w:hAnsi="Arial"/>
@@ -5109,7 +4916,6 @@
         </w:rPr>
         <w:t>Dobras</w:t>
       </w:r>
-      <w:proofErr w:type="spellEnd"/>
     </w:p>
     <w:p>
       <w:pPr>
@@ -5417,21 +5223,7 @@
               <w:rPr>
                 <w:rFonts w:ascii="Arial" w:hAnsi="Arial"/>
               </w:rPr>
-              <w:t xml:space="preserve">Lehrer können Auswertungen über alle Spiele </w:t>
-            </w:r>
-            <w:proofErr w:type="gramStart"/>
-            <w:r>
-              <w:rPr>
-                <w:rFonts w:ascii="Arial" w:hAnsi="Arial"/>
-              </w:rPr>
-              <w:t>nach folgenden</w:t>
-            </w:r>
-            <w:proofErr w:type="gramEnd"/>
-            <w:r>
-              <w:rPr>
-                <w:rFonts w:ascii="Arial" w:hAnsi="Arial"/>
-              </w:rPr>
-              <w:t xml:space="preserve"> Kriterien durchführen:</w:t>
+              <w:t>Lehrer können Auswertungen über alle Spiele nach folgenden Kriterien durchführen:</w:t>
             </w:r>
           </w:p>
           <w:p>
@@ -5532,17 +5324,8 @@
           <w:rFonts w:ascii="Arial" w:hAnsi="Arial"/>
           <w:i/>
         </w:rPr>
-        <w:t xml:space="preserve">bearbeitet von Daniel </w:t>
-      </w:r>
-      <w:proofErr w:type="spellStart"/>
-      <w:r>
-        <w:rPr>
-          <w:rFonts w:ascii="Arial" w:hAnsi="Arial"/>
-          <w:i/>
-        </w:rPr>
-        <w:t>Dobras</w:t>
-      </w:r>
-      <w:proofErr w:type="spellEnd"/>
+        <w:t>bearbeitet von Daniel Dobras</w:t>
+      </w:r>
       <w:r>
         <w:rPr>
           <w:rFonts w:ascii="Arial" w:hAnsi="Arial"/>
@@ -5627,19 +5410,11 @@
                 <w:rFonts w:ascii="Arial" w:hAnsi="Arial"/>
               </w:rPr>
             </w:pPr>
-            <w:proofErr w:type="spellStart"/>
             <w:r>
               <w:rPr>
                 <w:rFonts w:ascii="Arial" w:hAnsi="Arial"/>
               </w:rPr>
-              <w:t>Scoreboard</w:t>
-            </w:r>
-            <w:proofErr w:type="spellEnd"/>
-            <w:r>
-              <w:rPr>
-                <w:rFonts w:ascii="Arial" w:hAnsi="Arial"/>
-              </w:rPr>
-              <w:t xml:space="preserve"> über alle Spieler</w:t>
+              <w:t>Scoreboard über alle Spieler</w:t>
             </w:r>
           </w:p>
         </w:tc>
@@ -5912,17 +5687,8 @@
           <w:rFonts w:ascii="Arial" w:hAnsi="Arial"/>
           <w:i/>
         </w:rPr>
-        <w:t xml:space="preserve">bearbeitet von Daniel </w:t>
-      </w:r>
-      <w:proofErr w:type="spellStart"/>
-      <w:r>
-        <w:rPr>
-          <w:rFonts w:ascii="Arial" w:hAnsi="Arial"/>
-          <w:i/>
-        </w:rPr>
-        <w:t>Dobras</w:t>
-      </w:r>
-      <w:proofErr w:type="spellEnd"/>
+        <w:t>bearbeitet von Daniel Dobras</w:t>
+      </w:r>
     </w:p>
     <w:tbl>
       <w:tblPr>
@@ -6975,51 +6741,195 @@
         <w:rPr>
           <w:rFonts w:cs="Arial"/>
         </w:rPr>
-        <w:t>. Zusätzliche selbst auferlegte Anforderungen an die Applikation (</w:t>
-      </w:r>
-      <w:proofErr w:type="spellStart"/>
-      <w:r>
+        <w:t>. Zusätzliche selbst auferlegte Anforderungen an die Applikation (unique selling point)</w:t>
+      </w:r>
+      <w:bookmarkEnd w:id="26"/>
+    </w:p>
+    <w:p>
+      <w:pPr>
+        <w:rPr>
+          <w:rFonts w:ascii="Arial" w:hAnsi="Arial"/>
+          <w:i/>
+        </w:rPr>
+      </w:pPr>
+      <w:r>
+        <w:rPr>
+          <w:rFonts w:ascii="Arial" w:hAnsi="Arial"/>
+          <w:i/>
+        </w:rPr>
+        <w:t>Bearbeitet von Fernando Pfennig</w:t>
+      </w:r>
+    </w:p>
+    <w:p>
+      <w:pPr>
+        <w:jc w:val="both"/>
+        <w:rPr>
+          <w:rFonts w:ascii="Arial" w:hAnsi="Arial"/>
+        </w:rPr>
+      </w:pPr>
+      <w:r>
+        <w:rPr>
+          <w:rFonts w:ascii="Arial" w:hAnsi="Arial"/>
+        </w:rPr>
+        <w:t>Die DDFP</w:t>
+      </w:r>
+      <w:r>
+        <w:rPr>
+          <w:rFonts w:ascii="Arial" w:hAnsi="Arial"/>
+        </w:rPr>
+        <w:t xml:space="preserve">-GbR möchte dem Auftraggeber über seine genauen spezifizierten Anforderungen hinaus noch </w:t>
+      </w:r>
+      <w:r>
+        <w:rPr>
+          <w:rFonts w:ascii="Arial" w:hAnsi="Arial"/>
+        </w:rPr>
+        <w:t>eine weitere Funktion</w:t>
+      </w:r>
+      <w:r>
+        <w:rPr>
+          <w:rFonts w:ascii="Arial" w:hAnsi="Arial"/>
+        </w:rPr>
+        <w:t xml:space="preserve"> zur Verfügung stellen, aus denen</w:t>
+      </w:r>
+      <w:r>
+        <w:rPr>
+          <w:rFonts w:ascii="Arial" w:hAnsi="Arial"/>
+        </w:rPr>
+        <w:t xml:space="preserve"> klar wird, warum unse</w:t>
+      </w:r>
+      <w:r>
+        <w:rPr>
+          <w:rFonts w:ascii="Arial" w:hAnsi="Arial"/>
+        </w:rPr>
+        <w:t>r Software</w:t>
+      </w:r>
+      <w:r>
+        <w:rPr>
+          <w:rFonts w:ascii="Arial" w:hAnsi="Arial"/>
+        </w:rPr>
+        <w:t>entwicklungsteam der Konkurrenz w</w:t>
+      </w:r>
+      <w:r>
+        <w:rPr>
+          <w:rFonts w:ascii="Arial" w:hAnsi="Arial"/>
+        </w:rPr>
+        <w:t xml:space="preserve">eit voraus ist. </w:t>
+      </w:r>
+    </w:p>
+    <w:p>
+      <w:pPr>
+        <w:jc w:val="both"/>
+        <w:rPr>
+          <w:rFonts w:ascii="Arial" w:hAnsi="Arial"/>
+        </w:rPr>
+      </w:pPr>
+      <w:r>
+        <w:rPr>
+          <w:rFonts w:ascii="Arial" w:hAnsi="Arial"/>
+        </w:rPr>
+        <w:t xml:space="preserve">Der Lerner soll für die Verwendung der MyLearningApp belohnt werden. Dies erreichen wir durch die Einführung einer Erfahrungsleiste </w:t>
+      </w:r>
+      <w:r>
+        <w:rPr>
+          <w:rFonts w:ascii="Arial" w:hAnsi="Arial"/>
+        </w:rPr>
+        <w:t xml:space="preserve">in das Spiel. Nach jedem beendeten Spieldurchgang erhält der Lerner eine Anzahl an Erfahrungspunkten, die je nach Anzahl richtig beantworteter Fragen variiert. Je mehr Fragen er in sich einem Durchgang stellt, desto höher ist die maximale Menge an Erfahrungspunkten, die er bekommen kann. </w:t>
+      </w:r>
+      <w:r>
+        <w:rPr>
+          <w:rFonts w:ascii="Arial" w:hAnsi="Arial"/>
+        </w:rPr>
+        <w:t xml:space="preserve">Am Ende des Durchgangs erhält der Lerner den Anteil der richtig beantworteten Fragen multipliziert mit zehn. Zum Beispiel kann der Spieler, wenn er sich 25 Fragen stellt maximal 10 Punkte erhalten., wenn er alles richtigmacht. </w:t>
+      </w:r>
+    </w:p>
+    <w:p>
+      <w:pPr>
+        <w:jc w:val="both"/>
+        <w:rPr>
+          <w:rFonts w:ascii="Arial" w:hAnsi="Arial"/>
+        </w:rPr>
+      </w:pPr>
+      <w:r>
+        <w:rPr>
+          <w:rFonts w:ascii="Arial" w:hAnsi="Arial"/>
+        </w:rPr>
+        <w:t xml:space="preserve">Sobald der Lerner ein Level aufsteigt, bekommt er </w:t>
+      </w:r>
+      <w:r>
+        <w:rPr>
+          <w:rFonts w:ascii="Arial" w:hAnsi="Arial"/>
+        </w:rPr>
+        <w:t>z.B. die Möglichkeit, in der App einen Teil der UI farblich zu verändern.</w:t>
+      </w:r>
+      <w:r>
+        <w:rPr>
+          <w:rFonts w:ascii="Arial" w:hAnsi="Arial"/>
+        </w:rPr>
+        <w:t xml:space="preserve"> Je höher das Level desto „exklusiver“ die Farbe, so erhält man erst nach vielen Level die schwarze F</w:t>
+      </w:r>
+      <w:r>
+        <w:rPr>
+          <w:rFonts w:ascii="Arial" w:hAnsi="Arial"/>
+        </w:rPr>
+        <w:t>arbe, des Weiteren erhöht sich auch die Menge an Erfahrungspunkten, die man benötigt, um Level aufzusteigen.</w:t>
+      </w:r>
+    </w:p>
+    <w:p>
+      <w:pPr>
+        <w:pStyle w:val="berschrift2"/>
         <w:rPr>
           <w:rFonts w:cs="Arial"/>
         </w:rPr>
-        <w:t>unique</w:t>
-      </w:r>
-      <w:proofErr w:type="spellEnd"/>
+      </w:pPr>
+      <w:bookmarkStart w:id="27" w:name="_Toc468004641"/>
       <w:r>
         <w:rPr>
           <w:rFonts w:cs="Arial"/>
         </w:rPr>
-        <w:t xml:space="preserve"> </w:t>
-      </w:r>
-      <w:proofErr w:type="spellStart"/>
+        <w:t>7</w:t>
+      </w:r>
       <w:r>
         <w:rPr>
           <w:rFonts w:cs="Arial"/>
         </w:rPr>
-        <w:t>selling</w:t>
-      </w:r>
-      <w:proofErr w:type="spellEnd"/>
+        <w:t>.</w:t>
+      </w:r>
       <w:r>
         <w:rPr>
           <w:rFonts w:cs="Arial"/>
         </w:rPr>
-        <w:t xml:space="preserve"> </w:t>
-      </w:r>
-      <w:proofErr w:type="spellStart"/>
-      <w:r>
+        <w:t xml:space="preserve"> Grafische Übersicht</w:t>
+      </w:r>
+      <w:bookmarkEnd w:id="27"/>
+    </w:p>
+    <w:p>
+      <w:pPr>
+        <w:rPr>
+          <w:rFonts w:ascii="Arial" w:hAnsi="Arial"/>
+        </w:rPr>
+      </w:pPr>
+      <w:r>
+        <w:rPr>
+          <w:rFonts w:ascii="Arial" w:hAnsi="Arial"/>
+        </w:rPr>
+        <w:t>Zur Visualisierung der Projektanforderungen sind dem Lastenheft grafische Übersichten beigefügt worden.</w:t>
+      </w:r>
+    </w:p>
+    <w:p>
+      <w:pPr>
+        <w:pStyle w:val="berschrift2"/>
         <w:rPr>
           <w:rFonts w:cs="Arial"/>
         </w:rPr>
-        <w:t>point</w:t>
-      </w:r>
-      <w:proofErr w:type="spellEnd"/>
+      </w:pPr>
+      <w:bookmarkStart w:id="28" w:name="_Toc468004642"/>
       <w:r>
         <w:rPr>
           <w:rFonts w:cs="Arial"/>
         </w:rPr>
-        <w:t>)</w:t>
-      </w:r>
-      <w:bookmarkEnd w:id="26"/>
+        <w:t>a. Geschäftsprozessbeschreibung</w:t>
+      </w:r>
+      <w:bookmarkEnd w:id="28"/>
     </w:p>
     <w:p>
       <w:pPr>
@@ -7033,179 +6943,24 @@
           <w:rFonts w:ascii="Arial" w:hAnsi="Arial"/>
           <w:i/>
         </w:rPr>
-        <w:t>Bearbeitet von Fernando Pfennig</w:t>
-      </w:r>
-    </w:p>
-    <w:p>
-      <w:pPr>
-        <w:jc w:val="both"/>
-        <w:rPr>
-          <w:rFonts w:ascii="Arial" w:hAnsi="Arial"/>
-        </w:rPr>
-      </w:pPr>
-      <w:r>
-        <w:rPr>
-          <w:rFonts w:ascii="Arial" w:hAnsi="Arial"/>
-        </w:rPr>
-        <w:t>Die DDFP</w:t>
-      </w:r>
-      <w:r>
-        <w:rPr>
-          <w:rFonts w:ascii="Arial" w:hAnsi="Arial"/>
-        </w:rPr>
-        <w:t xml:space="preserve">-GbR möchte dem Auftraggeber über seine genauen spezifizierten Anforderungen hinaus noch </w:t>
-      </w:r>
-      <w:r>
-        <w:rPr>
-          <w:rFonts w:ascii="Arial" w:hAnsi="Arial"/>
-        </w:rPr>
-        <w:t>eine weitere Funktion</w:t>
-      </w:r>
-      <w:r>
-        <w:rPr>
-          <w:rFonts w:ascii="Arial" w:hAnsi="Arial"/>
-        </w:rPr>
-        <w:t xml:space="preserve"> zur Verfügung stellen, aus denen</w:t>
-      </w:r>
-      <w:r>
-        <w:rPr>
-          <w:rFonts w:ascii="Arial" w:hAnsi="Arial"/>
-        </w:rPr>
-        <w:t xml:space="preserve"> klar wird, warum unse</w:t>
-      </w:r>
-      <w:r>
-        <w:rPr>
-          <w:rFonts w:ascii="Arial" w:hAnsi="Arial"/>
-        </w:rPr>
-        <w:t>r Software</w:t>
-      </w:r>
-      <w:r>
-        <w:rPr>
-          <w:rFonts w:ascii="Arial" w:hAnsi="Arial"/>
-        </w:rPr>
-        <w:t>entwicklungsteam der Konkurrenz w</w:t>
-      </w:r>
-      <w:r>
-        <w:rPr>
-          <w:rFonts w:ascii="Arial" w:hAnsi="Arial"/>
-        </w:rPr>
-        <w:t xml:space="preserve">eit voraus ist. </w:t>
-      </w:r>
-    </w:p>
-    <w:p>
-      <w:pPr>
-        <w:jc w:val="both"/>
-        <w:rPr>
-          <w:rFonts w:ascii="Arial" w:hAnsi="Arial"/>
-        </w:rPr>
-      </w:pPr>
-      <w:r>
-        <w:rPr>
-          <w:rFonts w:ascii="Arial" w:hAnsi="Arial"/>
-        </w:rPr>
-        <w:t xml:space="preserve">Der Lerner soll für die Verwendung der MyLearningApp belohnt werden. Dies erreichen wir durch die Einführung einer Erfahrungsleiste </w:t>
-      </w:r>
-      <w:r>
-        <w:rPr>
-          <w:rFonts w:ascii="Arial" w:hAnsi="Arial"/>
-        </w:rPr>
-        <w:t xml:space="preserve">in das Spiel. Nach jedem beendeten Spieldurchgang erhält der Lerner eine Anzahl an Erfahrungspunkten, die je nach Anzahl richtig beantworteter Fragen variiert. Je mehr Fragen er in sich einem Durchgang stellt, desto höher ist die maximale Menge an Erfahrungspunkten, die er bekommen kann. </w:t>
-      </w:r>
-      <w:r>
-        <w:rPr>
-          <w:rFonts w:ascii="Arial" w:hAnsi="Arial"/>
-        </w:rPr>
-        <w:t xml:space="preserve">Am Ende des Durchgangs erhält der Lerner den Anteil der richtig beantworteten Fragen multipliziert mit zehn. Zum Beispiel kann der Spieler, wenn er sich 25 Fragen stellt maximal 10 Punkte erhalten., wenn er alles richtigmacht. </w:t>
-      </w:r>
-    </w:p>
-    <w:p>
-      <w:pPr>
-        <w:jc w:val="both"/>
-        <w:rPr>
-          <w:rFonts w:ascii="Arial" w:hAnsi="Arial"/>
-        </w:rPr>
-      </w:pPr>
-      <w:r>
-        <w:rPr>
-          <w:rFonts w:ascii="Arial" w:hAnsi="Arial"/>
-        </w:rPr>
-        <w:t xml:space="preserve">Sobald der Lerner ein Level aufsteigt, bekommt er </w:t>
-      </w:r>
-      <w:r>
-        <w:rPr>
-          <w:rFonts w:ascii="Arial" w:hAnsi="Arial"/>
-        </w:rPr>
-        <w:t>z.B. die Möglichkeit, in der App einen Teil der UI farblich zu verändern.</w:t>
-      </w:r>
-      <w:r>
-        <w:rPr>
-          <w:rFonts w:ascii="Arial" w:hAnsi="Arial"/>
-        </w:rPr>
-        <w:t xml:space="preserve"> Je höher das Level desto „exklusiver“ die Farbe, so erhält man erst nach vielen Level die schwarze F</w:t>
-      </w:r>
-      <w:r>
-        <w:rPr>
-          <w:rFonts w:ascii="Arial" w:hAnsi="Arial"/>
-        </w:rPr>
-        <w:t>arbe, des Weiteren erhöht sich auch die Menge an Erfahrungspunkten, die man benötigt, um Level aufzusteigen.</w:t>
-      </w:r>
-    </w:p>
-    <w:p>
-      <w:pPr>
-        <w:pStyle w:val="berschrift2"/>
+        <w:t>bearbeitet von Daniel Dobras</w:t>
+      </w:r>
+    </w:p>
+    <w:p>
+      <w:pPr>
+        <w:pStyle w:val="berschrift3"/>
         <w:rPr>
           <w:rFonts w:cs="Arial"/>
         </w:rPr>
       </w:pPr>
-      <w:bookmarkStart w:id="27" w:name="_Toc468004641"/>
+      <w:bookmarkStart w:id="29" w:name="_Toc468004643"/>
       <w:r>
         <w:rPr>
           <w:rFonts w:cs="Arial"/>
         </w:rPr>
-        <w:t>7</w:t>
-      </w:r>
-      <w:r>
-        <w:rPr>
-          <w:rFonts w:cs="Arial"/>
-        </w:rPr>
-        <w:t>.</w:t>
-      </w:r>
-      <w:r>
-        <w:rPr>
-          <w:rFonts w:cs="Arial"/>
-        </w:rPr>
-        <w:t xml:space="preserve"> Grafische Übersicht</w:t>
-      </w:r>
-      <w:bookmarkEnd w:id="27"/>
-    </w:p>
-    <w:p>
-      <w:pPr>
-        <w:rPr>
-          <w:rFonts w:ascii="Arial" w:hAnsi="Arial"/>
-        </w:rPr>
-      </w:pPr>
-      <w:r>
-        <w:rPr>
-          <w:rFonts w:ascii="Arial" w:hAnsi="Arial"/>
-        </w:rPr>
-        <w:t>Zur Visualisierung der Projektanforderungen sind dem Lastenheft grafische Übersichten beigefügt worden.</w:t>
-      </w:r>
-    </w:p>
-    <w:p>
-      <w:pPr>
-        <w:pStyle w:val="berschrift2"/>
-        <w:rPr>
-          <w:rFonts w:cs="Arial"/>
-        </w:rPr>
-      </w:pPr>
-      <w:bookmarkStart w:id="28" w:name="_Toc468004642"/>
-      <w:r>
-        <w:rPr>
-          <w:rFonts w:cs="Arial"/>
-        </w:rPr>
-        <w:t>a. Geschäftsprozessbeschreibung</w:t>
-      </w:r>
-      <w:bookmarkEnd w:id="28"/>
+        <w:t>aa. Geschäftsprozesslandkarte</w:t>
+      </w:r>
+      <w:bookmarkEnd w:id="29"/>
     </w:p>
     <w:p>
       <w:pPr>
@@ -7219,57 +6974,8 @@
           <w:rFonts w:ascii="Arial" w:hAnsi="Arial"/>
           <w:i/>
         </w:rPr>
-        <w:t xml:space="preserve">bearbeitet von Daniel </w:t>
-      </w:r>
-      <w:proofErr w:type="spellStart"/>
-      <w:r>
-        <w:rPr>
-          <w:rFonts w:ascii="Arial" w:hAnsi="Arial"/>
-          <w:i/>
-        </w:rPr>
-        <w:t>Dobras</w:t>
-      </w:r>
-      <w:proofErr w:type="spellEnd"/>
-    </w:p>
-    <w:p>
-      <w:pPr>
-        <w:pStyle w:val="berschrift3"/>
-        <w:rPr>
-          <w:rFonts w:cs="Arial"/>
-        </w:rPr>
-      </w:pPr>
-      <w:bookmarkStart w:id="29" w:name="_Toc468004643"/>
-      <w:r>
-        <w:rPr>
-          <w:rFonts w:cs="Arial"/>
-        </w:rPr>
-        <w:t>aa. Geschäftsprozesslandkarte</w:t>
-      </w:r>
-      <w:bookmarkEnd w:id="29"/>
-    </w:p>
-    <w:p>
-      <w:pPr>
-        <w:rPr>
-          <w:rFonts w:ascii="Arial" w:hAnsi="Arial"/>
-          <w:i/>
-        </w:rPr>
-      </w:pPr>
-      <w:r>
-        <w:rPr>
-          <w:rFonts w:ascii="Arial" w:hAnsi="Arial"/>
-          <w:i/>
-        </w:rPr>
-        <w:t xml:space="preserve">bearbeitet von Daniel </w:t>
-      </w:r>
-      <w:proofErr w:type="spellStart"/>
-      <w:r>
-        <w:rPr>
-          <w:rFonts w:ascii="Arial" w:hAnsi="Arial"/>
-          <w:i/>
-        </w:rPr>
-        <w:t>Dobras</w:t>
-      </w:r>
-      <w:proofErr w:type="spellEnd"/>
+        <w:t>bearbeitet von Daniel Dobras</w:t>
+      </w:r>
     </w:p>
     <w:p>
       <w:pPr>
@@ -7701,10 +7407,10 @@
             <v:path o:extrusionok="f" gradientshapeok="t" o:connecttype="rect"/>
             <o:lock v:ext="edit" aspectratio="t"/>
           </v:shapetype>
-          <v:shape id="_x0000_i1025" type="#_x0000_t75" style="width:481.1pt;height:392.35pt" o:ole="">
+          <v:shape id="_x0000_i1025" type="#_x0000_t75" style="width:480.75pt;height:392.25pt" o:ole="">
             <v:imagedata r:id="rId11" o:title=""/>
           </v:shape>
-          <o:OLEObject Type="Embed" ProgID="Visio.Drawing.15" ShapeID="_x0000_i1025" DrawAspect="Content" ObjectID="_1541750933" r:id="rId12"/>
+          <o:OLEObject Type="Embed" ProgID="Visio.Drawing.15" ShapeID="_x0000_i1025" DrawAspect="Content" ObjectID="_1541751866" r:id="rId12"/>
         </w:object>
       </w:r>
     </w:p>
@@ -7908,89 +7614,119 @@
           <w:rFonts w:ascii="Arial" w:hAnsi="Arial"/>
         </w:rPr>
         <w:t>.</w:t>
+      </w:r>
+    </w:p>
+    <w:p>
+      <w:pPr>
+        <w:jc w:val="both"/>
+        <w:rPr>
+          <w:rFonts w:ascii="Arial" w:hAnsi="Arial"/>
+        </w:rPr>
+      </w:pPr>
+    </w:p>
+    <w:p>
+      <w:pPr>
+        <w:jc w:val="both"/>
+        <w:rPr>
+          <w:rFonts w:ascii="Arial" w:hAnsi="Arial"/>
+          <w:b/>
+        </w:rPr>
+      </w:pPr>
+      <w:r>
+        <w:rPr>
+          <w:rFonts w:ascii="Arial" w:hAnsi="Arial"/>
+          <w:b/>
+        </w:rPr>
+        <w:lastRenderedPageBreak/>
+        <w:t>UC06 Fragen verwalten</w:t>
+      </w:r>
+    </w:p>
+    <w:p>
+      <w:pPr>
+        <w:jc w:val="both"/>
+        <w:rPr>
+          <w:rFonts w:ascii="Arial" w:hAnsi="Arial"/>
+        </w:rPr>
+      </w:pPr>
+      <w:r>
+        <w:rPr>
+          <w:rFonts w:ascii="Arial" w:hAnsi="Arial"/>
+        </w:rPr>
+        <w:t>Der Lehrer hat die Optionen Fragen zu verwalten, d.h. Fragen und Antwort</w:t>
+      </w:r>
+      <w:r>
+        <w:rPr>
+          <w:rFonts w:ascii="Arial" w:hAnsi="Arial"/>
+        </w:rPr>
+        <w:t>en ändern, hinzufügen, löschen.</w:t>
+      </w:r>
+    </w:p>
+    <w:p>
+      <w:pPr>
+        <w:tabs>
+          <w:tab w:val="center" w:pos="4819"/>
+        </w:tabs>
+        <w:jc w:val="both"/>
+        <w:rPr>
+          <w:rFonts w:ascii="Arial" w:hAnsi="Arial"/>
+        </w:rPr>
+      </w:pPr>
+      <w:r>
+        <w:rPr>
+          <w:rFonts w:ascii="Arial" w:hAnsi="Arial"/>
+          <w:b/>
+        </w:rPr>
+        <w:t>UC07 Spielauswertungen anzeigen</w:t>
+      </w:r>
+    </w:p>
+    <w:p>
+      <w:pPr>
+        <w:jc w:val="both"/>
+        <w:rPr>
+          <w:rFonts w:ascii="Arial" w:hAnsi="Arial"/>
+        </w:rPr>
+      </w:pPr>
+      <w:r>
+        <w:rPr>
+          <w:rFonts w:ascii="Arial" w:hAnsi="Arial"/>
+        </w:rPr>
+        <w:t>Hier hat der Lehrer die Möglichkeit, sich verschiedene Auswertungen anzeigen zu lassen.</w:t>
+      </w:r>
+    </w:p>
+    <w:p>
+      <w:pPr>
+        <w:jc w:val="both"/>
+        <w:rPr>
+          <w:rFonts w:ascii="Arial" w:hAnsi="Arial"/>
+          <w:b/>
+        </w:rPr>
+      </w:pPr>
+      <w:r>
+        <w:rPr>
+          <w:rFonts w:ascii="Arial" w:hAnsi="Arial"/>
+          <w:b/>
+        </w:rPr>
+        <w:t>UC08 Benutzer verwalten</w:t>
+      </w:r>
+    </w:p>
+    <w:p>
+      <w:pPr>
+        <w:jc w:val="both"/>
+        <w:rPr>
+          <w:rFonts w:ascii="Arial" w:hAnsi="Arial"/>
+        </w:rPr>
+      </w:pPr>
+      <w:r>
+        <w:rPr>
+          <w:rFonts w:ascii="Arial" w:hAnsi="Arial"/>
+        </w:rPr>
+        <w:t>Lehrer verwalten neben den Fragen auch die verschiedenen Lerner.</w:t>
       </w:r>
       <w:bookmarkStart w:id="32" w:name="_GoBack"/>
       <w:bookmarkEnd w:id="32"/>
     </w:p>
     <w:p>
       <w:pPr>
-        <w:jc w:val="both"/>
-        <w:rPr>
-          <w:rFonts w:ascii="Arial" w:hAnsi="Arial"/>
-        </w:rPr>
-      </w:pPr>
-    </w:p>
-    <w:p>
-      <w:pPr>
-        <w:jc w:val="both"/>
-        <w:rPr>
-          <w:rFonts w:ascii="Arial" w:hAnsi="Arial"/>
-          <w:b/>
-        </w:rPr>
-      </w:pPr>
-      <w:r>
-        <w:rPr>
-          <w:rFonts w:ascii="Arial" w:hAnsi="Arial"/>
-          <w:b/>
-        </w:rPr>
-        <w:lastRenderedPageBreak/>
-        <w:t>UC06 Fragen verwalten</w:t>
-      </w:r>
-    </w:p>
-    <w:p>
-      <w:pPr>
-        <w:jc w:val="both"/>
-        <w:rPr>
-          <w:rFonts w:ascii="Arial" w:hAnsi="Arial"/>
-          <w:b/>
-        </w:rPr>
-      </w:pPr>
-    </w:p>
-    <w:p>
-      <w:pPr>
-        <w:jc w:val="both"/>
-        <w:rPr>
-          <w:rFonts w:ascii="Arial" w:hAnsi="Arial"/>
-          <w:b/>
-        </w:rPr>
-      </w:pPr>
-      <w:r>
-        <w:rPr>
-          <w:rFonts w:ascii="Arial" w:hAnsi="Arial"/>
-          <w:b/>
-        </w:rPr>
-        <w:t>UC07 Spielauswertungen anzeigen</w:t>
-      </w:r>
-    </w:p>
-    <w:p>
-      <w:pPr>
-        <w:jc w:val="both"/>
-        <w:rPr>
-          <w:rFonts w:ascii="Arial" w:hAnsi="Arial"/>
-          <w:b/>
-        </w:rPr>
-      </w:pPr>
-      <w:r>
-        <w:rPr>
-          <w:rFonts w:ascii="Arial" w:hAnsi="Arial"/>
-          <w:b/>
-        </w:rPr>
-        <w:t>UC08 Benutzer verwalten</w:t>
-      </w:r>
-    </w:p>
-    <w:p>
-      <w:pPr>
-        <w:rPr>
-          <w:rFonts w:ascii="Arial" w:eastAsiaTheme="majorEastAsia" w:hAnsi="Arial"/>
-          <w:b/>
-          <w:color w:val="2E74B5" w:themeColor="accent1" w:themeShade="BF"/>
-          <w:sz w:val="32"/>
-          <w:szCs w:val="29"/>
-        </w:rPr>
-      </w:pPr>
-    </w:p>
-    <w:p>
-      <w:pPr>
         <w:pStyle w:val="berschrift1"/>
         <w:rPr>
           <w:rFonts w:ascii="Arial" w:hAnsi="Arial" w:cs="Arial"/>
@@ -8042,17 +7778,8 @@
           <w:rFonts w:ascii="Arial" w:hAnsi="Arial"/>
           <w:i/>
         </w:rPr>
-        <w:t xml:space="preserve">earbeitet von Daniel </w:t>
-      </w:r>
-      <w:proofErr w:type="spellStart"/>
-      <w:r>
-        <w:rPr>
-          <w:rFonts w:ascii="Arial" w:hAnsi="Arial"/>
-          <w:i/>
-        </w:rPr>
-        <w:t>Dobras</w:t>
-      </w:r>
-      <w:proofErr w:type="spellEnd"/>
+        <w:t>earbeitet von Daniel Dobras</w:t>
+      </w:r>
     </w:p>
     <w:tbl>
       <w:tblPr>
@@ -8088,33 +7815,11 @@
                 <w:rFonts w:ascii="Arial" w:hAnsi="Arial"/>
               </w:rPr>
             </w:pPr>
-            <w:proofErr w:type="spellStart"/>
             <w:r>
               <w:rPr>
                 <w:rFonts w:ascii="Arial" w:hAnsi="Arial"/>
               </w:rPr>
-              <w:t>business</w:t>
-            </w:r>
-            <w:proofErr w:type="spellEnd"/>
-            <w:r>
-              <w:rPr>
-                <w:rFonts w:ascii="Arial" w:hAnsi="Arial"/>
-              </w:rPr>
-              <w:t xml:space="preserve"> </w:t>
-            </w:r>
-            <w:proofErr w:type="spellStart"/>
-            <w:r>
-              <w:rPr>
-                <w:rFonts w:ascii="Arial" w:hAnsi="Arial"/>
-              </w:rPr>
-              <w:t>process</w:t>
-            </w:r>
-            <w:proofErr w:type="spellEnd"/>
-            <w:r>
-              <w:rPr>
-                <w:rFonts w:ascii="Arial" w:hAnsi="Arial"/>
-              </w:rPr>
-              <w:t>(Abk. BP)</w:t>
+              <w:t>business process(Abk. BP)</w:t>
             </w:r>
           </w:p>
         </w:tc>
@@ -8161,33 +7866,11 @@
                 <w:rFonts w:ascii="Arial" w:hAnsi="Arial"/>
               </w:rPr>
             </w:pPr>
-            <w:proofErr w:type="spellStart"/>
             <w:r>
               <w:rPr>
                 <w:rFonts w:ascii="Arial" w:hAnsi="Arial"/>
               </w:rPr>
-              <w:t>use</w:t>
-            </w:r>
-            <w:proofErr w:type="spellEnd"/>
-            <w:r>
-              <w:rPr>
-                <w:rFonts w:ascii="Arial" w:hAnsi="Arial"/>
-              </w:rPr>
-              <w:t xml:space="preserve"> </w:t>
-            </w:r>
-            <w:proofErr w:type="spellStart"/>
-            <w:r>
-              <w:rPr>
-                <w:rFonts w:ascii="Arial" w:hAnsi="Arial"/>
-              </w:rPr>
-              <w:t>case</w:t>
-            </w:r>
-            <w:proofErr w:type="spellEnd"/>
-            <w:r>
-              <w:rPr>
-                <w:rFonts w:ascii="Arial" w:hAnsi="Arial"/>
-              </w:rPr>
-              <w:t>(Abk. UC)</w:t>
+              <w:t>use case(Abk. UC)</w:t>
             </w:r>
           </w:p>
         </w:tc>
@@ -8225,21 +7908,7 @@
               <w:rPr>
                 <w:rFonts w:ascii="Arial" w:hAnsi="Arial"/>
               </w:rPr>
-              <w:t xml:space="preserve">Human </w:t>
-            </w:r>
-            <w:proofErr w:type="spellStart"/>
-            <w:r>
-              <w:rPr>
-                <w:rFonts w:ascii="Arial" w:hAnsi="Arial"/>
-              </w:rPr>
-              <w:t>Resource</w:t>
-            </w:r>
-            <w:proofErr w:type="spellEnd"/>
-            <w:r>
-              <w:rPr>
-                <w:rFonts w:ascii="Arial" w:hAnsi="Arial"/>
-              </w:rPr>
-              <w:t>(Abk. HR)</w:t>
+              <w:t>Human Resource(Abk. HR)</w:t>
             </w:r>
           </w:p>
         </w:tc>
@@ -8257,21 +7926,7 @@
               <w:rPr>
                 <w:rFonts w:ascii="Arial" w:hAnsi="Arial"/>
               </w:rPr>
-              <w:t xml:space="preserve">Als Human Resources bezeichnet man die </w:t>
-            </w:r>
-            <w:proofErr w:type="spellStart"/>
-            <w:r>
-              <w:rPr>
-                <w:rFonts w:ascii="Arial" w:hAnsi="Arial"/>
-              </w:rPr>
-              <w:t>Resourcen</w:t>
-            </w:r>
-            <w:proofErr w:type="spellEnd"/>
-            <w:r>
-              <w:rPr>
-                <w:rFonts w:ascii="Arial" w:hAnsi="Arial"/>
-              </w:rPr>
-              <w:t xml:space="preserve"> eines Unternehmens in Bezug auf das Wissen, die Fähigkeiten und die Motivation der Mitarbeiter.</w:t>
+              <w:t>Als Human Resources bezeichnet man die Resourcen eines Unternehmens in Bezug auf das Wissen, die Fähigkeiten und die Motivation der Mitarbeiter.</w:t>
             </w:r>
           </w:p>
         </w:tc>
@@ -8403,19 +8058,11 @@
           <w:rFonts w:ascii="Arial" w:hAnsi="Arial"/>
         </w:rPr>
       </w:pPr>
-      <w:proofErr w:type="spellStart"/>
-      <w:r>
-        <w:rPr>
-          <w:rFonts w:ascii="Arial" w:hAnsi="Arial"/>
-        </w:rPr>
-        <w:t>UseCase</w:t>
-      </w:r>
-      <w:proofErr w:type="spellEnd"/>
-      <w:r>
-        <w:rPr>
-          <w:rFonts w:ascii="Arial" w:hAnsi="Arial"/>
-        </w:rPr>
-        <w:t xml:space="preserve"> muss gröber aussehen!</w:t>
+      <w:r>
+        <w:rPr>
+          <w:rFonts w:ascii="Arial" w:hAnsi="Arial"/>
+        </w:rPr>
+        <w:t>UseCase muss gröber aussehen!</w:t>
       </w:r>
     </w:p>
     <w:p>
@@ -8567,63 +8214,7 @@
         <w:rPr>
           <w:rFonts w:ascii="Arial" w:hAnsi="Arial"/>
         </w:rPr>
-        <w:t xml:space="preserve">Anwendungsfalldiagramm (Wer interagiert mit dem System? → Definieren der </w:t>
-      </w:r>
-      <w:proofErr w:type="spellStart"/>
-      <w:r>
-        <w:rPr>
-          <w:rFonts w:ascii="Arial" w:hAnsi="Arial"/>
-        </w:rPr>
-        <w:t>use</w:t>
-      </w:r>
-      <w:proofErr w:type="spellEnd"/>
-      <w:r>
-        <w:rPr>
-          <w:rFonts w:ascii="Arial" w:hAnsi="Arial"/>
-        </w:rPr>
-        <w:t xml:space="preserve"> </w:t>
-      </w:r>
-      <w:proofErr w:type="spellStart"/>
-      <w:r>
-        <w:rPr>
-          <w:rFonts w:ascii="Arial" w:hAnsi="Arial"/>
-        </w:rPr>
-        <w:t>cases</w:t>
-      </w:r>
-      <w:proofErr w:type="spellEnd"/>
-      <w:r>
-        <w:rPr>
-          <w:rFonts w:ascii="Arial" w:hAnsi="Arial"/>
-        </w:rPr>
-        <w:t>) mit dazugehörigen Akteuren (</w:t>
-      </w:r>
-      <w:proofErr w:type="spellStart"/>
-      <w:r>
-        <w:rPr>
-          <w:rFonts w:ascii="Arial" w:hAnsi="Arial"/>
-        </w:rPr>
-        <w:t>ggfls</w:t>
-      </w:r>
-      <w:proofErr w:type="spellEnd"/>
-      <w:r>
-        <w:rPr>
-          <w:rFonts w:ascii="Arial" w:hAnsi="Arial"/>
-        </w:rPr>
-        <w:t xml:space="preserve"> </w:t>
-      </w:r>
-      <w:proofErr w:type="spellStart"/>
-      <w:r>
-        <w:rPr>
-          <w:rFonts w:ascii="Arial" w:hAnsi="Arial"/>
-        </w:rPr>
-        <w:t>Komponent</w:t>
-      </w:r>
-      <w:proofErr w:type="spellEnd"/>
-      <w:r>
-        <w:rPr>
-          <w:rFonts w:ascii="Arial" w:hAnsi="Arial"/>
-        </w:rPr>
-        <w:t xml:space="preserve"> hinzufügen) – Fernando</w:t>
+        <w:t>Anwendungsfalldiagramm (Wer interagiert mit dem System? → Definieren der use cases) mit dazugehörigen Akteuren (ggfls Komponent hinzufügen) – Fernando</w:t>
       </w:r>
     </w:p>
     <w:p>
@@ -8649,83 +8240,7 @@
         <w:rPr>
           <w:rFonts w:ascii="Arial" w:hAnsi="Arial"/>
         </w:rPr>
-        <w:t xml:space="preserve">Tabellarische Erläuterung des </w:t>
-      </w:r>
-      <w:proofErr w:type="gramStart"/>
-      <w:r>
-        <w:rPr>
-          <w:rFonts w:ascii="Arial" w:hAnsi="Arial"/>
-        </w:rPr>
-        <w:t>Geschäftsprozesses(</w:t>
-      </w:r>
-      <w:proofErr w:type="gramEnd"/>
-      <w:r>
-        <w:rPr>
-          <w:rFonts w:ascii="Arial" w:hAnsi="Arial"/>
-        </w:rPr>
-        <w:t>Klare, kurze Beschreibung) – Daniel</w:t>
-      </w:r>
-    </w:p>
-    <w:p>
-      <w:pPr>
-        <w:rPr>
-          <w:rFonts w:ascii="Arial" w:hAnsi="Arial"/>
-        </w:rPr>
-      </w:pPr>
-      <w:proofErr w:type="gramStart"/>
-      <w:r>
-        <w:rPr>
-          <w:rFonts w:ascii="Arial" w:hAnsi="Arial"/>
-        </w:rPr>
-        <w:t>Aktivitätsdiagramm  –</w:t>
-      </w:r>
-      <w:proofErr w:type="gramEnd"/>
-      <w:r>
-        <w:rPr>
-          <w:rFonts w:ascii="Arial" w:hAnsi="Arial"/>
-        </w:rPr>
-        <w:t xml:space="preserve"> Daniel</w:t>
-      </w:r>
-    </w:p>
-    <w:p>
-      <w:pPr>
-        <w:rPr>
-          <w:rFonts w:ascii="Arial" w:hAnsi="Arial"/>
-        </w:rPr>
-      </w:pPr>
-      <w:r>
-        <w:rPr>
-          <w:rFonts w:ascii="Arial" w:hAnsi="Arial"/>
-        </w:rPr>
-        <w:t xml:space="preserve">Sequenzdiagramm (Beschreibung eines </w:t>
-      </w:r>
-      <w:proofErr w:type="spellStart"/>
-      <w:r>
-        <w:rPr>
-          <w:rFonts w:ascii="Arial" w:hAnsi="Arial"/>
-        </w:rPr>
-        <w:t>use</w:t>
-      </w:r>
-      <w:proofErr w:type="spellEnd"/>
-      <w:r>
-        <w:rPr>
-          <w:rFonts w:ascii="Arial" w:hAnsi="Arial"/>
-        </w:rPr>
-        <w:t xml:space="preserve"> </w:t>
-      </w:r>
-      <w:proofErr w:type="spellStart"/>
-      <w:r>
-        <w:rPr>
-          <w:rFonts w:ascii="Arial" w:hAnsi="Arial"/>
-        </w:rPr>
-        <w:t>cases</w:t>
-      </w:r>
-      <w:proofErr w:type="spellEnd"/>
-      <w:r>
-        <w:rPr>
-          <w:rFonts w:ascii="Arial" w:hAnsi="Arial"/>
-        </w:rPr>
-        <w:t>!) --Fernando</w:t>
+        <w:t>Tabellarische Erläuterung des Geschäftsprozesses(Klare, kurze Beschreibung) – Daniel</w:t>
       </w:r>
     </w:p>
     <w:p>
@@ -8739,6 +8254,32 @@
           <w:rFonts w:ascii="Arial" w:hAnsi="Arial"/>
         </w:rPr>
         <w:lastRenderedPageBreak/>
+        <w:t>Aktivitätsdiagramm  – Daniel</w:t>
+      </w:r>
+    </w:p>
+    <w:p>
+      <w:pPr>
+        <w:rPr>
+          <w:rFonts w:ascii="Arial" w:hAnsi="Arial"/>
+        </w:rPr>
+      </w:pPr>
+      <w:r>
+        <w:rPr>
+          <w:rFonts w:ascii="Arial" w:hAnsi="Arial"/>
+        </w:rPr>
+        <w:t>Sequenzdiagramm (Beschreibung eines use cases!) --Fernando</w:t>
+      </w:r>
+    </w:p>
+    <w:p>
+      <w:pPr>
+        <w:rPr>
+          <w:rFonts w:ascii="Arial" w:hAnsi="Arial"/>
+        </w:rPr>
+      </w:pPr>
+      <w:r>
+        <w:rPr>
+          <w:rFonts w:ascii="Arial" w:hAnsi="Arial"/>
+        </w:rPr>
         <w:t>Systemkontextdiagramm</w:t>
       </w:r>
     </w:p>
@@ -8763,43 +8304,7 @@
         <w:rPr>
           <w:rFonts w:ascii="Arial" w:hAnsi="Arial"/>
         </w:rPr>
-        <w:t xml:space="preserve">Woche: UML Diagramme fertigstellen, Datenbank zum laufen </w:t>
-      </w:r>
-      <w:proofErr w:type="gramStart"/>
-      <w:r>
-        <w:rPr>
-          <w:rFonts w:ascii="Arial" w:hAnsi="Arial"/>
-        </w:rPr>
-        <w:t xml:space="preserve">Bringen,  </w:t>
-      </w:r>
-      <w:proofErr w:type="spellStart"/>
-      <w:r>
-        <w:rPr>
-          <w:rFonts w:ascii="Arial" w:hAnsi="Arial"/>
-        </w:rPr>
-        <w:t>grundsätzl</w:t>
-      </w:r>
-      <w:proofErr w:type="spellEnd"/>
-      <w:proofErr w:type="gramEnd"/>
-      <w:r>
-        <w:rPr>
-          <w:rFonts w:ascii="Arial" w:hAnsi="Arial"/>
-        </w:rPr>
-        <w:t xml:space="preserve"> </w:t>
-      </w:r>
-      <w:proofErr w:type="spellStart"/>
-      <w:r>
-        <w:rPr>
-          <w:rFonts w:ascii="Arial" w:hAnsi="Arial"/>
-        </w:rPr>
-        <w:t>Ionic</w:t>
-      </w:r>
-      <w:proofErr w:type="spellEnd"/>
-      <w:r>
-        <w:rPr>
-          <w:rFonts w:ascii="Arial" w:hAnsi="Arial"/>
-        </w:rPr>
-        <w:t xml:space="preserve"> Framework</w:t>
+        <w:t>Woche: UML Diagramme fertigstellen, Datenbank zum laufen Bringen,  grundsätzl Ionic Framework</w:t>
       </w:r>
     </w:p>
     <w:p>
@@ -8935,7 +8440,7 @@
           <w:rPr>
             <w:noProof/>
           </w:rPr>
-          <w:t>11</w:t>
+          <w:t>10</w:t>
         </w:r>
         <w:r>
           <w:fldChar w:fldCharType="end"/>
@@ -11506,7 +11011,7 @@
 </file>
 
 <file path=customXml/itemProps1.xml><?xml version="1.0" encoding="utf-8"?>
-<ds:datastoreItem xmlns:ds="http://schemas.openxmlformats.org/officeDocument/2006/customXml" ds:itemID="{D7943041-D80A-4ED8-B36B-DC2D9028F273}">
+<ds:datastoreItem xmlns:ds="http://schemas.openxmlformats.org/officeDocument/2006/customXml" ds:itemID="{2EB8551F-16A1-4913-8AE8-37AB4579FF85}">
   <ds:schemaRefs>
     <ds:schemaRef ds:uri="http://schemas.openxmlformats.org/officeDocument/2006/bibliography"/>
   </ds:schemaRefs>

</xml_diff>

<commit_message>
update 3 - Lastenheft
</commit_message>
<xml_diff>
--- a/documents/Lastenheft.docx
+++ b/documents/Lastenheft.docx
@@ -30,7 +30,7 @@
             <mc:AlternateContent>
               <mc:Choice Requires="wpg">
                 <w:drawing>
-                  <wp:anchor distT="0" distB="0" distL="114300" distR="114300" simplePos="0" relativeHeight="251662336" behindDoc="0" locked="0" layoutInCell="1" allowOverlap="1" wp14:anchorId="612788B4" wp14:editId="44B44220">
+                  <wp:anchor distT="0" distB="0" distL="114300" distR="114300" simplePos="0" relativeHeight="251662336" behindDoc="0" locked="0" layoutInCell="1" allowOverlap="1" wp14:anchorId="322986A6" wp14:editId="7E1F587B">
                     <wp:simplePos x="0" y="0"/>
                     <wp:positionH relativeFrom="page">
                       <wp:align>center</wp:align>
@@ -231,7 +231,7 @@
                                 <a:avLst/>
                               </a:prstGeom>
                               <a:blipFill>
-                                <a:blip r:embed="rId8"/>
+                                <a:blip r:embed="rId9"/>
                                 <a:stretch>
                                   <a:fillRect r="-7574"/>
                                 </a:stretch>
@@ -275,15 +275,15 @@
                   </wp:anchor>
                 </w:drawing>
               </mc:Choice>
-              <mc:Fallback xmlns:cx3="http://schemas.microsoft.com/office/drawing/2016/5/9/chartex" xmlns:cx4="http://schemas.microsoft.com/office/drawing/2016/5/10/chartex" xmlns:cx5="http://schemas.microsoft.com/office/drawing/2016/5/11/chartex" xmlns:cx2="http://schemas.microsoft.com/office/drawing/2015/10/21/chartex" xmlns:cx1="http://schemas.microsoft.com/office/drawing/2015/9/8/chartex">
+              <mc:Fallback>
                 <w:pict>
-                  <v:group w14:anchorId="186295F6" id="Gruppe 149" o:spid="_x0000_s1026" style="position:absolute;margin-left:0;margin-top:0;width:8in;height:95.7pt;z-index:251662336;mso-width-percent:941;mso-height-percent:121;mso-top-percent:23;mso-position-horizontal:center;mso-position-horizontal-relative:page;mso-position-vertical-relative:page;mso-width-percent:941;mso-height-percent:121;mso-top-percent:23" coordorigin="" coordsize="73152,12161" o:gfxdata="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">
+                  <v:group w14:anchorId="7E2B6241" id="Gruppe 149" o:spid="_x0000_s1026" style="position:absolute;margin-left:0;margin-top:0;width:8in;height:95.7pt;z-index:251662336;mso-width-percent:941;mso-height-percent:121;mso-top-percent:23;mso-position-horizontal:center;mso-position-horizontal-relative:page;mso-position-vertical-relative:page;mso-width-percent:941;mso-height-percent:121;mso-top-percent:23" coordorigin="" coordsize="73152,12161" o:gfxdata="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">
                     <v:shape id="Rechteck 51" o:spid="_x0000_s1027" style="position:absolute;width:73152;height:11303;visibility:visible;mso-wrap-style:square;v-text-anchor:middle" coordsize="7312660,1129665" o:gfxdata="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" path="m,l7312660,r,1129665l3619500,733425,,1091565,,xe" fillcolor="#5b9bd5 [3204]" stroked="f" strokeweight="1pt">
                       <v:stroke joinstyle="miter"/>
                       <v:path arrowok="t" o:connecttype="custom" o:connectlocs="0,0;7315200,0;7315200,1130373;3620757,733885;0,1092249;0,0" o:connectangles="0,0,0,0,0,0"/>
                     </v:shape>
                     <v:rect id="Rechteck 151" o:spid="_x0000_s1028" style="position:absolute;width:73152;height:12161;visibility:visible;mso-wrap-style:square;v-text-anchor:middle" o:gfxdata="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" stroked="f" strokeweight="1pt">
-                      <v:fill r:id="rId9" o:title="" recolor="t" rotate="t" type="frame"/>
+                      <v:fill r:id="rId10" o:title="" recolor="t" rotate="t" type="frame"/>
                     </v:rect>
                     <w10:wrap anchorx="page" anchory="page"/>
                   </v:group>
@@ -300,7 +300,7 @@
             <mc:AlternateContent>
               <mc:Choice Requires="wps">
                 <w:drawing>
-                  <wp:anchor distT="0" distB="0" distL="114300" distR="114300" simplePos="0" relativeHeight="251660288" behindDoc="0" locked="0" layoutInCell="1" allowOverlap="1" wp14:anchorId="52598C35" wp14:editId="5064AB23">
+                  <wp:anchor distT="0" distB="0" distL="114300" distR="114300" simplePos="0" relativeHeight="251660288" behindDoc="0" locked="0" layoutInCell="1" allowOverlap="1" wp14:anchorId="13926025" wp14:editId="717F2FD9">
                     <wp:simplePos x="0" y="0"/>
                     <wp:positionH relativeFrom="page">
                       <wp:align>center</wp:align>
@@ -412,7 +412,6 @@
                                     <w:alias w:val="E-Mail"/>
                                     <w:tag w:val="E-Mail"/>
                                     <w:id w:val="942260680"/>
-                                    <w:showingPlcHdr/>
                                     <w:dataBinding w:prefixMappings="xmlns:ns0='http://schemas.microsoft.com/office/2006/coverPageProps' " w:xpath="/ns0:CoverPageProperties[1]/ns0:CompanyEmail[1]" w:storeItemID="{55AF091B-3C7A-41E3-B477-F2FDAA23CFDA}"/>
                                     <w:text/>
                                   </w:sdtPr>
@@ -424,7 +423,7 @@
                                         <w:sz w:val="18"/>
                                         <w:szCs w:val="18"/>
                                       </w:rPr>
-                                      <w:t>[E-Mail-Adresse]</w:t>
+                                      <w:t>dobras@hm.edu, pfennig@hm.edu</w:t>
                                     </w:r>
                                   </w:sdtContent>
                                 </w:sdt>
@@ -451,7 +450,7 @@
               </mc:Choice>
               <mc:Fallback>
                 <w:pict>
-                  <v:shapetype w14:anchorId="52598C35" id="_x0000_t202" coordsize="21600,21600" o:spt="202" path="m,l,21600r21600,l21600,xe">
+                  <v:shapetype w14:anchorId="13926025" id="_x0000_t202" coordsize="21600,21600" o:spt="202" path="m,l,21600r21600,l21600,xe">
                     <v:stroke joinstyle="miter"/>
                     <v:path gradientshapeok="t" o:connecttype="rect"/>
                   </v:shapetype>
@@ -471,6 +470,7 @@
                             <w:dataBinding w:prefixMappings="xmlns:ns0='http://purl.org/dc/elements/1.1/' xmlns:ns1='http://schemas.openxmlformats.org/package/2006/metadata/core-properties' " w:xpath="/ns1:coreProperties[1]/ns0:creator[1]" w:storeItemID="{6C3C8BC8-F283-45AE-878A-BAB7291924A1}"/>
                             <w:text/>
                           </w:sdtPr>
+                          <w:sdtEndPr/>
                           <w:sdtContent>
                             <w:p>
                               <w:pPr>
@@ -513,10 +513,10 @@
                               <w:alias w:val="E-Mail"/>
                               <w:tag w:val="E-Mail"/>
                               <w:id w:val="942260680"/>
-                              <w:showingPlcHdr/>
                               <w:dataBinding w:prefixMappings="xmlns:ns0='http://schemas.microsoft.com/office/2006/coverPageProps' " w:xpath="/ns0:CoverPageProperties[1]/ns0:CompanyEmail[1]" w:storeItemID="{55AF091B-3C7A-41E3-B477-F2FDAA23CFDA}"/>
                               <w:text/>
                             </w:sdtPr>
+                            <w:sdtEndPr/>
                             <w:sdtContent>
                               <w:r>
                                 <w:rPr>
@@ -524,7 +524,7 @@
                                   <w:sz w:val="18"/>
                                   <w:szCs w:val="18"/>
                                 </w:rPr>
-                                <w:t>[E-Mail-Adresse]</w:t>
+                                <w:t>dobras@hm.edu, pfennig@hm.edu</w:t>
                               </w:r>
                             </w:sdtContent>
                           </w:sdt>
@@ -546,7 +546,7 @@
             <mc:AlternateContent>
               <mc:Choice Requires="wps">
                 <w:drawing>
-                  <wp:anchor distT="0" distB="0" distL="114300" distR="114300" simplePos="0" relativeHeight="251661312" behindDoc="0" locked="0" layoutInCell="1" allowOverlap="1" wp14:anchorId="41064E68" wp14:editId="29FACCD1">
+                  <wp:anchor distT="0" distB="0" distL="114300" distR="114300" simplePos="0" relativeHeight="251661312" behindDoc="0" locked="0" layoutInCell="1" allowOverlap="1" wp14:anchorId="375B91D1" wp14:editId="4EF5CDAD">
                     <wp:simplePos x="0" y="0"/>
                     <wp:positionH relativeFrom="page">
                       <wp:align>center</wp:align>
@@ -717,7 +717,7 @@
             <mc:AlternateContent>
               <mc:Choice Requires="wps">
                 <w:drawing>
-                  <wp:anchor distT="0" distB="0" distL="114300" distR="114300" simplePos="0" relativeHeight="251659264" behindDoc="0" locked="0" layoutInCell="1" allowOverlap="1" wp14:anchorId="15902A05" wp14:editId="56A8CF37">
+                  <wp:anchor distT="0" distB="0" distL="114300" distR="114300" simplePos="0" relativeHeight="251659264" behindDoc="0" locked="0" layoutInCell="1" allowOverlap="1" wp14:anchorId="46E03C04" wp14:editId="236B3AF3">
                     <wp:simplePos x="0" y="0"/>
                     <wp:positionH relativeFrom="page">
                       <wp:align>center</wp:align>
@@ -825,7 +825,6 @@
                                   <w:alias w:val="Untertitel"/>
                                   <w:tag w:val=""/>
                                   <w:id w:val="1759551507"/>
-                                  <w:showingPlcHdr/>
                                   <w:dataBinding w:prefixMappings="xmlns:ns0='http://purl.org/dc/elements/1.1/' xmlns:ns1='http://schemas.openxmlformats.org/package/2006/metadata/core-properties' " w:xpath="/ns1:coreProperties[1]/ns0:subject[1]" w:storeItemID="{6C3C8BC8-F283-45AE-878A-BAB7291924A1}"/>
                                   <w:text/>
                                 </w:sdtPr>
@@ -841,14 +840,6 @@
                                         <w:szCs w:val="36"/>
                                       </w:rPr>
                                     </w:pPr>
-                                    <w:r>
-                                      <w:rPr>
-                                        <w:color w:val="404040" w:themeColor="text1" w:themeTint="BF"/>
-                                        <w:sz w:val="36"/>
-                                        <w:szCs w:val="36"/>
-                                      </w:rPr>
-                                      <w:t xml:space="preserve">     </w:t>
-                                    </w:r>
                                   </w:p>
                                 </w:sdtContent>
                               </w:sdt>
@@ -874,7 +865,7 @@
               </mc:Choice>
               <mc:Fallback>
                 <w:pict>
-                  <v:shape w14:anchorId="15902A05" id="Textfeld 154" o:spid="_x0000_s1028" type="#_x0000_t202" style="position:absolute;margin-left:0;margin-top:0;width:8in;height:286.5pt;z-index:251659264;visibility:visible;mso-wrap-style:square;mso-width-percent:941;mso-height-percent:363;mso-top-percent:300;mso-wrap-distance-left:9pt;mso-wrap-distance-top:0;mso-wrap-distance-right:9pt;mso-wrap-distance-bottom:0;mso-position-horizontal:center;mso-position-horizontal-relative:page;mso-position-vertical-relative:page;mso-width-percent:941;mso-height-percent:363;mso-top-percent:300;mso-width-relative:page;mso-height-relative:page;v-text-anchor:bottom" o:gfxdata="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" filled="f" stroked="f" strokeweight=".5pt">
+                  <v:shape w14:anchorId="46E03C04" id="Textfeld 154" o:spid="_x0000_s1028" type="#_x0000_t202" style="position:absolute;margin-left:0;margin-top:0;width:8in;height:286.5pt;z-index:251659264;visibility:visible;mso-wrap-style:square;mso-width-percent:941;mso-height-percent:363;mso-top-percent:300;mso-wrap-distance-left:9pt;mso-wrap-distance-top:0;mso-wrap-distance-right:9pt;mso-wrap-distance-bottom:0;mso-position-horizontal:center;mso-position-horizontal-relative:page;mso-position-vertical-relative:page;mso-width-percent:941;mso-height-percent:363;mso-top-percent:300;mso-width-relative:page;mso-height-relative:page;v-text-anchor:bottom" o:gfxdata="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" filled="f" stroked="f" strokeweight=".5pt">
                     <v:textbox inset="126pt,0,54pt,0">
                       <w:txbxContent>
                         <w:p>
@@ -901,6 +892,11 @@
                               <w:dataBinding w:prefixMappings="xmlns:ns0='http://purl.org/dc/elements/1.1/' xmlns:ns1='http://schemas.openxmlformats.org/package/2006/metadata/core-properties' " w:xpath="/ns1:coreProperties[1]/ns0:title[1]" w:storeItemID="{6C3C8BC8-F283-45AE-878A-BAB7291924A1}"/>
                               <w:text w:multiLine="1"/>
                             </w:sdtPr>
+                            <w:sdtEndPr>
+                              <w:rPr>
+                                <w:rStyle w:val="TitelZchn"/>
+                              </w:rPr>
+                            </w:sdtEndPr>
                             <w:sdtContent>
                               <w:r>
                                 <w:rPr>
@@ -924,10 +920,10 @@
                             <w:alias w:val="Untertitel"/>
                             <w:tag w:val=""/>
                             <w:id w:val="1759551507"/>
-                            <w:showingPlcHdr/>
                             <w:dataBinding w:prefixMappings="xmlns:ns0='http://purl.org/dc/elements/1.1/' xmlns:ns1='http://schemas.openxmlformats.org/package/2006/metadata/core-properties' " w:xpath="/ns1:coreProperties[1]/ns0:subject[1]" w:storeItemID="{6C3C8BC8-F283-45AE-878A-BAB7291924A1}"/>
                             <w:text/>
                           </w:sdtPr>
+                          <w:sdtEndPr/>
                           <w:sdtContent>
                             <w:p>
                               <w:pPr>
@@ -939,14 +935,6 @@
                                   <w:szCs w:val="36"/>
                                 </w:rPr>
                               </w:pPr>
-                              <w:r>
-                                <w:rPr>
-                                  <w:color w:val="404040" w:themeColor="text1" w:themeTint="BF"/>
-                                  <w:sz w:val="36"/>
-                                  <w:szCs w:val="36"/>
-                                </w:rPr>
-                                <w:t xml:space="preserve">     </w:t>
-                              </w:r>
                             </w:p>
                           </w:sdtContent>
                         </w:sdt>
@@ -972,10 +960,380 @@
           <w:r>
             <w:rPr>
               <w:rFonts w:ascii="Arial" w:hAnsi="Arial"/>
+              <w:noProof/>
+            </w:rPr>
+            <mc:AlternateContent>
+              <mc:Choice Requires="wps">
+                <w:drawing>
+                  <wp:anchor distT="45720" distB="45720" distL="114300" distR="114300" simplePos="0" relativeHeight="251668480" behindDoc="1" locked="0" layoutInCell="1" allowOverlap="1" wp14:anchorId="6B1CEFCE" wp14:editId="5028B197">
+                    <wp:simplePos x="0" y="0"/>
+                    <wp:positionH relativeFrom="column">
+                      <wp:posOffset>225617</wp:posOffset>
+                    </wp:positionH>
+                    <wp:positionV relativeFrom="paragraph">
+                      <wp:posOffset>1219820</wp:posOffset>
+                    </wp:positionV>
+                    <wp:extent cx="680085" cy="616688"/>
+                    <wp:effectExtent l="0" t="0" r="24765" b="12065"/>
+                    <wp:wrapNone/>
+                    <wp:docPr id="217" name="Textfeld 2"/>
+                    <wp:cNvGraphicFramePr>
+                      <a:graphicFrameLocks xmlns:a="http://schemas.openxmlformats.org/drawingml/2006/main"/>
+                    </wp:cNvGraphicFramePr>
+                    <a:graphic xmlns:a="http://schemas.openxmlformats.org/drawingml/2006/main">
+                      <a:graphicData uri="http://schemas.microsoft.com/office/word/2010/wordprocessingShape">
+                        <wps:wsp>
+                          <wps:cNvSpPr txBox="1">
+                            <a:spLocks noChangeArrowheads="1"/>
+                          </wps:cNvSpPr>
+                          <wps:spPr bwMode="auto">
+                            <a:xfrm>
+                              <a:off x="0" y="0"/>
+                              <a:ext cx="680085" cy="616688"/>
+                            </a:xfrm>
+                            <a:prstGeom prst="rect">
+                              <a:avLst/>
+                            </a:prstGeom>
+                            <a:solidFill>
+                              <a:srgbClr val="FFFFFF"/>
+                            </a:solidFill>
+                            <a:ln w="9525">
+                              <a:solidFill>
+                                <a:schemeClr val="bg1"/>
+                              </a:solidFill>
+                              <a:miter lim="800000"/>
+                              <a:headEnd/>
+                              <a:tailEnd/>
+                            </a:ln>
+                          </wps:spPr>
+                          <wps:txbx>
+                            <w:txbxContent>
+                              <w:p>
+                                <w:pPr>
+                                  <w:rPr>
+                                    <w:rFonts w:ascii="Wingdings" w:hAnsi="Wingdings"/>
+                                    <w:color w:val="FF0000"/>
+                                    <w:sz w:val="80"/>
+                                    <w:szCs w:val="80"/>
+                                  </w:rPr>
+                                </w:pPr>
+                                <w:r>
+                                  <w:rPr>
+                                    <w:rFonts w:ascii="Wingdings" w:hAnsi="Wingdings"/>
+                                    <w:color w:val="FF0000"/>
+                                    <w:sz w:val="80"/>
+                                    <w:szCs w:val="80"/>
+                                  </w:rPr>
+                                  <w:t></w:t>
+                                </w:r>
+                              </w:p>
+                            </w:txbxContent>
+                          </wps:txbx>
+                          <wps:bodyPr rot="0" vert="horz" wrap="square" lIns="91440" tIns="45720" rIns="91440" bIns="45720" anchor="t" anchorCtr="0">
+                            <a:noAutofit/>
+                          </wps:bodyPr>
+                        </wps:wsp>
+                      </a:graphicData>
+                    </a:graphic>
+                    <wp14:sizeRelH relativeFrom="margin">
+                      <wp14:pctWidth>0</wp14:pctWidth>
+                    </wp14:sizeRelH>
+                    <wp14:sizeRelV relativeFrom="margin">
+                      <wp14:pctHeight>0</wp14:pctHeight>
+                    </wp14:sizeRelV>
+                  </wp:anchor>
+                </w:drawing>
+              </mc:Choice>
+              <mc:Fallback>
+                <w:pict>
+                  <v:shape w14:anchorId="6B1CEFCE" id="Textfeld 2" o:spid="_x0000_s1029" type="#_x0000_t202" style="position:absolute;margin-left:17.75pt;margin-top:96.05pt;width:53.55pt;height:48.55pt;z-index:-251648000;visibility:visible;mso-wrap-style:square;mso-width-percent:0;mso-height-percent:0;mso-wrap-distance-left:9pt;mso-wrap-distance-top:3.6pt;mso-wrap-distance-right:9pt;mso-wrap-distance-bottom:3.6pt;mso-position-horizontal:absolute;mso-position-horizontal-relative:text;mso-position-vertical:absolute;mso-position-vertical-relative:text;mso-width-percent:0;mso-height-percent:0;mso-width-relative:margin;mso-height-relative:margin;v-text-anchor:top" o:gfxdata="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" strokecolor="white [3212]">
+                    <v:textbox>
+                      <w:txbxContent>
+                        <w:p>
+                          <w:pPr>
+                            <w:rPr>
+                              <w:rFonts w:ascii="Wingdings" w:hAnsi="Wingdings"/>
+                              <w:color w:val="FF0000"/>
+                              <w:sz w:val="80"/>
+                              <w:szCs w:val="80"/>
+                            </w:rPr>
+                          </w:pPr>
+                          <w:r>
+                            <w:rPr>
+                              <w:rFonts w:ascii="Wingdings" w:hAnsi="Wingdings"/>
+                              <w:color w:val="FF0000"/>
+                              <w:sz w:val="80"/>
+                              <w:szCs w:val="80"/>
+                            </w:rPr>
+                            <w:t></w:t>
+                          </w:r>
+                        </w:p>
+                      </w:txbxContent>
+                    </v:textbox>
+                  </v:shape>
+                </w:pict>
+              </mc:Fallback>
+            </mc:AlternateContent>
+          </w:r>
+          <w:r>
+            <w:rPr>
+              <w:rFonts w:ascii="Arial" w:hAnsi="Arial"/>
+              <w:noProof/>
+            </w:rPr>
+            <mc:AlternateContent>
+              <mc:Choice Requires="wps">
+                <w:drawing>
+                  <wp:anchor distT="45720" distB="45720" distL="114300" distR="114300" simplePos="0" relativeHeight="251670528" behindDoc="0" locked="0" layoutInCell="1" allowOverlap="1" wp14:anchorId="5321A222" wp14:editId="4C55DDB0">
+                    <wp:simplePos x="0" y="0"/>
+                    <wp:positionH relativeFrom="column">
+                      <wp:posOffset>3255660</wp:posOffset>
+                    </wp:positionH>
+                    <wp:positionV relativeFrom="paragraph">
+                      <wp:posOffset>1199027</wp:posOffset>
+                    </wp:positionV>
+                    <wp:extent cx="680085" cy="637540"/>
+                    <wp:effectExtent l="0" t="0" r="24765" b="10160"/>
+                    <wp:wrapSquare wrapText="bothSides"/>
+                    <wp:docPr id="8" name="Textfeld 2"/>
+                    <wp:cNvGraphicFramePr>
+                      <a:graphicFrameLocks xmlns:a="http://schemas.openxmlformats.org/drawingml/2006/main"/>
+                    </wp:cNvGraphicFramePr>
+                    <a:graphic xmlns:a="http://schemas.openxmlformats.org/drawingml/2006/main">
+                      <a:graphicData uri="http://schemas.microsoft.com/office/word/2010/wordprocessingShape">
+                        <wps:wsp>
+                          <wps:cNvSpPr txBox="1">
+                            <a:spLocks noChangeArrowheads="1"/>
+                          </wps:cNvSpPr>
+                          <wps:spPr bwMode="auto">
+                            <a:xfrm>
+                              <a:off x="0" y="0"/>
+                              <a:ext cx="680085" cy="637540"/>
+                            </a:xfrm>
+                            <a:prstGeom prst="rect">
+                              <a:avLst/>
+                            </a:prstGeom>
+                            <a:solidFill>
+                              <a:srgbClr val="FFFFFF"/>
+                            </a:solidFill>
+                            <a:ln w="9525">
+                              <a:solidFill>
+                                <a:schemeClr val="bg1"/>
+                              </a:solidFill>
+                              <a:miter lim="800000"/>
+                              <a:headEnd/>
+                              <a:tailEnd/>
+                            </a:ln>
+                          </wps:spPr>
+                          <wps:txbx>
+                            <w:txbxContent>
+                              <w:p>
+                                <w:pPr>
+                                  <w:rPr>
+                                    <w:rFonts w:ascii="Wingdings" w:hAnsi="Wingdings"/>
+                                    <w:color w:val="00B050"/>
+                                    <w:sz w:val="80"/>
+                                    <w:szCs w:val="80"/>
+                                  </w:rPr>
+                                </w:pPr>
+                                <w:r>
+                                  <w:rPr>
+                                    <w:rFonts w:ascii="Wingdings" w:hAnsi="Wingdings"/>
+                                    <w:color w:val="00B050"/>
+                                    <w:sz w:val="80"/>
+                                    <w:szCs w:val="80"/>
+                                  </w:rPr>
+                                  <w:t></w:t>
+                                </w:r>
+                              </w:p>
+                            </w:txbxContent>
+                          </wps:txbx>
+                          <wps:bodyPr rot="0" vert="horz" wrap="square" lIns="91440" tIns="45720" rIns="91440" bIns="45720" anchor="t" anchorCtr="0">
+                            <a:noAutofit/>
+                          </wps:bodyPr>
+                        </wps:wsp>
+                      </a:graphicData>
+                    </a:graphic>
+                    <wp14:sizeRelH relativeFrom="margin">
+                      <wp14:pctWidth>0</wp14:pctWidth>
+                    </wp14:sizeRelH>
+                    <wp14:sizeRelV relativeFrom="margin">
+                      <wp14:pctHeight>0</wp14:pctHeight>
+                    </wp14:sizeRelV>
+                  </wp:anchor>
+                </w:drawing>
+              </mc:Choice>
+              <mc:Fallback>
+                <w:pict>
+                  <v:shape w14:anchorId="5321A222" id="_x0000_s1030" type="#_x0000_t202" style="position:absolute;margin-left:256.35pt;margin-top:94.4pt;width:53.55pt;height:50.2pt;z-index:251670528;visibility:visible;mso-wrap-style:square;mso-width-percent:0;mso-height-percent:0;mso-wrap-distance-left:9pt;mso-wrap-distance-top:3.6pt;mso-wrap-distance-right:9pt;mso-wrap-distance-bottom:3.6pt;mso-position-horizontal:absolute;mso-position-horizontal-relative:text;mso-position-vertical:absolute;mso-position-vertical-relative:text;mso-width-percent:0;mso-height-percent:0;mso-width-relative:margin;mso-height-relative:margin;v-text-anchor:top" o:gfxdata="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" strokecolor="white [3212]">
+                    <v:textbox>
+                      <w:txbxContent>
+                        <w:p>
+                          <w:pPr>
+                            <w:rPr>
+                              <w:rFonts w:ascii="Wingdings" w:hAnsi="Wingdings"/>
+                              <w:color w:val="00B050"/>
+                              <w:sz w:val="80"/>
+                              <w:szCs w:val="80"/>
+                            </w:rPr>
+                          </w:pPr>
+                          <w:r>
+                            <w:rPr>
+                              <w:rFonts w:ascii="Wingdings" w:hAnsi="Wingdings"/>
+                              <w:color w:val="00B050"/>
+                              <w:sz w:val="80"/>
+                              <w:szCs w:val="80"/>
+                            </w:rPr>
+                            <w:t></w:t>
+                          </w:r>
+                        </w:p>
+                      </w:txbxContent>
+                    </v:textbox>
+                    <w10:wrap type="square"/>
+                  </v:shape>
+                </w:pict>
+              </mc:Fallback>
+            </mc:AlternateContent>
+          </w:r>
+          <w:r>
+            <w:rPr>
+              <w:rFonts w:ascii="Arial" w:hAnsi="Arial"/>
+              <w:noProof/>
+              <w:lang w:eastAsia="de-DE" w:bidi="ar-SA"/>
+            </w:rPr>
+            <w:drawing>
+              <wp:anchor distT="0" distB="0" distL="114300" distR="114300" simplePos="0" relativeHeight="251664384" behindDoc="1" locked="0" layoutInCell="1" allowOverlap="1" wp14:anchorId="73F2C4AD" wp14:editId="437017FC">
+                <wp:simplePos x="0" y="0"/>
+                <wp:positionH relativeFrom="margin">
+                  <wp:align>left</wp:align>
+                </wp:positionH>
+                <wp:positionV relativeFrom="paragraph">
+                  <wp:posOffset>1871403</wp:posOffset>
+                </wp:positionV>
+                <wp:extent cx="2947846" cy="1840675"/>
+                <wp:effectExtent l="0" t="0" r="5080" b="7620"/>
+                <wp:wrapNone/>
+                <wp:docPr id="1" name="Grafik 1" descr="C:\Users\FernandoFrancisco\Downloads\konzentration-und-lernmotivation-bei-kinder-foerdern.jpg"/>
+                <wp:cNvGraphicFramePr>
+                  <a:graphicFrameLocks xmlns:a="http://schemas.openxmlformats.org/drawingml/2006/main" noChangeAspect="1"/>
+                </wp:cNvGraphicFramePr>
+                <a:graphic xmlns:a="http://schemas.openxmlformats.org/drawingml/2006/main">
+                  <a:graphicData uri="http://schemas.openxmlformats.org/drawingml/2006/picture">
+                    <pic:pic xmlns:pic="http://schemas.openxmlformats.org/drawingml/2006/picture">
+                      <pic:nvPicPr>
+                        <pic:cNvPr id="0" name="Picture 11" descr="C:\Users\FernandoFrancisco\Downloads\konzentration-und-lernmotivation-bei-kinder-foerdern.jpg"/>
+                        <pic:cNvPicPr>
+                          <a:picLocks noChangeAspect="1" noChangeArrowheads="1"/>
+                        </pic:cNvPicPr>
+                      </pic:nvPicPr>
+                      <pic:blipFill>
+                        <a:blip r:embed="rId11" cstate="print">
+                          <a:extLst>
+                            <a:ext uri="{28A0092B-C50C-407E-A947-70E740481C1C}">
+                              <a14:useLocalDpi xmlns:a14="http://schemas.microsoft.com/office/drawing/2010/main" val="0"/>
+                            </a:ext>
+                          </a:extLst>
+                        </a:blip>
+                        <a:srcRect/>
+                        <a:stretch>
+                          <a:fillRect/>
+                        </a:stretch>
+                      </pic:blipFill>
+                      <pic:spPr bwMode="auto">
+                        <a:xfrm>
+                          <a:off x="0" y="0"/>
+                          <a:ext cx="2947846" cy="1840675"/>
+                        </a:xfrm>
+                        <a:prstGeom prst="rect">
+                          <a:avLst/>
+                        </a:prstGeom>
+                        <a:noFill/>
+                        <a:ln>
+                          <a:noFill/>
+                        </a:ln>
+                      </pic:spPr>
+                    </pic:pic>
+                  </a:graphicData>
+                </a:graphic>
+                <wp14:sizeRelH relativeFrom="margin">
+                  <wp14:pctWidth>0</wp14:pctWidth>
+                </wp14:sizeRelH>
+                <wp14:sizeRelV relativeFrom="margin">
+                  <wp14:pctHeight>0</wp14:pctHeight>
+                </wp14:sizeRelV>
+              </wp:anchor>
+            </w:drawing>
+          </w:r>
+          <w:r>
+            <w:rPr>
+              <w:noProof/>
+              <w:lang w:eastAsia="de-DE" w:bidi="ar-SA"/>
+            </w:rPr>
+            <w:drawing>
+              <wp:anchor distT="0" distB="0" distL="114300" distR="114300" simplePos="0" relativeHeight="251666432" behindDoc="1" locked="0" layoutInCell="1" allowOverlap="1" wp14:anchorId="3E54F131" wp14:editId="5BB5CC0D">
+                <wp:simplePos x="0" y="0"/>
+                <wp:positionH relativeFrom="margin">
+                  <wp:align>right</wp:align>
+                </wp:positionH>
+                <wp:positionV relativeFrom="paragraph">
+                  <wp:posOffset>1836173</wp:posOffset>
+                </wp:positionV>
+                <wp:extent cx="2861945" cy="1899920"/>
+                <wp:effectExtent l="0" t="0" r="0" b="5080"/>
+                <wp:wrapNone/>
+                <wp:docPr id="5" name="Grafik 5" descr="http://www.vorname.com/ratgeber/wp-content/uploads/2014/04/kind-lernen-300x200.jpg"/>
+                <wp:cNvGraphicFramePr>
+                  <a:graphicFrameLocks xmlns:a="http://schemas.openxmlformats.org/drawingml/2006/main" noChangeAspect="1"/>
+                </wp:cNvGraphicFramePr>
+                <a:graphic xmlns:a="http://schemas.openxmlformats.org/drawingml/2006/main">
+                  <a:graphicData uri="http://schemas.openxmlformats.org/drawingml/2006/picture">
+                    <pic:pic xmlns:pic="http://schemas.openxmlformats.org/drawingml/2006/picture">
+                      <pic:nvPicPr>
+                        <pic:cNvPr id="0" name="Picture 12" descr="http://www.vorname.com/ratgeber/wp-content/uploads/2014/04/kind-lernen-300x200.jpg"/>
+                        <pic:cNvPicPr>
+                          <a:picLocks noChangeAspect="1" noChangeArrowheads="1"/>
+                        </pic:cNvPicPr>
+                      </pic:nvPicPr>
+                      <pic:blipFill>
+                        <a:blip r:embed="rId12">
+                          <a:extLst>
+                            <a:ext uri="{28A0092B-C50C-407E-A947-70E740481C1C}">
+                              <a14:useLocalDpi xmlns:a14="http://schemas.microsoft.com/office/drawing/2010/main" val="0"/>
+                            </a:ext>
+                          </a:extLst>
+                        </a:blip>
+                        <a:srcRect/>
+                        <a:stretch>
+                          <a:fillRect/>
+                        </a:stretch>
+                      </pic:blipFill>
+                      <pic:spPr bwMode="auto">
+                        <a:xfrm>
+                          <a:off x="0" y="0"/>
+                          <a:ext cx="2861945" cy="1899920"/>
+                        </a:xfrm>
+                        <a:prstGeom prst="rect">
+                          <a:avLst/>
+                        </a:prstGeom>
+                        <a:noFill/>
+                        <a:ln>
+                          <a:noFill/>
+                        </a:ln>
+                      </pic:spPr>
+                    </pic:pic>
+                  </a:graphicData>
+                </a:graphic>
+              </wp:anchor>
+            </w:drawing>
+          </w:r>
+          <w:r>
+            <w:rPr>
+              <w:rFonts w:ascii="Arial" w:hAnsi="Arial"/>
             </w:rPr>
             <w:br w:type="page"/>
           </w:r>
         </w:p>
+        <w:bookmarkStart w:id="0" w:name="_GoBack" w:displacedByCustomXml="next"/>
+        <w:bookmarkEnd w:id="0" w:displacedByCustomXml="next"/>
       </w:sdtContent>
     </w:sdt>
     <w:p>
@@ -3742,7 +4100,7 @@
           <w:rFonts w:ascii="Arial" w:hAnsi="Arial" w:cs="Arial"/>
         </w:rPr>
       </w:pPr>
-      <w:bookmarkStart w:id="0" w:name="_Toc468004614"/>
+      <w:bookmarkStart w:id="1" w:name="_Toc468004614"/>
       <w:r>
         <w:rPr>
           <w:rFonts w:ascii="Arial" w:hAnsi="Arial" w:cs="Arial"/>
@@ -3768,7 +4126,7 @@
         </w:rPr>
         <w:t xml:space="preserve"> MyLearningApp</w:t>
       </w:r>
-      <w:bookmarkEnd w:id="0"/>
+      <w:bookmarkEnd w:id="1"/>
       <w:r>
         <w:rPr>
           <w:rFonts w:ascii="Arial" w:hAnsi="Arial" w:cs="Arial"/>
@@ -3800,7 +4158,7 @@
       <w:pPr>
         <w:pStyle w:val="berschrift2"/>
       </w:pPr>
-      <w:bookmarkStart w:id="1" w:name="_Toc468004615"/>
+      <w:bookmarkStart w:id="2" w:name="_Toc468004615"/>
       <w:r>
         <w:t xml:space="preserve">1. </w:t>
       </w:r>
@@ -3810,7 +4168,7 @@
       <w:r>
         <w:t xml:space="preserve"> Informationen zum zu entwickelnden Produkt</w:t>
       </w:r>
-      <w:bookmarkEnd w:id="1"/>
+      <w:bookmarkEnd w:id="2"/>
     </w:p>
     <w:p>
       <w:pPr>
@@ -3831,14 +4189,14 @@
       <w:pPr>
         <w:pStyle w:val="berschrift3"/>
       </w:pPr>
-      <w:bookmarkStart w:id="2" w:name="_Toc468004616"/>
+      <w:bookmarkStart w:id="3" w:name="_Toc468004616"/>
       <w:r>
         <w:t>a.</w:t>
       </w:r>
       <w:r>
         <w:t xml:space="preserve"> Kurzbeschreibung des Produkts</w:t>
       </w:r>
-      <w:bookmarkEnd w:id="2"/>
+      <w:bookmarkEnd w:id="3"/>
     </w:p>
     <w:p>
       <w:pPr>
@@ -3891,7 +4249,7 @@
           <w:rFonts w:cs="Arial"/>
         </w:rPr>
       </w:pPr>
-      <w:bookmarkStart w:id="3" w:name="_Toc468004617"/>
+      <w:bookmarkStart w:id="4" w:name="_Toc468004617"/>
       <w:r>
         <w:rPr>
           <w:rFonts w:cs="Arial"/>
@@ -3916,7 +4274,7 @@
         </w:rPr>
         <w:t>Massenprodukt</w:t>
       </w:r>
-      <w:bookmarkEnd w:id="3"/>
+      <w:bookmarkEnd w:id="4"/>
     </w:p>
     <w:p>
       <w:pPr>
@@ -3953,7 +4311,7 @@
           <w:rFonts w:cs="Arial"/>
         </w:rPr>
       </w:pPr>
-      <w:bookmarkStart w:id="4" w:name="_Toc468004618"/>
+      <w:bookmarkStart w:id="5" w:name="_Toc468004618"/>
       <w:r>
         <w:rPr>
           <w:rFonts w:cs="Arial"/>
@@ -3966,7 +4324,7 @@
         </w:rPr>
         <w:t>Visionen und Ziele</w:t>
       </w:r>
-      <w:bookmarkEnd w:id="4"/>
+      <w:bookmarkEnd w:id="5"/>
     </w:p>
     <w:p>
       <w:pPr>
@@ -3975,14 +4333,14 @@
           <w:rFonts w:cs="Arial"/>
         </w:rPr>
       </w:pPr>
-      <w:bookmarkStart w:id="5" w:name="_Toc468004619"/>
+      <w:bookmarkStart w:id="6" w:name="_Toc468004619"/>
       <w:r>
         <w:rPr>
           <w:rFonts w:cs="Arial"/>
         </w:rPr>
         <w:t>a. Vision</w:t>
       </w:r>
-      <w:bookmarkEnd w:id="5"/>
+      <w:bookmarkEnd w:id="6"/>
       <w:r>
         <w:rPr>
           <w:rFonts w:cs="Arial"/>
@@ -4033,14 +4391,14 @@
           <w:rFonts w:cs="Arial"/>
         </w:rPr>
       </w:pPr>
-      <w:bookmarkStart w:id="6" w:name="_Toc468004620"/>
+      <w:bookmarkStart w:id="7" w:name="_Toc468004620"/>
       <w:r>
         <w:rPr>
           <w:rFonts w:cs="Arial"/>
         </w:rPr>
         <w:t>b. Ziele</w:t>
       </w:r>
-      <w:bookmarkEnd w:id="6"/>
+      <w:bookmarkEnd w:id="7"/>
       <w:r>
         <w:rPr>
           <w:rFonts w:cs="Arial"/>
@@ -4084,14 +4442,14 @@
           <w:rFonts w:ascii="Arial" w:hAnsi="Arial" w:cs="Arial"/>
         </w:rPr>
       </w:pPr>
-      <w:bookmarkStart w:id="7" w:name="_Toc468004621"/>
+      <w:bookmarkStart w:id="8" w:name="_Toc468004621"/>
       <w:r>
         <w:rPr>
           <w:rFonts w:ascii="Arial" w:hAnsi="Arial" w:cs="Arial"/>
         </w:rPr>
         <w:t>aa. Meilenstein I</w:t>
       </w:r>
-      <w:bookmarkEnd w:id="7"/>
+      <w:bookmarkEnd w:id="8"/>
     </w:p>
     <w:p>
       <w:pPr>
@@ -4113,14 +4471,14 @@
           <w:rFonts w:ascii="Arial" w:hAnsi="Arial" w:cs="Arial"/>
         </w:rPr>
       </w:pPr>
-      <w:bookmarkStart w:id="8" w:name="_Toc468004622"/>
+      <w:bookmarkStart w:id="9" w:name="_Toc468004622"/>
       <w:r>
         <w:rPr>
           <w:rFonts w:ascii="Arial" w:hAnsi="Arial" w:cs="Arial"/>
         </w:rPr>
         <w:t>(1) Statusbericht</w:t>
       </w:r>
-      <w:bookmarkEnd w:id="8"/>
+      <w:bookmarkEnd w:id="9"/>
     </w:p>
     <w:p>
       <w:pPr>
@@ -4227,14 +4585,14 @@
           <w:rFonts w:ascii="Arial" w:hAnsi="Arial" w:cs="Arial"/>
         </w:rPr>
       </w:pPr>
-      <w:bookmarkStart w:id="9" w:name="_Toc468004623"/>
+      <w:bookmarkStart w:id="10" w:name="_Toc468004623"/>
       <w:r>
         <w:rPr>
           <w:rFonts w:ascii="Arial" w:hAnsi="Arial" w:cs="Arial"/>
         </w:rPr>
         <w:t>(2) Lastenheft</w:t>
       </w:r>
-      <w:bookmarkEnd w:id="9"/>
+      <w:bookmarkEnd w:id="10"/>
     </w:p>
     <w:p>
       <w:pPr>
@@ -4256,14 +4614,14 @@
           <w:rFonts w:ascii="Arial" w:hAnsi="Arial" w:cs="Arial"/>
         </w:rPr>
       </w:pPr>
-      <w:bookmarkStart w:id="10" w:name="_Toc468004624"/>
+      <w:bookmarkStart w:id="11" w:name="_Toc468004624"/>
       <w:r>
         <w:rPr>
           <w:rFonts w:ascii="Arial" w:hAnsi="Arial" w:cs="Arial"/>
         </w:rPr>
         <w:t>(3) Lauffähiger Prototyp</w:t>
       </w:r>
-      <w:bookmarkEnd w:id="10"/>
+      <w:bookmarkEnd w:id="11"/>
     </w:p>
     <w:p>
       <w:pPr>
@@ -4285,14 +4643,14 @@
           <w:rFonts w:ascii="Arial" w:hAnsi="Arial" w:cs="Arial"/>
         </w:rPr>
       </w:pPr>
-      <w:bookmarkStart w:id="11" w:name="_Toc468004625"/>
+      <w:bookmarkStart w:id="12" w:name="_Toc468004625"/>
       <w:r>
         <w:rPr>
           <w:rFonts w:ascii="Arial" w:hAnsi="Arial" w:cs="Arial"/>
         </w:rPr>
         <w:t>bb. Meilenstein II</w:t>
       </w:r>
-      <w:bookmarkEnd w:id="11"/>
+      <w:bookmarkEnd w:id="12"/>
     </w:p>
     <w:p>
       <w:pPr>
@@ -4314,14 +4672,14 @@
           <w:rFonts w:ascii="Arial" w:hAnsi="Arial" w:cs="Arial"/>
         </w:rPr>
       </w:pPr>
-      <w:bookmarkStart w:id="12" w:name="_Toc468004626"/>
+      <w:bookmarkStart w:id="13" w:name="_Toc468004626"/>
       <w:r>
         <w:rPr>
           <w:rFonts w:ascii="Arial" w:hAnsi="Arial" w:cs="Arial"/>
         </w:rPr>
         <w:t>(1) Statusbericht</w:t>
       </w:r>
-      <w:bookmarkEnd w:id="12"/>
+      <w:bookmarkEnd w:id="13"/>
     </w:p>
     <w:p>
       <w:pPr>
@@ -4464,14 +4822,14 @@
           <w:rFonts w:ascii="Arial" w:hAnsi="Arial" w:cs="Arial"/>
         </w:rPr>
       </w:pPr>
-      <w:bookmarkStart w:id="13" w:name="_Toc468004627"/>
+      <w:bookmarkStart w:id="14" w:name="_Toc468004627"/>
       <w:r>
         <w:rPr>
           <w:rFonts w:ascii="Arial" w:hAnsi="Arial" w:cs="Arial"/>
         </w:rPr>
         <w:t>(2) Pflichtenheft</w:t>
       </w:r>
-      <w:bookmarkEnd w:id="13"/>
+      <w:bookmarkEnd w:id="14"/>
     </w:p>
     <w:p>
       <w:pPr>
@@ -4506,14 +4864,14 @@
           <w:rFonts w:ascii="Arial" w:hAnsi="Arial" w:cs="Arial"/>
         </w:rPr>
       </w:pPr>
-      <w:bookmarkStart w:id="14" w:name="_Toc468004628"/>
+      <w:bookmarkStart w:id="15" w:name="_Toc468004628"/>
       <w:r>
         <w:rPr>
           <w:rFonts w:ascii="Arial" w:hAnsi="Arial" w:cs="Arial"/>
         </w:rPr>
         <w:t>(3) Lauffähige Web-Applikation</w:t>
       </w:r>
-      <w:bookmarkEnd w:id="14"/>
+      <w:bookmarkEnd w:id="15"/>
     </w:p>
     <w:p>
       <w:pPr>
@@ -4616,7 +4974,7 @@
           <w:rFonts w:cs="Arial"/>
         </w:rPr>
       </w:pPr>
-      <w:bookmarkStart w:id="15" w:name="_Toc468004629"/>
+      <w:bookmarkStart w:id="16" w:name="_Toc468004629"/>
       <w:r>
         <w:rPr>
           <w:rFonts w:cs="Arial"/>
@@ -4629,7 +4987,7 @@
         </w:rPr>
         <w:t>. Stakeholder</w:t>
       </w:r>
-      <w:bookmarkEnd w:id="15"/>
+      <w:bookmarkEnd w:id="16"/>
       <w:r>
         <w:rPr>
           <w:rFonts w:cs="Arial"/>
@@ -4871,7 +5229,7 @@
           <w:rFonts w:ascii="Arial" w:hAnsi="Arial"/>
         </w:rPr>
       </w:pPr>
-      <w:bookmarkStart w:id="16" w:name="_Toc468004630"/>
+      <w:bookmarkStart w:id="17" w:name="_Toc468004630"/>
       <w:r>
         <w:rPr>
           <w:rStyle w:val="berschrift2Zchn"/>
@@ -4893,7 +5251,7 @@
         </w:rPr>
         <w:t xml:space="preserve"> Anforderungen an unser zu entwickelndes System</w:t>
       </w:r>
-      <w:bookmarkEnd w:id="16"/>
+      <w:bookmarkEnd w:id="17"/>
     </w:p>
     <w:p>
       <w:pPr>
@@ -4937,14 +5295,14 @@
           <w:rFonts w:cs="Arial"/>
         </w:rPr>
       </w:pPr>
-      <w:bookmarkStart w:id="17" w:name="_Toc468004631"/>
+      <w:bookmarkStart w:id="18" w:name="_Toc468004631"/>
       <w:r>
         <w:rPr>
           <w:rFonts w:cs="Arial"/>
         </w:rPr>
         <w:t>a. Zwingende Mindestanforderungen – Version 1.0</w:t>
       </w:r>
-      <w:bookmarkEnd w:id="17"/>
+      <w:bookmarkEnd w:id="18"/>
     </w:p>
     <w:p>
       <w:pPr>
@@ -5303,14 +5661,14 @@
           <w:rFonts w:cs="Arial"/>
         </w:rPr>
       </w:pPr>
-      <w:bookmarkStart w:id="18" w:name="_Toc468004632"/>
+      <w:bookmarkStart w:id="19" w:name="_Toc468004632"/>
       <w:r>
         <w:rPr>
           <w:rFonts w:cs="Arial"/>
         </w:rPr>
         <w:t>b. Weitergehende Implementierungsmöglichkeiten – Version 2.0</w:t>
       </w:r>
-      <w:bookmarkEnd w:id="18"/>
+      <w:bookmarkEnd w:id="19"/>
     </w:p>
     <w:p>
       <w:pPr>
@@ -5666,14 +6024,14 @@
           <w:rFonts w:cs="Arial"/>
         </w:rPr>
       </w:pPr>
-      <w:bookmarkStart w:id="19" w:name="_Toc468004633"/>
+      <w:bookmarkStart w:id="20" w:name="_Toc468004633"/>
       <w:r>
         <w:rPr>
           <w:rFonts w:cs="Arial"/>
         </w:rPr>
         <w:t>c. Grenzen des Systems</w:t>
       </w:r>
-      <w:bookmarkEnd w:id="19"/>
+      <w:bookmarkEnd w:id="20"/>
     </w:p>
     <w:p>
       <w:pPr>
@@ -5942,7 +6300,7 @@
           <w:rFonts w:cs="Arial"/>
         </w:rPr>
       </w:pPr>
-      <w:bookmarkStart w:id="20" w:name="_Toc468004634"/>
+      <w:bookmarkStart w:id="21" w:name="_Toc468004634"/>
       <w:r>
         <w:rPr>
           <w:rFonts w:cs="Arial"/>
@@ -5963,7 +6321,7 @@
         </w:rPr>
         <w:t>Qualitätsanforderungen an das zu entwickelnde System</w:t>
       </w:r>
-      <w:bookmarkEnd w:id="20"/>
+      <w:bookmarkEnd w:id="21"/>
     </w:p>
     <w:p>
       <w:pPr>
@@ -6510,14 +6868,14 @@
           <w:rFonts w:cs="Arial"/>
         </w:rPr>
       </w:pPr>
-      <w:bookmarkStart w:id="21" w:name="_Toc468004635"/>
+      <w:bookmarkStart w:id="22" w:name="_Toc468004635"/>
       <w:r>
         <w:rPr>
           <w:rFonts w:cs="Arial"/>
         </w:rPr>
         <w:t>a. Funktionalität</w:t>
       </w:r>
-      <w:bookmarkEnd w:id="21"/>
+      <w:bookmarkEnd w:id="22"/>
     </w:p>
     <w:p>
       <w:pPr>
@@ -6578,14 +6936,14 @@
           <w:rFonts w:cs="Arial"/>
         </w:rPr>
       </w:pPr>
-      <w:bookmarkStart w:id="22" w:name="_Toc468004636"/>
+      <w:bookmarkStart w:id="23" w:name="_Toc468004636"/>
       <w:r>
         <w:rPr>
           <w:rFonts w:cs="Arial"/>
         </w:rPr>
         <w:t>b. Zuverlässigkeit</w:t>
       </w:r>
-      <w:bookmarkEnd w:id="22"/>
+      <w:bookmarkEnd w:id="23"/>
     </w:p>
     <w:p>
       <w:pPr>
@@ -6620,14 +6978,14 @@
           <w:rFonts w:cs="Arial"/>
         </w:rPr>
       </w:pPr>
-      <w:bookmarkStart w:id="23" w:name="_Toc468004637"/>
+      <w:bookmarkStart w:id="24" w:name="_Toc468004637"/>
       <w:r>
         <w:rPr>
           <w:rFonts w:cs="Arial"/>
         </w:rPr>
         <w:t>c. Benutzbarkeit</w:t>
       </w:r>
-      <w:bookmarkEnd w:id="23"/>
+      <w:bookmarkEnd w:id="24"/>
     </w:p>
     <w:p>
       <w:pPr>
@@ -6650,7 +7008,7 @@
           <w:rFonts w:cs="Arial"/>
         </w:rPr>
       </w:pPr>
-      <w:bookmarkStart w:id="24" w:name="_Toc468004638"/>
+      <w:bookmarkStart w:id="25" w:name="_Toc468004638"/>
       <w:r>
         <w:rPr>
           <w:rFonts w:cs="Arial"/>
@@ -6658,7 +7016,7 @@
         <w:lastRenderedPageBreak/>
         <w:t>d. Änderbarkeit</w:t>
       </w:r>
-      <w:bookmarkEnd w:id="24"/>
+      <w:bookmarkEnd w:id="25"/>
       <w:r>
         <w:rPr>
           <w:rFonts w:cs="Arial"/>
@@ -6687,14 +7045,14 @@
           <w:rFonts w:cs="Arial"/>
         </w:rPr>
       </w:pPr>
-      <w:bookmarkStart w:id="25" w:name="_Toc468004639"/>
+      <w:bookmarkStart w:id="26" w:name="_Toc468004639"/>
       <w:r>
         <w:rPr>
           <w:rFonts w:cs="Arial"/>
         </w:rPr>
         <w:t>e. Übertragbarkeit</w:t>
       </w:r>
-      <w:bookmarkEnd w:id="25"/>
+      <w:bookmarkEnd w:id="26"/>
     </w:p>
     <w:p>
       <w:pPr>
@@ -6730,7 +7088,7 @@
           <w:rFonts w:cs="Arial"/>
         </w:rPr>
       </w:pPr>
-      <w:bookmarkStart w:id="26" w:name="_Toc468004640"/>
+      <w:bookmarkStart w:id="27" w:name="_Toc468004640"/>
       <w:r>
         <w:rPr>
           <w:rFonts w:cs="Arial"/>
@@ -6743,7 +7101,7 @@
         </w:rPr>
         <w:t>. Zusätzliche selbst auferlegte Anforderungen an die Applikation (unique selling point)</w:t>
       </w:r>
-      <w:bookmarkEnd w:id="26"/>
+      <w:bookmarkEnd w:id="27"/>
     </w:p>
     <w:p>
       <w:pPr>
@@ -6881,7 +7239,7 @@
           <w:rFonts w:cs="Arial"/>
         </w:rPr>
       </w:pPr>
-      <w:bookmarkStart w:id="27" w:name="_Toc468004641"/>
+      <w:bookmarkStart w:id="28" w:name="_Toc468004641"/>
       <w:r>
         <w:rPr>
           <w:rFonts w:cs="Arial"/>
@@ -6900,7 +7258,7 @@
         </w:rPr>
         <w:t xml:space="preserve"> Grafische Übersicht</w:t>
       </w:r>
-      <w:bookmarkEnd w:id="27"/>
+      <w:bookmarkEnd w:id="28"/>
     </w:p>
     <w:p>
       <w:pPr>
@@ -6922,14 +7280,14 @@
           <w:rFonts w:cs="Arial"/>
         </w:rPr>
       </w:pPr>
-      <w:bookmarkStart w:id="28" w:name="_Toc468004642"/>
+      <w:bookmarkStart w:id="29" w:name="_Toc468004642"/>
       <w:r>
         <w:rPr>
           <w:rFonts w:cs="Arial"/>
         </w:rPr>
         <w:t>a. Geschäftsprozessbeschreibung</w:t>
       </w:r>
-      <w:bookmarkEnd w:id="28"/>
+      <w:bookmarkEnd w:id="29"/>
     </w:p>
     <w:p>
       <w:pPr>
@@ -6953,14 +7311,14 @@
           <w:rFonts w:cs="Arial"/>
         </w:rPr>
       </w:pPr>
-      <w:bookmarkStart w:id="29" w:name="_Toc468004643"/>
+      <w:bookmarkStart w:id="30" w:name="_Toc468004643"/>
       <w:r>
         <w:rPr>
           <w:rFonts w:cs="Arial"/>
         </w:rPr>
         <w:t>aa. Geschäftsprozesslandkarte</w:t>
       </w:r>
-      <w:bookmarkEnd w:id="29"/>
+      <w:bookmarkEnd w:id="30"/>
     </w:p>
     <w:p>
       <w:pPr>
@@ -7033,7 +7391,7 @@
                     </pic:cNvPicPr>
                   </pic:nvPicPr>
                   <pic:blipFill>
-                    <a:blip r:embed="rId10">
+                    <a:blip r:embed="rId13">
                       <a:extLst>
                         <a:ext uri="{28A0092B-C50C-407E-A947-70E740481C1C}">
                           <a14:useLocalDpi xmlns:a14="http://schemas.microsoft.com/office/drawing/2010/main" val="0"/>
@@ -7084,7 +7442,7 @@
           <w:rFonts w:cs="Arial"/>
         </w:rPr>
       </w:pPr>
-      <w:bookmarkStart w:id="30" w:name="_Toc468004644"/>
+      <w:bookmarkStart w:id="31" w:name="_Toc468004644"/>
       <w:r>
         <w:rPr>
           <w:rFonts w:cs="Arial"/>
@@ -7098,7 +7456,7 @@
         </w:rPr>
         <w:t xml:space="preserve"> Beschreibung</w:t>
       </w:r>
-      <w:bookmarkEnd w:id="30"/>
+      <w:bookmarkEnd w:id="31"/>
     </w:p>
     <w:p>
       <w:pPr>
@@ -7324,7 +7682,7 @@
           <w:rFonts w:cs="Arial"/>
         </w:rPr>
       </w:pPr>
-      <w:bookmarkStart w:id="31" w:name="_Toc468004645"/>
+      <w:bookmarkStart w:id="32" w:name="_Toc468004645"/>
       <w:r>
         <w:rPr>
           <w:rFonts w:cs="Arial"/>
@@ -7337,7 +7695,7 @@
         </w:rPr>
         <w:t>ll</w:t>
       </w:r>
-      <w:bookmarkEnd w:id="31"/>
+      <w:bookmarkEnd w:id="32"/>
       <w:r>
         <w:rPr>
           <w:rFonts w:cs="Arial"/>
@@ -7407,10 +7765,10 @@
             <v:path o:extrusionok="f" gradientshapeok="t" o:connecttype="rect"/>
             <o:lock v:ext="edit" aspectratio="t"/>
           </v:shapetype>
-          <v:shape id="_x0000_i1025" type="#_x0000_t75" style="width:480.75pt;height:392.25pt" o:ole="">
-            <v:imagedata r:id="rId11" o:title=""/>
+          <v:shape id="_x0000_i1025" type="#_x0000_t75" style="width:481.4pt;height:392.65pt" o:ole="">
+            <v:imagedata r:id="rId14" o:title=""/>
           </v:shape>
-          <o:OLEObject Type="Embed" ProgID="Visio.Drawing.15" ShapeID="_x0000_i1025" DrawAspect="Content" ObjectID="_1541751866" r:id="rId12"/>
+          <o:OLEObject Type="Embed" ProgID="Visio.Drawing.15" ShapeID="_x0000_i1025" DrawAspect="Content" ObjectID="_1541753664" r:id="rId15"/>
         </w:object>
       </w:r>
     </w:p>
@@ -7652,13 +8010,7 @@
         <w:rPr>
           <w:rFonts w:ascii="Arial" w:hAnsi="Arial"/>
         </w:rPr>
-        <w:t>Der Lehrer hat die Optionen Fragen zu verwalten, d.h. Fragen und Antwort</w:t>
-      </w:r>
-      <w:r>
-        <w:rPr>
-          <w:rFonts w:ascii="Arial" w:hAnsi="Arial"/>
-        </w:rPr>
-        <w:t>en ändern, hinzufügen, löschen.</w:t>
+        <w:t>Der Lehrer hat die Optionen Fragen zu verwalten, d.h. Fragen und Antworten ändern, hinzufügen, löschen.</w:t>
       </w:r>
     </w:p>
     <w:p>
@@ -7722,8 +8074,50 @@
         </w:rPr>
         <w:t>Lehrer verwalten neben den Fragen auch die verschiedenen Lerner.</w:t>
       </w:r>
-      <w:bookmarkStart w:id="32" w:name="_GoBack"/>
-      <w:bookmarkEnd w:id="32"/>
+    </w:p>
+    <w:p>
+      <w:pPr>
+        <w:jc w:val="both"/>
+        <w:rPr>
+          <w:rFonts w:ascii="Arial" w:hAnsi="Arial"/>
+        </w:rPr>
+      </w:pPr>
+    </w:p>
+    <w:p>
+      <w:pPr>
+        <w:pStyle w:val="berschrift2"/>
+      </w:pPr>
+      <w:r>
+        <w:t>c. Fachklassendiagramm</w:t>
+      </w:r>
+    </w:p>
+    <w:p>
+      <w:pPr>
+        <w:rPr>
+          <w:rFonts w:ascii="Arial" w:hAnsi="Arial"/>
+          <w:i/>
+        </w:rPr>
+      </w:pPr>
+      <w:r>
+        <w:rPr>
+          <w:rFonts w:ascii="Arial" w:hAnsi="Arial"/>
+          <w:i/>
+        </w:rPr>
+        <w:t>bearbeitet von Fernando Pfennig</w:t>
+      </w:r>
+    </w:p>
+    <w:p>
+      <w:pPr>
+        <w:ind w:left="-567"/>
+      </w:pPr>
+      <w:r>
+        <w:object w:dxaOrig="22831" w:dyaOrig="19216">
+          <v:shape id="_x0000_i1033" type="#_x0000_t75" style="width:534.15pt;height:450.4pt" o:ole="">
+            <v:imagedata r:id="rId16" o:title=""/>
+          </v:shape>
+          <o:OLEObject Type="Embed" ProgID="Visio.Drawing.15" ShapeID="_x0000_i1033" DrawAspect="Content" ObjectID="_1541753665" r:id="rId17"/>
+        </w:object>
+      </w:r>
     </w:p>
     <w:p>
       <w:pPr>
@@ -7857,6 +8251,7 @@
               <w:rPr>
                 <w:rFonts w:ascii="Arial" w:hAnsi="Arial"/>
               </w:rPr>
+              <w:lastRenderedPageBreak/>
               <w:t>Anwendungsfall/</w:t>
             </w:r>
           </w:p>
@@ -8253,7 +8648,6 @@
         <w:rPr>
           <w:rFonts w:ascii="Arial" w:hAnsi="Arial"/>
         </w:rPr>
-        <w:lastRenderedPageBreak/>
         <w:t>Aktivitätsdiagramm  – Daniel</w:t>
       </w:r>
     </w:p>
@@ -8378,8 +8772,8 @@
       </w:pPr>
     </w:p>
     <w:sectPr>
-      <w:headerReference w:type="default" r:id="rId13"/>
-      <w:footerReference w:type="default" r:id="rId14"/>
+      <w:headerReference w:type="default" r:id="rId18"/>
+      <w:footerReference w:type="default" r:id="rId19"/>
       <w:pgSz w:w="11906" w:h="16838"/>
       <w:pgMar w:top="1134" w:right="1134" w:bottom="1134" w:left="1134" w:header="720" w:footer="720" w:gutter="0"/>
       <w:pgNumType w:start="0"/>
@@ -8440,7 +8834,7 @@
           <w:rPr>
             <w:noProof/>
           </w:rPr>
-          <w:t>10</w:t>
+          <w:t>11</w:t>
         </w:r>
         <w:r>
           <w:fldChar w:fldCharType="end"/>
@@ -10742,6 +11136,113 @@
       <w:szCs w:val="50"/>
     </w:rPr>
   </w:style>
+  <w:style w:type="character" w:styleId="BesuchterLink">
+    <w:name w:val="FollowedHyperlink"/>
+    <w:basedOn w:val="Absatz-Standardschriftart"/>
+    <w:uiPriority w:val="99"/>
+    <w:semiHidden/>
+    <w:unhideWhenUsed/>
+    <w:rsid w:val="005A4E86"/>
+    <w:rPr>
+      <w:color w:val="954F72" w:themeColor="followedHyperlink"/>
+      <w:u w:val="single"/>
+    </w:rPr>
+  </w:style>
+  <w:style w:type="character" w:styleId="Kommentarzeichen">
+    <w:name w:val="annotation reference"/>
+    <w:basedOn w:val="Absatz-Standardschriftart"/>
+    <w:uiPriority w:val="99"/>
+    <w:semiHidden/>
+    <w:unhideWhenUsed/>
+    <w:rsid w:val="00130191"/>
+    <w:rPr>
+      <w:sz w:val="16"/>
+      <w:szCs w:val="16"/>
+    </w:rPr>
+  </w:style>
+  <w:style w:type="paragraph" w:styleId="Kommentartext">
+    <w:name w:val="annotation text"/>
+    <w:basedOn w:val="Standard"/>
+    <w:link w:val="KommentartextZchn"/>
+    <w:uiPriority w:val="99"/>
+    <w:semiHidden/>
+    <w:unhideWhenUsed/>
+    <w:rsid w:val="00130191"/>
+    <w:rPr>
+      <w:rFonts w:cs="Mangal"/>
+      <w:sz w:val="20"/>
+      <w:szCs w:val="18"/>
+    </w:rPr>
+  </w:style>
+  <w:style w:type="character" w:customStyle="1" w:styleId="KommentartextZchn">
+    <w:name w:val="Kommentartext Zchn"/>
+    <w:basedOn w:val="Absatz-Standardschriftart"/>
+    <w:link w:val="Kommentartext"/>
+    <w:uiPriority w:val="99"/>
+    <w:semiHidden/>
+    <w:rsid w:val="00130191"/>
+    <w:rPr>
+      <w:rFonts w:cs="Mangal"/>
+      <w:sz w:val="20"/>
+      <w:szCs w:val="18"/>
+    </w:rPr>
+  </w:style>
+  <w:style w:type="paragraph" w:styleId="Kommentarthema">
+    <w:name w:val="annotation subject"/>
+    <w:basedOn w:val="Kommentartext"/>
+    <w:next w:val="Kommentartext"/>
+    <w:link w:val="KommentarthemaZchn"/>
+    <w:uiPriority w:val="99"/>
+    <w:semiHidden/>
+    <w:unhideWhenUsed/>
+    <w:rsid w:val="00130191"/>
+    <w:rPr>
+      <w:b/>
+      <w:bCs/>
+    </w:rPr>
+  </w:style>
+  <w:style w:type="character" w:customStyle="1" w:styleId="KommentarthemaZchn">
+    <w:name w:val="Kommentarthema Zchn"/>
+    <w:basedOn w:val="KommentartextZchn"/>
+    <w:link w:val="Kommentarthema"/>
+    <w:uiPriority w:val="99"/>
+    <w:semiHidden/>
+    <w:rsid w:val="00130191"/>
+    <w:rPr>
+      <w:rFonts w:cs="Mangal"/>
+      <w:b/>
+      <w:bCs/>
+      <w:sz w:val="20"/>
+      <w:szCs w:val="18"/>
+    </w:rPr>
+  </w:style>
+  <w:style w:type="paragraph" w:styleId="Sprechblasentext">
+    <w:name w:val="Balloon Text"/>
+    <w:basedOn w:val="Standard"/>
+    <w:link w:val="SprechblasentextZchn"/>
+    <w:uiPriority w:val="99"/>
+    <w:semiHidden/>
+    <w:unhideWhenUsed/>
+    <w:rsid w:val="00130191"/>
+    <w:rPr>
+      <w:rFonts w:ascii="Segoe UI" w:hAnsi="Segoe UI" w:cs="Mangal"/>
+      <w:sz w:val="18"/>
+      <w:szCs w:val="16"/>
+    </w:rPr>
+  </w:style>
+  <w:style w:type="character" w:customStyle="1" w:styleId="SprechblasentextZchn">
+    <w:name w:val="Sprechblasentext Zchn"/>
+    <w:basedOn w:val="Absatz-Standardschriftart"/>
+    <w:link w:val="Sprechblasentext"/>
+    <w:uiPriority w:val="99"/>
+    <w:semiHidden/>
+    <w:rsid w:val="00130191"/>
+    <w:rPr>
+      <w:rFonts w:ascii="Segoe UI" w:hAnsi="Segoe UI" w:cs="Mangal"/>
+      <w:sz w:val="18"/>
+      <w:szCs w:val="16"/>
+    </w:rPr>
+  </w:style>
 </w:styles>
 </file>
 
@@ -11007,11 +11508,30 @@
 </file>
 
 <file path=customXml/item1.xml><?xml version="1.0" encoding="utf-8"?>
+<CoverPageProperties xmlns="http://schemas.microsoft.com/office/2006/coverPageProps">
+  <PublishDate/>
+  <Abstract/>
+  <CompanyAddress/>
+  <CompanyPhone/>
+  <CompanyFax/>
+  <CompanyEmail>dobras@hm.edu, pfennig@hm.edu</CompanyEmail>
+</CoverPageProperties>
+</file>
+
+<file path=customXml/item2.xml><?xml version="1.0" encoding="utf-8"?>
 <b:Sources xmlns:b="http://schemas.openxmlformats.org/officeDocument/2006/bibliography" xmlns="http://schemas.openxmlformats.org/officeDocument/2006/bibliography" SelectedStyle="\APASixthEditionOfficeOnline.xsl" StyleName="APA" Version="6"/>
 </file>
 
 <file path=customXml/itemProps1.xml><?xml version="1.0" encoding="utf-8"?>
-<ds:datastoreItem xmlns:ds="http://schemas.openxmlformats.org/officeDocument/2006/customXml" ds:itemID="{2EB8551F-16A1-4913-8AE8-37AB4579FF85}">
+<ds:datastoreItem xmlns:ds="http://schemas.openxmlformats.org/officeDocument/2006/customXml" ds:itemID="{55AF091B-3C7A-41E3-B477-F2FDAA23CFDA}">
+  <ds:schemaRefs>
+    <ds:schemaRef ds:uri="http://schemas.microsoft.com/office/2006/coverPageProps"/>
+  </ds:schemaRefs>
+</ds:datastoreItem>
+</file>
+
+<file path=customXml/itemProps2.xml><?xml version="1.0" encoding="utf-8"?>
+<ds:datastoreItem xmlns:ds="http://schemas.openxmlformats.org/officeDocument/2006/customXml" ds:itemID="{63ABDA8E-4414-45CE-B007-E1EEE70BAD01}">
   <ds:schemaRefs>
     <ds:schemaRef ds:uri="http://schemas.openxmlformats.org/officeDocument/2006/bibliography"/>
   </ds:schemaRefs>

</xml_diff>

<commit_message>
unique selling point NICE!
</commit_message>
<xml_diff>
--- a/documents/Lastenheft.docx
+++ b/documents/Lastenheft.docx
@@ -1,6 +1,6 @@
 
 <file path=word/document.xml><?xml version="1.0" encoding="utf-8"?>
-<w:document xmlns:wpc="http://schemas.microsoft.com/office/word/2010/wordprocessingCanvas" xmlns:cx="http://schemas.microsoft.com/office/drawing/2014/chartex" xmlns:mc="http://schemas.openxmlformats.org/markup-compatibility/2006" xmlns:o="urn:schemas-microsoft-com:office:office" xmlns:r="http://schemas.openxmlformats.org/officeDocument/2006/relationships" xmlns:m="http://schemas.openxmlformats.org/officeDocument/2006/math" xmlns:v="urn:schemas-microsoft-com:vml" xmlns:wp14="http://schemas.microsoft.com/office/word/2010/wordprocessingDrawing" xmlns:wp="http://schemas.openxmlformats.org/drawingml/2006/wordprocessingDrawing" xmlns:w10="urn:schemas-microsoft-com:office:word" xmlns:w="http://schemas.openxmlformats.org/wordprocessingml/2006/main" xmlns:w14="http://schemas.microsoft.com/office/word/2010/wordml" xmlns:w15="http://schemas.microsoft.com/office/word/2012/wordml" xmlns:w16se="http://schemas.microsoft.com/office/word/2015/wordml/symex" xmlns:wpg="http://schemas.microsoft.com/office/word/2010/wordprocessingGroup" xmlns:wpi="http://schemas.microsoft.com/office/word/2010/wordprocessingInk" xmlns:wne="http://schemas.microsoft.com/office/word/2006/wordml" xmlns:wps="http://schemas.microsoft.com/office/word/2010/wordprocessingShape" mc:Ignorable="w14 w15 w16se wp14">
+<w:document xmlns:wpc="http://schemas.microsoft.com/office/word/2010/wordprocessingCanvas" xmlns:cx="http://schemas.microsoft.com/office/drawing/2014/chartex" xmlns:cx1="http://schemas.microsoft.com/office/drawing/2015/9/8/chartex" xmlns:cx2="http://schemas.microsoft.com/office/drawing/2015/10/21/chartex" xmlns:cx3="http://schemas.microsoft.com/office/drawing/2016/5/9/chartex" xmlns:cx4="http://schemas.microsoft.com/office/drawing/2016/5/10/chartex" xmlns:cx5="http://schemas.microsoft.com/office/drawing/2016/5/11/chartex" xmlns:mc="http://schemas.openxmlformats.org/markup-compatibility/2006" xmlns:o="urn:schemas-microsoft-com:office:office" xmlns:r="http://schemas.openxmlformats.org/officeDocument/2006/relationships" xmlns:m="http://schemas.openxmlformats.org/officeDocument/2006/math" xmlns:v="urn:schemas-microsoft-com:vml" xmlns:wp14="http://schemas.microsoft.com/office/word/2010/wordprocessingDrawing" xmlns:wp="http://schemas.openxmlformats.org/drawingml/2006/wordprocessingDrawing" xmlns:w10="urn:schemas-microsoft-com:office:word" xmlns:w="http://schemas.openxmlformats.org/wordprocessingml/2006/main" xmlns:w14="http://schemas.microsoft.com/office/word/2010/wordml" xmlns:w15="http://schemas.microsoft.com/office/word/2012/wordml" xmlns:w16se="http://schemas.microsoft.com/office/word/2015/wordml/symex" xmlns:wpg="http://schemas.microsoft.com/office/word/2010/wordprocessingGroup" xmlns:wpi="http://schemas.microsoft.com/office/word/2010/wordprocessingInk" xmlns:wne="http://schemas.microsoft.com/office/word/2006/wordml" xmlns:wps="http://schemas.microsoft.com/office/word/2010/wordprocessingShape" mc:Ignorable="w14 w15 w16se wp14">
   <w:body>
     <w:sdt>
       <w:sdtPr>
@@ -466,7 +466,7 @@
                   </wp:anchor>
                 </w:drawing>
               </mc:Choice>
-              <mc:Fallback xmlns:cx5="http://schemas.microsoft.com/office/drawing/2016/5/11/chartex" xmlns:cx4="http://schemas.microsoft.com/office/drawing/2016/5/10/chartex" xmlns:cx3="http://schemas.microsoft.com/office/drawing/2016/5/9/chartex" xmlns:cx2="http://schemas.microsoft.com/office/drawing/2015/10/21/chartex" xmlns:cx1="http://schemas.microsoft.com/office/drawing/2015/9/8/chartex">
+              <mc:Fallback>
                 <w:pict>
                   <v:shapetype w14:anchorId="13926025" id="_x0000_t202" coordsize="21600,21600" o:spt="202" path="m,l,21600r21600,l21600,xe">
                     <v:stroke joinstyle="miter"/>
@@ -677,7 +677,7 @@
                   </wp:anchor>
                 </w:drawing>
               </mc:Choice>
-              <mc:Fallback xmlns:cx5="http://schemas.microsoft.com/office/drawing/2016/5/11/chartex" xmlns:cx4="http://schemas.microsoft.com/office/drawing/2016/5/10/chartex" xmlns:cx3="http://schemas.microsoft.com/office/drawing/2016/5/9/chartex" xmlns:cx2="http://schemas.microsoft.com/office/drawing/2015/10/21/chartex" xmlns:cx1="http://schemas.microsoft.com/office/drawing/2015/9/8/chartex">
+              <mc:Fallback>
                 <w:pict>
                   <v:shape w14:anchorId="41064E68" id="Textfeld 153" o:spid="_x0000_s1027" type="#_x0000_t202" style="position:absolute;margin-left:0;margin-top:0;width:8in;height:79.5pt;z-index:251661312;visibility:visible;mso-wrap-style:square;mso-width-percent:941;mso-height-percent:100;mso-top-percent:700;mso-wrap-distance-left:9pt;mso-wrap-distance-top:0;mso-wrap-distance-right:9pt;mso-wrap-distance-bottom:0;mso-position-horizontal:center;mso-position-horizontal-relative:page;mso-position-vertical-relative:page;mso-width-percent:941;mso-height-percent:100;mso-top-percent:700;mso-width-relative:page;mso-height-relative:page;v-text-anchor:top" o:gfxdata="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" filled="f" stroked="f" strokeweight=".5pt">
                     <v:textbox style="mso-fit-shape-to-text:t" inset="126pt,0,54pt,0">
@@ -890,7 +890,7 @@
                   </wp:anchor>
                 </w:drawing>
               </mc:Choice>
-              <mc:Fallback xmlns:cx5="http://schemas.microsoft.com/office/drawing/2016/5/11/chartex" xmlns:cx4="http://schemas.microsoft.com/office/drawing/2016/5/10/chartex" xmlns:cx3="http://schemas.microsoft.com/office/drawing/2016/5/9/chartex" xmlns:cx2="http://schemas.microsoft.com/office/drawing/2015/10/21/chartex" xmlns:cx1="http://schemas.microsoft.com/office/drawing/2015/9/8/chartex">
+              <mc:Fallback>
                 <w:pict>
                   <v:shapetype w14:anchorId="46E03C04" id="_x0000_t202" coordsize="21600,21600" o:spt="202" path="m,l,21600r21600,l21600,xe">
                     <v:stroke joinstyle="miter"/>
@@ -1164,7 +1164,7 @@
                   </wp:anchor>
                 </w:drawing>
               </mc:Choice>
-              <mc:Fallback xmlns:cx5="http://schemas.microsoft.com/office/drawing/2016/5/11/chartex" xmlns:cx4="http://schemas.microsoft.com/office/drawing/2016/5/10/chartex" xmlns:cx3="http://schemas.microsoft.com/office/drawing/2016/5/9/chartex" xmlns:cx2="http://schemas.microsoft.com/office/drawing/2015/10/21/chartex" xmlns:cx1="http://schemas.microsoft.com/office/drawing/2015/9/8/chartex">
+              <mc:Fallback>
                 <w:pict>
                   <v:shape w14:anchorId="6B1CEFCE" id="Textfeld 2" o:spid="_x0000_s1029" type="#_x0000_t202" style="position:absolute;margin-left:17.75pt;margin-top:96.05pt;width:53.55pt;height:48.55pt;z-index:-251648000;visibility:visible;mso-wrap-style:square;mso-width-percent:0;mso-height-percent:0;mso-wrap-distance-left:9pt;mso-wrap-distance-top:3.6pt;mso-wrap-distance-right:9pt;mso-wrap-distance-bottom:3.6pt;mso-position-horizontal:absolute;mso-position-horizontal-relative:text;mso-position-vertical:absolute;mso-position-vertical-relative:text;mso-width-percent:0;mso-height-percent:0;mso-width-relative:margin;mso-height-relative:margin;v-text-anchor:top" o:gfxdata="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" strokecolor="white [3212]">
                     <v:textbox>
@@ -1283,7 +1283,7 @@
                   </wp:anchor>
                 </w:drawing>
               </mc:Choice>
-              <mc:Fallback xmlns:cx5="http://schemas.microsoft.com/office/drawing/2016/5/11/chartex" xmlns:cx4="http://schemas.microsoft.com/office/drawing/2016/5/10/chartex" xmlns:cx3="http://schemas.microsoft.com/office/drawing/2016/5/9/chartex" xmlns:cx2="http://schemas.microsoft.com/office/drawing/2015/10/21/chartex" xmlns:cx1="http://schemas.microsoft.com/office/drawing/2015/9/8/chartex">
+              <mc:Fallback>
                 <w:pict>
                   <v:shape w14:anchorId="5321A222" id="_x0000_s1030" type="#_x0000_t202" style="position:absolute;margin-left:256.35pt;margin-top:94.4pt;width:53.55pt;height:50.2pt;z-index:251670528;visibility:visible;mso-wrap-style:square;mso-width-percent:0;mso-height-percent:0;mso-wrap-distance-left:9pt;mso-wrap-distance-top:3.6pt;mso-wrap-distance-right:9pt;mso-wrap-distance-bottom:3.6pt;mso-position-horizontal:absolute;mso-position-horizontal-relative:text;mso-position-vertical:absolute;mso-position-vertical-relative:text;mso-width-percent:0;mso-height-percent:0;mso-width-relative:margin;mso-height-relative:margin;v-text-anchor:top" o:gfxdata="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" strokecolor="white [3212]">
                     <v:textbox>
@@ -1391,8 +1391,6 @@
             <w:br w:type="page"/>
           </w:r>
         </w:p>
-        <w:bookmarkStart w:id="0" w:name="_GoBack" w:displacedByCustomXml="next"/>
-        <w:bookmarkEnd w:id="0" w:displacedByCustomXml="next"/>
       </w:sdtContent>
     </w:sdt>
     <w:p>
@@ -4159,7 +4157,7 @@
           <w:rFonts w:ascii="Arial" w:hAnsi="Arial" w:cs="Arial"/>
         </w:rPr>
       </w:pPr>
-      <w:bookmarkStart w:id="1" w:name="_Toc468004614"/>
+      <w:bookmarkStart w:id="0" w:name="_Toc468004614"/>
       <w:r>
         <w:rPr>
           <w:rFonts w:ascii="Arial" w:hAnsi="Arial" w:cs="Arial"/>
@@ -4185,418 +4183,418 @@
         </w:rPr>
         <w:t xml:space="preserve"> MyLearningApp</w:t>
       </w:r>
+      <w:bookmarkEnd w:id="0"/>
+      <w:r>
+        <w:rPr>
+          <w:rFonts w:ascii="Arial" w:hAnsi="Arial" w:cs="Arial"/>
+        </w:rPr>
+        <w:t xml:space="preserve"> </w:t>
+      </w:r>
+    </w:p>
+    <w:p>
+      <w:pPr>
+        <w:rPr>
+          <w:rFonts w:ascii="Arial" w:hAnsi="Arial"/>
+        </w:rPr>
+      </w:pPr>
+      <w:r>
+        <w:rPr>
+          <w:rFonts w:ascii="Arial" w:hAnsi="Arial"/>
+        </w:rPr>
+        <w:t>Zunächst sind die grundsätzlichen Rahmenbedingungen der Lernapplikation zu definieren.</w:t>
+      </w:r>
+    </w:p>
+    <w:p>
+      <w:pPr>
+        <w:pStyle w:val="berschrift2"/>
+      </w:pPr>
+      <w:bookmarkStart w:id="1" w:name="_Toc468004615"/>
+      <w:r>
+        <w:t xml:space="preserve">1. </w:t>
+      </w:r>
+      <w:r>
+        <w:t>Allgemeine</w:t>
+      </w:r>
+      <w:r>
+        <w:t xml:space="preserve"> Informationen zum zu entwickelnden Produkt</w:t>
+      </w:r>
       <w:bookmarkEnd w:id="1"/>
-      <w:r>
+    </w:p>
+    <w:p>
+      <w:pPr>
+        <w:rPr>
+          <w:rFonts w:ascii="Arial" w:hAnsi="Arial"/>
+          <w:i/>
+        </w:rPr>
+      </w:pPr>
+      <w:r>
+        <w:rPr>
+          <w:rFonts w:ascii="Arial" w:hAnsi="Arial"/>
+          <w:i/>
+        </w:rPr>
+        <w:t xml:space="preserve">bearbeitet von Daniel </w:t>
+      </w:r>
+      <w:proofErr w:type="spellStart"/>
+      <w:r>
+        <w:rPr>
+          <w:rFonts w:ascii="Arial" w:hAnsi="Arial"/>
+          <w:i/>
+        </w:rPr>
+        <w:t>Dobras</w:t>
+      </w:r>
+      <w:proofErr w:type="spellEnd"/>
+    </w:p>
+    <w:p>
+      <w:pPr>
+        <w:pStyle w:val="berschrift3"/>
+      </w:pPr>
+      <w:bookmarkStart w:id="2" w:name="_Toc468004616"/>
+      <w:r>
+        <w:t>a.</w:t>
+      </w:r>
+      <w:r>
+        <w:t xml:space="preserve"> Kurzbeschreibung des Produkts</w:t>
+      </w:r>
+      <w:bookmarkEnd w:id="2"/>
+    </w:p>
+    <w:p>
+      <w:pPr>
+        <w:jc w:val="both"/>
+        <w:rPr>
+          <w:rFonts w:ascii="Arial" w:hAnsi="Arial"/>
+        </w:rPr>
+      </w:pPr>
+      <w:r>
+        <w:rPr>
+          <w:rFonts w:ascii="Arial" w:hAnsi="Arial"/>
+        </w:rPr>
+        <w:t>Es ist eine Softwarelösung zu entwerfen und erarbeiten, die Schüler der Unterstufe des Gymnasiums beim Lernen unterstützt</w:t>
+      </w:r>
+      <w:r>
+        <w:rPr>
+          <w:rFonts w:ascii="Arial" w:hAnsi="Arial"/>
+        </w:rPr>
+        <w:t xml:space="preserve">(fortan </w:t>
+      </w:r>
+      <w:proofErr w:type="spellStart"/>
+      <w:r>
+        <w:rPr>
+          <w:rFonts w:ascii="Arial" w:hAnsi="Arial"/>
+        </w:rPr>
+        <w:t>Lernapp</w:t>
+      </w:r>
+      <w:proofErr w:type="spellEnd"/>
+      <w:r>
+        <w:rPr>
+          <w:rFonts w:ascii="Arial" w:hAnsi="Arial"/>
+        </w:rPr>
+        <w:t>)</w:t>
+      </w:r>
+      <w:r>
+        <w:rPr>
+          <w:rFonts w:ascii="Arial" w:hAnsi="Arial"/>
+        </w:rPr>
+        <w:t>.</w:t>
+      </w:r>
+      <w:r>
+        <w:rPr>
+          <w:rFonts w:ascii="Arial" w:hAnsi="Arial"/>
+        </w:rPr>
+        <w:t xml:space="preserve"> Die </w:t>
+      </w:r>
+      <w:proofErr w:type="spellStart"/>
+      <w:r>
+        <w:rPr>
+          <w:rFonts w:ascii="Arial" w:hAnsi="Arial"/>
+        </w:rPr>
+        <w:t>Lernapp</w:t>
+      </w:r>
+      <w:proofErr w:type="spellEnd"/>
+      <w:r>
+        <w:rPr>
+          <w:rFonts w:ascii="Arial" w:hAnsi="Arial"/>
+        </w:rPr>
+        <w:t xml:space="preserve"> wird im Auftrag von Herrn Schiffner und Herr Schmidt konzipiert und entwickelt. Vom Auftraggeber spezifizierte Anforderungen sind daher in erster Linie zu berücksichtigen und damit zu implementieren. </w:t>
+      </w:r>
+      <w:r>
+        <w:rPr>
+          <w:rFonts w:ascii="Arial" w:hAnsi="Arial"/>
+        </w:rPr>
+        <w:t xml:space="preserve"> Die Grundidee ist zumindest eine im Webbrowser zu verwendende Anwendung zu entwickeln, die auf Grund der geringen Altersstufe der Lernenden Benutzerfreundlichkeit und die damit verbundene Einfachheit der Bedienung als einer der wesentlichsten Aspekte sieht. </w:t>
+      </w:r>
+      <w:r>
+        <w:rPr>
+          <w:rFonts w:ascii="Arial" w:hAnsi="Arial"/>
+        </w:rPr>
+        <w:t xml:space="preserve">Lehrer hingegen dürfen weitere Fragen nach Belieben hinzufügen oder bearbeiten. Darüber hinaus haben Lehrer die Möglichkeit auf die Spielergebnisse der Lernenden zuzugreifen und diese somit einzusehen. </w:t>
+      </w:r>
+    </w:p>
+    <w:p>
+      <w:pPr>
+        <w:pStyle w:val="berschrift3"/>
+        <w:rPr>
+          <w:rFonts w:cs="Arial"/>
+        </w:rPr>
+      </w:pPr>
+      <w:bookmarkStart w:id="3" w:name="_Toc468004617"/>
+      <w:r>
+        <w:rPr>
+          <w:rFonts w:cs="Arial"/>
+        </w:rPr>
+        <w:t>b</w:t>
+      </w:r>
+      <w:r>
+        <w:rPr>
+          <w:rFonts w:cs="Arial"/>
+        </w:rPr>
+        <w:t xml:space="preserve">. </w:t>
+      </w:r>
+      <w:r>
+        <w:rPr>
+          <w:rFonts w:cs="Arial"/>
+        </w:rPr>
+        <w:t xml:space="preserve">Anforderungen an ein </w:t>
+      </w:r>
+      <w:r>
+        <w:rPr>
+          <w:rFonts w:cs="Arial"/>
+        </w:rPr>
+        <w:t>Massenprodukt</w:t>
+      </w:r>
+      <w:bookmarkEnd w:id="3"/>
+    </w:p>
+    <w:p>
+      <w:pPr>
+        <w:jc w:val="both"/>
+        <w:rPr>
+          <w:rFonts w:ascii="Arial" w:hAnsi="Arial"/>
+        </w:rPr>
+      </w:pPr>
+      <w:r>
+        <w:rPr>
+          <w:rFonts w:ascii="Arial" w:hAnsi="Arial"/>
+        </w:rPr>
+        <w:t xml:space="preserve">Die </w:t>
+      </w:r>
+      <w:proofErr w:type="spellStart"/>
+      <w:r>
+        <w:rPr>
+          <w:rFonts w:ascii="Arial" w:hAnsi="Arial"/>
+        </w:rPr>
+        <w:t>Lernapp</w:t>
+      </w:r>
+      <w:proofErr w:type="spellEnd"/>
+      <w:r>
+        <w:rPr>
+          <w:rFonts w:ascii="Arial" w:hAnsi="Arial"/>
+        </w:rPr>
+        <w:t xml:space="preserve"> wird im Auftrag von Herrn Schiffner und Herr Schmidt konzipiert und entwickelt. Vom Auftraggeber spezifizierte Anforderungen sind daher in erster Linie zu berücksichtigen und damit zu implementieren. Problematisch könnte jedoch vorliegend die Zielgruppe der </w:t>
+      </w:r>
+      <w:proofErr w:type="spellStart"/>
+      <w:r>
+        <w:rPr>
+          <w:rFonts w:ascii="Arial" w:hAnsi="Arial"/>
+        </w:rPr>
+        <w:t>Lernapp</w:t>
+      </w:r>
+      <w:proofErr w:type="spellEnd"/>
+      <w:r>
+        <w:rPr>
+          <w:rFonts w:ascii="Arial" w:hAnsi="Arial"/>
+        </w:rPr>
+        <w:t xml:space="preserve"> werden. Diese ist zahlenmäßig nicht begrenzt, womit im Rahmen des Projekts überdies die Anforderungen an ein massetaugliches Produkt zu berücksichtigen sind.</w:t>
+      </w:r>
+      <w:r>
+        <w:rPr>
+          <w:rFonts w:ascii="Arial" w:hAnsi="Arial"/>
+        </w:rPr>
+        <w:t xml:space="preserve"> Insbesondere soll hierbei abermals die Benutzerfreundlichkeit, sowie die Einfachheit der Nutzung besonders bei der Entwicklung der Softwarelösung berücksichtigt werden. Weiterführend ist eine einfache sprachliche Formulierung von Nöten, sodass eine möglichst große Gruppe von Lernenden die Nutzung der Applikation ermöglicht wird. </w:t>
+      </w:r>
+    </w:p>
+    <w:p>
+      <w:pPr>
+        <w:pStyle w:val="berschrift2"/>
+        <w:rPr>
+          <w:rFonts w:cs="Arial"/>
+        </w:rPr>
+      </w:pPr>
+      <w:bookmarkStart w:id="4" w:name="_Toc468004618"/>
+      <w:r>
+        <w:rPr>
+          <w:rFonts w:cs="Arial"/>
+        </w:rPr>
+        <w:t xml:space="preserve">2. </w:t>
+      </w:r>
+      <w:r>
+        <w:rPr>
+          <w:rFonts w:cs="Arial"/>
+        </w:rPr>
+        <w:t>Visionen und Ziele</w:t>
+      </w:r>
+      <w:bookmarkEnd w:id="4"/>
+    </w:p>
+    <w:p>
+      <w:pPr>
+        <w:pStyle w:val="berschrift3"/>
+        <w:rPr>
+          <w:rFonts w:cs="Arial"/>
+        </w:rPr>
+      </w:pPr>
+      <w:bookmarkStart w:id="5" w:name="_Toc468004619"/>
+      <w:r>
+        <w:rPr>
+          <w:rFonts w:cs="Arial"/>
+        </w:rPr>
+        <w:t>a. Vision</w:t>
+      </w:r>
+      <w:bookmarkEnd w:id="5"/>
+      <w:r>
+        <w:rPr>
+          <w:rFonts w:cs="Arial"/>
+        </w:rPr>
+        <w:t xml:space="preserve"> </w:t>
+      </w:r>
+    </w:p>
+    <w:p>
+      <w:pPr>
+        <w:jc w:val="both"/>
+        <w:rPr>
+          <w:rFonts w:ascii="Arial" w:hAnsi="Arial"/>
+          <w:i/>
+        </w:rPr>
+      </w:pPr>
+      <w:r>
+        <w:rPr>
+          <w:rFonts w:ascii="Arial" w:hAnsi="Arial"/>
+          <w:i/>
+        </w:rPr>
+        <w:t>b</w:t>
+      </w:r>
+      <w:r>
+        <w:rPr>
+          <w:rFonts w:ascii="Arial" w:hAnsi="Arial"/>
+          <w:i/>
+        </w:rPr>
+        <w:t>earbeitet von Fernando Pfennig</w:t>
+      </w:r>
+    </w:p>
+    <w:p>
+      <w:pPr>
+        <w:rPr>
+          <w:rFonts w:ascii="Arial" w:hAnsi="Arial"/>
+        </w:rPr>
+      </w:pPr>
+      <w:r>
+        <w:rPr>
+          <w:rFonts w:ascii="Arial" w:hAnsi="Arial"/>
+        </w:rPr>
+        <w:t xml:space="preserve">Ziel der MyLearnigApp ist es, den Schülern eine App bereitzustellen, mit der sie spielend lernen können und ihnen eine positive Einstellung gegenüber des Lernvorgangs vermittelt. Des Weiteren sollen die Lehrer bzw. Eltern in der Lage sein, Fragen der Schüler zu verwalten und so kontrollieren, ob der Schüler erfolgreich mit der App lernt. </w:t>
+      </w:r>
+    </w:p>
+    <w:p>
+      <w:pPr>
+        <w:pStyle w:val="berschrift3"/>
+        <w:rPr>
+          <w:rFonts w:cs="Arial"/>
+        </w:rPr>
+      </w:pPr>
+      <w:bookmarkStart w:id="6" w:name="_Toc468004620"/>
+      <w:r>
+        <w:rPr>
+          <w:rFonts w:cs="Arial"/>
+        </w:rPr>
+        <w:t>b. Ziele</w:t>
+      </w:r>
+      <w:bookmarkEnd w:id="6"/>
+      <w:r>
+        <w:rPr>
+          <w:rFonts w:cs="Arial"/>
+        </w:rPr>
+        <w:t xml:space="preserve"> </w:t>
+      </w:r>
+    </w:p>
+    <w:p>
+      <w:pPr>
+        <w:jc w:val="both"/>
+        <w:rPr>
+          <w:rFonts w:ascii="Arial" w:hAnsi="Arial"/>
+          <w:i/>
+        </w:rPr>
+      </w:pPr>
+      <w:r>
+        <w:rPr>
+          <w:rFonts w:ascii="Arial" w:hAnsi="Arial"/>
+          <w:i/>
+        </w:rPr>
+        <w:t xml:space="preserve">bearbeitet von Daniel </w:t>
+      </w:r>
+      <w:proofErr w:type="spellStart"/>
+      <w:r>
+        <w:rPr>
+          <w:rFonts w:ascii="Arial" w:hAnsi="Arial"/>
+          <w:i/>
+        </w:rPr>
+        <w:t>Dobras</w:t>
+      </w:r>
+      <w:proofErr w:type="spellEnd"/>
+    </w:p>
+    <w:p>
+      <w:pPr>
+        <w:rPr>
+          <w:rFonts w:ascii="Arial" w:hAnsi="Arial"/>
+        </w:rPr>
+      </w:pPr>
+      <w:r>
+        <w:rPr>
+          <w:rFonts w:ascii="Arial" w:hAnsi="Arial"/>
+        </w:rPr>
+        <w:t>Zur zielsicheren und pünktlichen Ablieferung des Projekts sind zwei wesentliche Meilensteine zu konkretisieren.</w:t>
+      </w:r>
+    </w:p>
+    <w:p>
+      <w:pPr>
+        <w:pStyle w:val="berschrift4"/>
         <w:rPr>
           <w:rFonts w:ascii="Arial" w:hAnsi="Arial" w:cs="Arial"/>
         </w:rPr>
-        <w:t xml:space="preserve"> </w:t>
-      </w:r>
-    </w:p>
-    <w:p>
-      <w:pPr>
-        <w:rPr>
-          <w:rFonts w:ascii="Arial" w:hAnsi="Arial"/>
-        </w:rPr>
-      </w:pPr>
-      <w:r>
-        <w:rPr>
-          <w:rFonts w:ascii="Arial" w:hAnsi="Arial"/>
-        </w:rPr>
-        <w:t>Zunächst sind die grundsätzlichen Rahmenbedingungen der Lernapplikation zu definieren.</w:t>
-      </w:r>
-    </w:p>
-    <w:p>
-      <w:pPr>
-        <w:pStyle w:val="berschrift2"/>
-      </w:pPr>
-      <w:bookmarkStart w:id="2" w:name="_Toc468004615"/>
-      <w:r>
-        <w:t xml:space="preserve">1. </w:t>
-      </w:r>
-      <w:r>
-        <w:t>Allgemeine</w:t>
-      </w:r>
-      <w:r>
-        <w:t xml:space="preserve"> Informationen zum zu entwickelnden Produkt</w:t>
-      </w:r>
-      <w:bookmarkEnd w:id="2"/>
-    </w:p>
-    <w:p>
-      <w:pPr>
-        <w:rPr>
-          <w:rFonts w:ascii="Arial" w:hAnsi="Arial"/>
-          <w:i/>
-        </w:rPr>
-      </w:pPr>
-      <w:r>
-        <w:rPr>
-          <w:rFonts w:ascii="Arial" w:hAnsi="Arial"/>
-          <w:i/>
-        </w:rPr>
-        <w:t xml:space="preserve">bearbeitet von Daniel </w:t>
-      </w:r>
-      <w:proofErr w:type="spellStart"/>
-      <w:r>
-        <w:rPr>
-          <w:rFonts w:ascii="Arial" w:hAnsi="Arial"/>
-          <w:i/>
-        </w:rPr>
-        <w:t>Dobras</w:t>
-      </w:r>
-      <w:proofErr w:type="spellEnd"/>
-    </w:p>
-    <w:p>
-      <w:pPr>
-        <w:pStyle w:val="berschrift3"/>
-      </w:pPr>
-      <w:bookmarkStart w:id="3" w:name="_Toc468004616"/>
-      <w:r>
-        <w:t>a.</w:t>
-      </w:r>
-      <w:r>
-        <w:t xml:space="preserve"> Kurzbeschreibung des Produkts</w:t>
-      </w:r>
-      <w:bookmarkEnd w:id="3"/>
-    </w:p>
-    <w:p>
-      <w:pPr>
-        <w:jc w:val="both"/>
-        <w:rPr>
-          <w:rFonts w:ascii="Arial" w:hAnsi="Arial"/>
-        </w:rPr>
-      </w:pPr>
-      <w:r>
-        <w:rPr>
-          <w:rFonts w:ascii="Arial" w:hAnsi="Arial"/>
-        </w:rPr>
-        <w:t>Es ist eine Softwarelösung zu entwerfen und erarbeiten, die Schüler der Unterstufe des Gymnasiums beim Lernen unterstützt</w:t>
-      </w:r>
-      <w:r>
-        <w:rPr>
-          <w:rFonts w:ascii="Arial" w:hAnsi="Arial"/>
-        </w:rPr>
-        <w:t xml:space="preserve">(fortan </w:t>
-      </w:r>
-      <w:proofErr w:type="spellStart"/>
-      <w:r>
-        <w:rPr>
-          <w:rFonts w:ascii="Arial" w:hAnsi="Arial"/>
-        </w:rPr>
-        <w:t>Lernapp</w:t>
-      </w:r>
-      <w:proofErr w:type="spellEnd"/>
-      <w:r>
-        <w:rPr>
-          <w:rFonts w:ascii="Arial" w:hAnsi="Arial"/>
-        </w:rPr>
-        <w:t>)</w:t>
-      </w:r>
-      <w:r>
-        <w:rPr>
-          <w:rFonts w:ascii="Arial" w:hAnsi="Arial"/>
-        </w:rPr>
-        <w:t>.</w:t>
-      </w:r>
-      <w:r>
-        <w:rPr>
-          <w:rFonts w:ascii="Arial" w:hAnsi="Arial"/>
-        </w:rPr>
-        <w:t xml:space="preserve"> Die </w:t>
-      </w:r>
-      <w:proofErr w:type="spellStart"/>
-      <w:r>
-        <w:rPr>
-          <w:rFonts w:ascii="Arial" w:hAnsi="Arial"/>
-        </w:rPr>
-        <w:t>Lernapp</w:t>
-      </w:r>
-      <w:proofErr w:type="spellEnd"/>
-      <w:r>
-        <w:rPr>
-          <w:rFonts w:ascii="Arial" w:hAnsi="Arial"/>
-        </w:rPr>
-        <w:t xml:space="preserve"> wird im Auftrag von Herrn Schiffner und Herr Schmidt konzipiert und entwickelt. Vom Auftraggeber spezifizierte Anforderungen sind daher in erster Linie zu berücksichtigen und damit zu implementieren. </w:t>
-      </w:r>
-      <w:r>
-        <w:rPr>
-          <w:rFonts w:ascii="Arial" w:hAnsi="Arial"/>
-        </w:rPr>
-        <w:t xml:space="preserve"> Die Grundidee ist zumindest eine im Webbrowser zu verwendende Anwendung zu entwickeln, die auf Grund der geringen Altersstufe der Lernenden Benutzerfreundlichkeit und die damit verbundene Einfachheit der Bedienung als einer der wesentlichsten Aspekte sieht. </w:t>
-      </w:r>
-      <w:r>
-        <w:rPr>
-          <w:rFonts w:ascii="Arial" w:hAnsi="Arial"/>
-        </w:rPr>
-        <w:t xml:space="preserve">Lehrer hingegen dürfen weitere Fragen nach Belieben hinzufügen oder bearbeiten. Darüber hinaus haben Lehrer die Möglichkeit auf die Spielergebnisse der Lernenden zuzugreifen und diese somit einzusehen. </w:t>
-      </w:r>
-    </w:p>
-    <w:p>
-      <w:pPr>
-        <w:pStyle w:val="berschrift3"/>
-        <w:rPr>
-          <w:rFonts w:cs="Arial"/>
-        </w:rPr>
-      </w:pPr>
-      <w:bookmarkStart w:id="4" w:name="_Toc468004617"/>
-      <w:r>
-        <w:rPr>
-          <w:rFonts w:cs="Arial"/>
-        </w:rPr>
-        <w:t>b</w:t>
-      </w:r>
-      <w:r>
-        <w:rPr>
-          <w:rFonts w:cs="Arial"/>
-        </w:rPr>
-        <w:t xml:space="preserve">. </w:t>
-      </w:r>
-      <w:r>
-        <w:rPr>
-          <w:rFonts w:cs="Arial"/>
-        </w:rPr>
-        <w:t xml:space="preserve">Anforderungen an ein </w:t>
-      </w:r>
-      <w:r>
-        <w:rPr>
-          <w:rFonts w:cs="Arial"/>
-        </w:rPr>
-        <w:t>Massenprodukt</w:t>
-      </w:r>
-      <w:bookmarkEnd w:id="4"/>
-    </w:p>
-    <w:p>
-      <w:pPr>
-        <w:jc w:val="both"/>
-        <w:rPr>
-          <w:rFonts w:ascii="Arial" w:hAnsi="Arial"/>
-        </w:rPr>
-      </w:pPr>
-      <w:r>
-        <w:rPr>
-          <w:rFonts w:ascii="Arial" w:hAnsi="Arial"/>
-        </w:rPr>
-        <w:t xml:space="preserve">Die </w:t>
-      </w:r>
-      <w:proofErr w:type="spellStart"/>
-      <w:r>
-        <w:rPr>
-          <w:rFonts w:ascii="Arial" w:hAnsi="Arial"/>
-        </w:rPr>
-        <w:t>Lernapp</w:t>
-      </w:r>
-      <w:proofErr w:type="spellEnd"/>
-      <w:r>
-        <w:rPr>
-          <w:rFonts w:ascii="Arial" w:hAnsi="Arial"/>
-        </w:rPr>
-        <w:t xml:space="preserve"> wird im Auftrag von Herrn Schiffner und Herr Schmidt konzipiert und entwickelt. Vom Auftraggeber spezifizierte Anforderungen sind daher in erster Linie zu berücksichtigen und damit zu implementieren. Problematisch könnte jedoch vorliegend die Zielgruppe der </w:t>
-      </w:r>
-      <w:proofErr w:type="spellStart"/>
-      <w:r>
-        <w:rPr>
-          <w:rFonts w:ascii="Arial" w:hAnsi="Arial"/>
-        </w:rPr>
-        <w:t>Lernapp</w:t>
-      </w:r>
-      <w:proofErr w:type="spellEnd"/>
-      <w:r>
-        <w:rPr>
-          <w:rFonts w:ascii="Arial" w:hAnsi="Arial"/>
-        </w:rPr>
-        <w:t xml:space="preserve"> werden. Diese ist zahlenmäßig nicht begrenzt, womit im Rahmen des Projekts überdies die Anforderungen an ein massetaugliches Produkt zu berücksichtigen sind.</w:t>
-      </w:r>
-      <w:r>
-        <w:rPr>
-          <w:rFonts w:ascii="Arial" w:hAnsi="Arial"/>
-        </w:rPr>
-        <w:t xml:space="preserve"> Insbesondere soll hierbei abermals die Benutzerfreundlichkeit, sowie die Einfachheit der Nutzung besonders bei der Entwicklung der Softwarelösung berücksichtigt werden. Weiterführend ist eine einfache sprachliche Formulierung von Nöten, sodass eine möglichst große Gruppe von Lernenden die Nutzung der Applikation ermöglicht wird. </w:t>
-      </w:r>
-    </w:p>
-    <w:p>
-      <w:pPr>
-        <w:pStyle w:val="berschrift2"/>
-        <w:rPr>
-          <w:rFonts w:cs="Arial"/>
-        </w:rPr>
-      </w:pPr>
-      <w:bookmarkStart w:id="5" w:name="_Toc468004618"/>
-      <w:r>
-        <w:rPr>
-          <w:rFonts w:cs="Arial"/>
-        </w:rPr>
-        <w:t xml:space="preserve">2. </w:t>
-      </w:r>
-      <w:r>
-        <w:rPr>
-          <w:rFonts w:cs="Arial"/>
-        </w:rPr>
-        <w:t>Visionen und Ziele</w:t>
-      </w:r>
-      <w:bookmarkEnd w:id="5"/>
-    </w:p>
-    <w:p>
-      <w:pPr>
-        <w:pStyle w:val="berschrift3"/>
-        <w:rPr>
-          <w:rFonts w:cs="Arial"/>
-        </w:rPr>
-      </w:pPr>
-      <w:bookmarkStart w:id="6" w:name="_Toc468004619"/>
-      <w:r>
-        <w:rPr>
-          <w:rFonts w:cs="Arial"/>
-        </w:rPr>
-        <w:t>a. Vision</w:t>
-      </w:r>
-      <w:bookmarkEnd w:id="6"/>
-      <w:r>
-        <w:rPr>
-          <w:rFonts w:cs="Arial"/>
-        </w:rPr>
-        <w:t xml:space="preserve"> </w:t>
-      </w:r>
-    </w:p>
-    <w:p>
-      <w:pPr>
-        <w:jc w:val="both"/>
-        <w:rPr>
-          <w:rFonts w:ascii="Arial" w:hAnsi="Arial"/>
-          <w:i/>
-        </w:rPr>
-      </w:pPr>
-      <w:r>
-        <w:rPr>
-          <w:rFonts w:ascii="Arial" w:hAnsi="Arial"/>
-          <w:i/>
-        </w:rPr>
-        <w:t>b</w:t>
-      </w:r>
-      <w:r>
-        <w:rPr>
-          <w:rFonts w:ascii="Arial" w:hAnsi="Arial"/>
-          <w:i/>
-        </w:rPr>
-        <w:t>earbeitet von Fernando Pfennig</w:t>
-      </w:r>
-    </w:p>
-    <w:p>
-      <w:pPr>
-        <w:rPr>
-          <w:rFonts w:ascii="Arial" w:hAnsi="Arial"/>
-        </w:rPr>
-      </w:pPr>
-      <w:r>
-        <w:rPr>
-          <w:rFonts w:ascii="Arial" w:hAnsi="Arial"/>
-        </w:rPr>
-        <w:t xml:space="preserve">Ziel der MyLearnigApp ist es, den Schülern eine App bereitzustellen, mit der sie spielend lernen können und ihnen eine positive Einstellung gegenüber des Lernvorgangs vermittelt. Des Weiteren sollen die Lehrer bzw. Eltern in der Lage sein, Fragen der Schüler zu verwalten und so kontrollieren, ob der Schüler erfolgreich mit der App lernt. </w:t>
-      </w:r>
-    </w:p>
-    <w:p>
-      <w:pPr>
-        <w:pStyle w:val="berschrift3"/>
-        <w:rPr>
-          <w:rFonts w:cs="Arial"/>
-        </w:rPr>
-      </w:pPr>
-      <w:bookmarkStart w:id="7" w:name="_Toc468004620"/>
-      <w:r>
-        <w:rPr>
-          <w:rFonts w:cs="Arial"/>
-        </w:rPr>
-        <w:t>b. Ziele</w:t>
+      </w:pPr>
+      <w:bookmarkStart w:id="7" w:name="_Toc468004621"/>
+      <w:r>
+        <w:rPr>
+          <w:rFonts w:ascii="Arial" w:hAnsi="Arial" w:cs="Arial"/>
+        </w:rPr>
+        <w:t>aa. Meilenstein I</w:t>
       </w:r>
       <w:bookmarkEnd w:id="7"/>
-      <w:r>
-        <w:rPr>
-          <w:rFonts w:cs="Arial"/>
-        </w:rPr>
-        <w:t xml:space="preserve"> </w:t>
-      </w:r>
-    </w:p>
-    <w:p>
-      <w:pPr>
-        <w:jc w:val="both"/>
-        <w:rPr>
-          <w:rFonts w:ascii="Arial" w:hAnsi="Arial"/>
-          <w:i/>
-        </w:rPr>
-      </w:pPr>
-      <w:r>
-        <w:rPr>
-          <w:rFonts w:ascii="Arial" w:hAnsi="Arial"/>
-          <w:i/>
-        </w:rPr>
-        <w:t xml:space="preserve">bearbeitet von Daniel </w:t>
-      </w:r>
-      <w:proofErr w:type="spellStart"/>
-      <w:r>
-        <w:rPr>
-          <w:rFonts w:ascii="Arial" w:hAnsi="Arial"/>
-          <w:i/>
-        </w:rPr>
-        <w:t>Dobras</w:t>
-      </w:r>
-      <w:proofErr w:type="spellEnd"/>
-    </w:p>
-    <w:p>
-      <w:pPr>
-        <w:rPr>
-          <w:rFonts w:ascii="Arial" w:hAnsi="Arial"/>
-        </w:rPr>
-      </w:pPr>
-      <w:r>
-        <w:rPr>
-          <w:rFonts w:ascii="Arial" w:hAnsi="Arial"/>
-        </w:rPr>
-        <w:t>Zur zielsicheren und pünktlichen Ablieferung des Projekts sind zwei wesentliche Meilensteine zu konkretisieren.</w:t>
-      </w:r>
-    </w:p>
-    <w:p>
-      <w:pPr>
-        <w:pStyle w:val="berschrift4"/>
+    </w:p>
+    <w:p>
+      <w:pPr>
+        <w:rPr>
+          <w:rFonts w:ascii="Arial" w:hAnsi="Arial"/>
+        </w:rPr>
+      </w:pPr>
+      <w:r>
+        <w:rPr>
+          <w:rFonts w:ascii="Arial" w:hAnsi="Arial"/>
+        </w:rPr>
+        <w:t>Zum Abschluss des Meilenstein I sind bis zum 02.12.2016 folgende Artefakte abzuliefern. Sämtliche Dokumente sind im PDF-Format abzugeben.</w:t>
+      </w:r>
+    </w:p>
+    <w:p>
+      <w:pPr>
+        <w:pStyle w:val="berschrift5"/>
         <w:rPr>
           <w:rFonts w:ascii="Arial" w:hAnsi="Arial" w:cs="Arial"/>
         </w:rPr>
       </w:pPr>
-      <w:bookmarkStart w:id="8" w:name="_Toc468004621"/>
+      <w:bookmarkStart w:id="8" w:name="_Toc468004622"/>
       <w:r>
         <w:rPr>
           <w:rFonts w:ascii="Arial" w:hAnsi="Arial" w:cs="Arial"/>
         </w:rPr>
-        <w:t>aa. Meilenstein I</w:t>
+        <w:t>(1) Statusbericht</w:t>
       </w:r>
       <w:bookmarkEnd w:id="8"/>
-    </w:p>
-    <w:p>
-      <w:pPr>
-        <w:rPr>
-          <w:rFonts w:ascii="Arial" w:hAnsi="Arial"/>
-        </w:rPr>
-      </w:pPr>
-      <w:r>
-        <w:rPr>
-          <w:rFonts w:ascii="Arial" w:hAnsi="Arial"/>
-        </w:rPr>
-        <w:t>Zum Abschluss des Meilenstein I sind bis zum 02.12.2016 folgende Artefakte abzuliefern. Sämtliche Dokumente sind im PDF-Format abzugeben.</w:t>
-      </w:r>
-    </w:p>
-    <w:p>
-      <w:pPr>
-        <w:pStyle w:val="berschrift5"/>
-        <w:rPr>
-          <w:rFonts w:ascii="Arial" w:hAnsi="Arial" w:cs="Arial"/>
-        </w:rPr>
-      </w:pPr>
-      <w:bookmarkStart w:id="9" w:name="_Toc468004622"/>
-      <w:r>
-        <w:rPr>
-          <w:rFonts w:ascii="Arial" w:hAnsi="Arial" w:cs="Arial"/>
-        </w:rPr>
-        <w:t>(1) Statusbericht</w:t>
-      </w:r>
-      <w:bookmarkEnd w:id="9"/>
     </w:p>
     <w:p>
       <w:pPr>
@@ -4730,7 +4728,7 @@
           <w:rFonts w:ascii="Arial" w:hAnsi="Arial" w:cs="Arial"/>
         </w:rPr>
       </w:pPr>
-      <w:bookmarkStart w:id="10" w:name="_Toc468004623"/>
+      <w:bookmarkStart w:id="9" w:name="_Toc468004623"/>
       <w:r>
         <w:rPr>
           <w:rFonts w:ascii="Arial" w:hAnsi="Arial" w:cs="Arial"/>
@@ -4738,6 +4736,35 @@
         <w:lastRenderedPageBreak/>
         <w:t>(2) Lastenheft</w:t>
       </w:r>
+      <w:bookmarkEnd w:id="9"/>
+    </w:p>
+    <w:p>
+      <w:pPr>
+        <w:rPr>
+          <w:rFonts w:ascii="Arial" w:hAnsi="Arial"/>
+        </w:rPr>
+      </w:pPr>
+      <w:r>
+        <w:rPr>
+          <w:rFonts w:ascii="Arial" w:hAnsi="Arial"/>
+        </w:rPr>
+        <w:t>Über den Statusbericht hinaus ist ein Lastenheft anzufertigen und dem Auftraggeber im PDF-Format zu übermitteln.</w:t>
+      </w:r>
+    </w:p>
+    <w:p>
+      <w:pPr>
+        <w:pStyle w:val="berschrift5"/>
+        <w:rPr>
+          <w:rFonts w:ascii="Arial" w:hAnsi="Arial" w:cs="Arial"/>
+        </w:rPr>
+      </w:pPr>
+      <w:bookmarkStart w:id="10" w:name="_Toc468004624"/>
+      <w:r>
+        <w:rPr>
+          <w:rFonts w:ascii="Arial" w:hAnsi="Arial" w:cs="Arial"/>
+        </w:rPr>
+        <w:t>(3) Lauffähiger Prototyp</w:t>
+      </w:r>
       <w:bookmarkEnd w:id="10"/>
     </w:p>
     <w:p>
@@ -4750,7 +4777,36 @@
         <w:rPr>
           <w:rFonts w:ascii="Arial" w:hAnsi="Arial"/>
         </w:rPr>
-        <w:t>Über den Statusbericht hinaus ist ein Lastenheft anzufertigen und dem Auftraggeber im PDF-Format zu übermitteln.</w:t>
+        <w:t>Schließlich soll ein lauffähiger Prototyp mit abgeliefert werden, damit sich der Auftraggeber vom Fortschritt des Produkts überzeugen kann.</w:t>
+      </w:r>
+    </w:p>
+    <w:p>
+      <w:pPr>
+        <w:pStyle w:val="berschrift4"/>
+        <w:rPr>
+          <w:rFonts w:ascii="Arial" w:hAnsi="Arial" w:cs="Arial"/>
+        </w:rPr>
+      </w:pPr>
+      <w:bookmarkStart w:id="11" w:name="_Toc468004625"/>
+      <w:r>
+        <w:rPr>
+          <w:rFonts w:ascii="Arial" w:hAnsi="Arial" w:cs="Arial"/>
+        </w:rPr>
+        <w:t>bb. Meilenstein II</w:t>
+      </w:r>
+      <w:bookmarkEnd w:id="11"/>
+    </w:p>
+    <w:p>
+      <w:pPr>
+        <w:rPr>
+          <w:rFonts w:ascii="Arial" w:hAnsi="Arial"/>
+        </w:rPr>
+      </w:pPr>
+      <w:r>
+        <w:rPr>
+          <w:rFonts w:ascii="Arial" w:hAnsi="Arial"/>
+        </w:rPr>
+        <w:t>Zum Abschluss des Meilensteins II, der letztlich auch die Deadline für dieses Projekt setzt, sind bis zum 20.01.2017 folgende Dokumente, sowie die lauffähige Web-Applikation in GIT abzugeben. Sämtliche Dokumente sind im PDF-Format abzugeben.</w:t>
       </w:r>
     </w:p>
     <w:p>
@@ -4760,72 +4816,14 @@
           <w:rFonts w:ascii="Arial" w:hAnsi="Arial" w:cs="Arial"/>
         </w:rPr>
       </w:pPr>
-      <w:bookmarkStart w:id="11" w:name="_Toc468004624"/>
+      <w:bookmarkStart w:id="12" w:name="_Toc468004626"/>
       <w:r>
         <w:rPr>
           <w:rFonts w:ascii="Arial" w:hAnsi="Arial" w:cs="Arial"/>
         </w:rPr>
-        <w:t>(3) Lauffähiger Prototyp</w:t>
-      </w:r>
-      <w:bookmarkEnd w:id="11"/>
-    </w:p>
-    <w:p>
-      <w:pPr>
-        <w:rPr>
-          <w:rFonts w:ascii="Arial" w:hAnsi="Arial"/>
-        </w:rPr>
-      </w:pPr>
-      <w:r>
-        <w:rPr>
-          <w:rFonts w:ascii="Arial" w:hAnsi="Arial"/>
-        </w:rPr>
-        <w:t>Schließlich soll ein lauffähiger Prototyp mit abgeliefert werden, damit sich der Auftraggeber vom Fortschritt des Produkts überzeugen kann.</w:t>
-      </w:r>
-    </w:p>
-    <w:p>
-      <w:pPr>
-        <w:pStyle w:val="berschrift4"/>
-        <w:rPr>
-          <w:rFonts w:ascii="Arial" w:hAnsi="Arial" w:cs="Arial"/>
-        </w:rPr>
-      </w:pPr>
-      <w:bookmarkStart w:id="12" w:name="_Toc468004625"/>
-      <w:r>
-        <w:rPr>
-          <w:rFonts w:ascii="Arial" w:hAnsi="Arial" w:cs="Arial"/>
-        </w:rPr>
-        <w:t>bb. Meilenstein II</w:t>
+        <w:t>(1) Statusbericht</w:t>
       </w:r>
       <w:bookmarkEnd w:id="12"/>
-    </w:p>
-    <w:p>
-      <w:pPr>
-        <w:rPr>
-          <w:rFonts w:ascii="Arial" w:hAnsi="Arial"/>
-        </w:rPr>
-      </w:pPr>
-      <w:r>
-        <w:rPr>
-          <w:rFonts w:ascii="Arial" w:hAnsi="Arial"/>
-        </w:rPr>
-        <w:t>Zum Abschluss des Meilensteins II, der letztlich auch die Deadline für dieses Projekt setzt, sind bis zum 20.01.2017 folgende Dokumente, sowie die lauffähige Web-Applikation in GIT abzugeben. Sämtliche Dokumente sind im PDF-Format abzugeben.</w:t>
-      </w:r>
-    </w:p>
-    <w:p>
-      <w:pPr>
-        <w:pStyle w:val="berschrift5"/>
-        <w:rPr>
-          <w:rFonts w:ascii="Arial" w:hAnsi="Arial" w:cs="Arial"/>
-        </w:rPr>
-      </w:pPr>
-      <w:bookmarkStart w:id="13" w:name="_Toc468004626"/>
-      <w:r>
-        <w:rPr>
-          <w:rFonts w:ascii="Arial" w:hAnsi="Arial" w:cs="Arial"/>
-        </w:rPr>
-        <w:t>(1) Statusbericht</w:t>
-      </w:r>
-      <w:bookmarkEnd w:id="13"/>
     </w:p>
     <w:p>
       <w:pPr>
@@ -4982,56 +4980,56 @@
           <w:rFonts w:ascii="Arial" w:hAnsi="Arial" w:cs="Arial"/>
         </w:rPr>
       </w:pPr>
-      <w:bookmarkStart w:id="14" w:name="_Toc468004627"/>
+      <w:bookmarkStart w:id="13" w:name="_Toc468004627"/>
       <w:r>
         <w:rPr>
           <w:rFonts w:ascii="Arial" w:hAnsi="Arial" w:cs="Arial"/>
         </w:rPr>
         <w:t>(2) Pflichtenheft</w:t>
       </w:r>
+      <w:bookmarkEnd w:id="13"/>
+    </w:p>
+    <w:p>
+      <w:pPr>
+        <w:jc w:val="both"/>
+        <w:rPr>
+          <w:rFonts w:ascii="Arial" w:hAnsi="Arial"/>
+        </w:rPr>
+      </w:pPr>
+      <w:r>
+        <w:rPr>
+          <w:rFonts w:ascii="Arial" w:hAnsi="Arial"/>
+        </w:rPr>
+        <w:t>Überdies ist ein Pflichtenheft zu führen. Dieses muss mindestens drei UML-Diagramme verschiedenen Typs enthalten. Darüber hinaus sind sämtliche implementier</w:t>
+      </w:r>
+      <w:r>
+        <w:rPr>
+          <w:rFonts w:ascii="Arial" w:hAnsi="Arial"/>
+        </w:rPr>
+        <w:t>t</w:t>
+      </w:r>
+      <w:r>
+        <w:rPr>
+          <w:rFonts w:ascii="Arial" w:hAnsi="Arial"/>
+        </w:rPr>
+        <w:t>en Funktionen zu spezifizieren. Aus Dieser Spezifikation muss hervorgehen welche Funktionen realisiert wurden und welche nicht.</w:t>
+      </w:r>
+    </w:p>
+    <w:p>
+      <w:pPr>
+        <w:pStyle w:val="berschrift5"/>
+        <w:rPr>
+          <w:rFonts w:ascii="Arial" w:hAnsi="Arial" w:cs="Arial"/>
+        </w:rPr>
+      </w:pPr>
+      <w:bookmarkStart w:id="14" w:name="_Toc468004628"/>
+      <w:r>
+        <w:rPr>
+          <w:rFonts w:ascii="Arial" w:hAnsi="Arial" w:cs="Arial"/>
+        </w:rPr>
+        <w:t>(3) Lauffähige Web-Applikation</w:t>
+      </w:r>
       <w:bookmarkEnd w:id="14"/>
-    </w:p>
-    <w:p>
-      <w:pPr>
-        <w:jc w:val="both"/>
-        <w:rPr>
-          <w:rFonts w:ascii="Arial" w:hAnsi="Arial"/>
-        </w:rPr>
-      </w:pPr>
-      <w:r>
-        <w:rPr>
-          <w:rFonts w:ascii="Arial" w:hAnsi="Arial"/>
-        </w:rPr>
-        <w:t>Überdies ist ein Pflichtenheft zu führen. Dieses muss mindestens drei UML-Diagramme verschiedenen Typs enthalten. Darüber hinaus sind sämtliche implementier</w:t>
-      </w:r>
-      <w:r>
-        <w:rPr>
-          <w:rFonts w:ascii="Arial" w:hAnsi="Arial"/>
-        </w:rPr>
-        <w:t>t</w:t>
-      </w:r>
-      <w:r>
-        <w:rPr>
-          <w:rFonts w:ascii="Arial" w:hAnsi="Arial"/>
-        </w:rPr>
-        <w:t>en Funktionen zu spezifizieren. Aus Dieser Spezifikation muss hervorgehen welche Funktionen realisiert wurden und welche nicht.</w:t>
-      </w:r>
-    </w:p>
-    <w:p>
-      <w:pPr>
-        <w:pStyle w:val="berschrift5"/>
-        <w:rPr>
-          <w:rFonts w:ascii="Arial" w:hAnsi="Arial" w:cs="Arial"/>
-        </w:rPr>
-      </w:pPr>
-      <w:bookmarkStart w:id="15" w:name="_Toc468004628"/>
-      <w:r>
-        <w:rPr>
-          <w:rFonts w:ascii="Arial" w:hAnsi="Arial" w:cs="Arial"/>
-        </w:rPr>
-        <w:t>(3) Lauffähige Web-Applikation</w:t>
-      </w:r>
-      <w:bookmarkEnd w:id="15"/>
     </w:p>
     <w:p>
       <w:pPr>
@@ -5148,7 +5146,7 @@
           <w:rFonts w:cs="Arial"/>
         </w:rPr>
       </w:pPr>
-      <w:bookmarkStart w:id="16" w:name="_Toc468004629"/>
+      <w:bookmarkStart w:id="15" w:name="_Toc468004629"/>
       <w:r>
         <w:rPr>
           <w:rFonts w:cs="Arial"/>
@@ -5161,7 +5159,7 @@
         </w:rPr>
         <w:t>. Stakeholder</w:t>
       </w:r>
-      <w:bookmarkEnd w:id="16"/>
+      <w:bookmarkEnd w:id="15"/>
       <w:r>
         <w:rPr>
           <w:rFonts w:cs="Arial"/>
@@ -5433,7 +5431,7 @@
           <w:rFonts w:ascii="Arial" w:hAnsi="Arial"/>
         </w:rPr>
       </w:pPr>
-      <w:bookmarkStart w:id="17" w:name="_Toc468004630"/>
+      <w:bookmarkStart w:id="16" w:name="_Toc468004630"/>
       <w:r>
         <w:rPr>
           <w:rStyle w:val="berschrift2Zchn"/>
@@ -5455,60 +5453,60 @@
         </w:rPr>
         <w:t xml:space="preserve"> Anforderungen an unser zu entwickelndes System</w:t>
       </w:r>
+      <w:bookmarkEnd w:id="16"/>
+    </w:p>
+    <w:p>
+      <w:pPr>
+        <w:rPr>
+          <w:rFonts w:ascii="Arial" w:hAnsi="Arial"/>
+          <w:i/>
+        </w:rPr>
+      </w:pPr>
+      <w:r>
+        <w:rPr>
+          <w:rFonts w:ascii="Arial" w:hAnsi="Arial"/>
+          <w:i/>
+        </w:rPr>
+        <w:t xml:space="preserve">bearbeitet von Daniel </w:t>
+      </w:r>
+      <w:proofErr w:type="spellStart"/>
+      <w:r>
+        <w:rPr>
+          <w:rFonts w:ascii="Arial" w:hAnsi="Arial"/>
+          <w:i/>
+        </w:rPr>
+        <w:t>Dobras</w:t>
+      </w:r>
+      <w:proofErr w:type="spellEnd"/>
+    </w:p>
+    <w:p>
+      <w:pPr>
+        <w:rPr>
+          <w:rFonts w:ascii="Arial" w:hAnsi="Arial"/>
+        </w:rPr>
+      </w:pPr>
+      <w:r>
+        <w:rPr>
+          <w:rFonts w:ascii="Arial" w:hAnsi="Arial"/>
+        </w:rPr>
+        <w:t>Folgende Anforderungen sind an die Anwendung zu stellen:</w:t>
+      </w:r>
+    </w:p>
+    <w:p>
+      <w:pPr>
+        <w:pStyle w:val="berschrift3"/>
+        <w:rPr>
+          <w:rFonts w:cs="Arial"/>
+        </w:rPr>
+      </w:pPr>
+      <w:bookmarkStart w:id="17" w:name="_Toc468004631"/>
+      <w:r>
+        <w:rPr>
+          <w:rFonts w:cs="Arial"/>
+        </w:rPr>
+        <w:t>a. Zwingende Mindestanforderungen – Version 1.0</w:t>
+      </w:r>
       <w:bookmarkEnd w:id="17"/>
-    </w:p>
-    <w:p>
-      <w:pPr>
-        <w:rPr>
-          <w:rFonts w:ascii="Arial" w:hAnsi="Arial"/>
-          <w:i/>
-        </w:rPr>
-      </w:pPr>
-      <w:r>
-        <w:rPr>
-          <w:rFonts w:ascii="Arial" w:hAnsi="Arial"/>
-          <w:i/>
-        </w:rPr>
-        <w:t xml:space="preserve">bearbeitet von Daniel </w:t>
-      </w:r>
-      <w:proofErr w:type="spellStart"/>
-      <w:r>
-        <w:rPr>
-          <w:rFonts w:ascii="Arial" w:hAnsi="Arial"/>
-          <w:i/>
-        </w:rPr>
-        <w:t>Dobras</w:t>
-      </w:r>
-      <w:proofErr w:type="spellEnd"/>
-    </w:p>
-    <w:p>
-      <w:pPr>
-        <w:rPr>
-          <w:rFonts w:ascii="Arial" w:hAnsi="Arial"/>
-        </w:rPr>
-      </w:pPr>
-      <w:r>
-        <w:rPr>
-          <w:rFonts w:ascii="Arial" w:hAnsi="Arial"/>
-        </w:rPr>
-        <w:t>Folgende Anforderungen sind an die Anwendung zu stellen:</w:t>
-      </w:r>
-    </w:p>
-    <w:p>
-      <w:pPr>
-        <w:pStyle w:val="berschrift3"/>
-        <w:rPr>
-          <w:rFonts w:cs="Arial"/>
-        </w:rPr>
-      </w:pPr>
-      <w:bookmarkStart w:id="18" w:name="_Toc468004631"/>
-      <w:r>
-        <w:rPr>
-          <w:rFonts w:cs="Arial"/>
-        </w:rPr>
-        <w:t>a. Zwingende Mindestanforderungen – Version 1.0</w:t>
-      </w:r>
-      <w:bookmarkEnd w:id="18"/>
     </w:p>
     <w:p>
       <w:pPr>
@@ -5867,14 +5865,14 @@
           <w:rFonts w:cs="Arial"/>
         </w:rPr>
       </w:pPr>
-      <w:bookmarkStart w:id="19" w:name="_Toc468004632"/>
+      <w:bookmarkStart w:id="18" w:name="_Toc468004632"/>
       <w:r>
         <w:rPr>
           <w:rFonts w:cs="Arial"/>
         </w:rPr>
         <w:t>b. Weitergehende Implementierungsmöglichkeiten – Version 2.0</w:t>
       </w:r>
-      <w:bookmarkEnd w:id="19"/>
+      <w:bookmarkEnd w:id="18"/>
     </w:p>
     <w:p>
       <w:pPr>
@@ -6239,7 +6237,7 @@
           <w:rFonts w:cs="Arial"/>
         </w:rPr>
       </w:pPr>
-      <w:bookmarkStart w:id="20" w:name="_Toc468004633"/>
+      <w:bookmarkStart w:id="19" w:name="_Toc468004633"/>
       <w:r>
         <w:rPr>
           <w:rFonts w:cs="Arial"/>
@@ -6247,7 +6245,7 @@
         <w:lastRenderedPageBreak/>
         <w:t>c. Grenzen des Systems</w:t>
       </w:r>
-      <w:bookmarkEnd w:id="20"/>
+      <w:bookmarkEnd w:id="19"/>
     </w:p>
     <w:p>
       <w:pPr>
@@ -6525,7 +6523,7 @@
           <w:rFonts w:cs="Arial"/>
         </w:rPr>
       </w:pPr>
-      <w:bookmarkStart w:id="21" w:name="_Toc468004634"/>
+      <w:bookmarkStart w:id="20" w:name="_Toc468004634"/>
       <w:r>
         <w:rPr>
           <w:rFonts w:cs="Arial"/>
@@ -6546,7 +6544,7 @@
         </w:rPr>
         <w:t>Qualitätsanforderungen an das zu entwickelnde System</w:t>
       </w:r>
-      <w:bookmarkEnd w:id="21"/>
+      <w:bookmarkEnd w:id="20"/>
     </w:p>
     <w:p>
       <w:pPr>
@@ -7093,13 +7091,81 @@
           <w:rFonts w:cs="Arial"/>
         </w:rPr>
       </w:pPr>
-      <w:bookmarkStart w:id="22" w:name="_Toc468004635"/>
+      <w:bookmarkStart w:id="21" w:name="_Toc468004635"/>
       <w:r>
         <w:rPr>
           <w:rFonts w:cs="Arial"/>
         </w:rPr>
         <w:t>a. Funktionalität</w:t>
       </w:r>
+      <w:bookmarkEnd w:id="21"/>
+    </w:p>
+    <w:p>
+      <w:pPr>
+        <w:jc w:val="both"/>
+        <w:rPr>
+          <w:rFonts w:ascii="Arial" w:hAnsi="Arial"/>
+        </w:rPr>
+      </w:pPr>
+      <w:r>
+        <w:rPr>
+          <w:rFonts w:ascii="Arial" w:hAnsi="Arial"/>
+        </w:rPr>
+        <w:t>An nächster Stelle liegt die Stabilität der Applikation. Damit der Schüler möglichst frustfrei lernen kann</w:t>
+      </w:r>
+      <w:r>
+        <w:rPr>
+          <w:rFonts w:ascii="Arial" w:hAnsi="Arial"/>
+        </w:rPr>
+        <w:t>,</w:t>
+      </w:r>
+      <w:r>
+        <w:rPr>
+          <w:rFonts w:ascii="Arial" w:hAnsi="Arial"/>
+        </w:rPr>
+        <w:t xml:space="preserve"> ist es ebenfalls wichtig, dass die App nicht abstürzt und die Performance gut ist. Damit möglichst viele Schüler mit diesem Anwenderprogramm arbeiten bzw. lernen können</w:t>
+      </w:r>
+      <w:r>
+        <w:rPr>
+          <w:rFonts w:ascii="Arial" w:hAnsi="Arial"/>
+        </w:rPr>
+        <w:t>,</w:t>
+      </w:r>
+      <w:r>
+        <w:rPr>
+          <w:rFonts w:ascii="Arial" w:hAnsi="Arial"/>
+        </w:rPr>
+        <w:t xml:space="preserve"> sollen die Systemanforderungen so gering wie möglich gehalten werden., um eine hohe Anzahl an Benutzern zu erreichen.</w:t>
+      </w:r>
+    </w:p>
+    <w:p>
+      <w:pPr>
+        <w:jc w:val="both"/>
+        <w:rPr>
+          <w:rFonts w:ascii="Arial" w:hAnsi="Arial"/>
+        </w:rPr>
+      </w:pPr>
+      <w:r>
+        <w:rPr>
+          <w:rFonts w:ascii="Arial" w:hAnsi="Arial"/>
+        </w:rPr>
+        <w:t xml:space="preserve">Hinzu kommen alle Funktionen der Version 1.0, die funktionsfähig implementiert werden und ebenfalls zwei Anwendungsfälle der Version 2.0. </w:t>
+      </w:r>
+    </w:p>
+    <w:p>
+      <w:pPr>
+        <w:pStyle w:val="berschrift3"/>
+        <w:rPr>
+          <w:rFonts w:cs="Arial"/>
+        </w:rPr>
+      </w:pPr>
+      <w:bookmarkStart w:id="22" w:name="_Toc468004636"/>
+      <w:r>
+        <w:rPr>
+          <w:rFonts w:cs="Arial"/>
+        </w:rPr>
+        <w:t>b. Zuverlässigkeit</w:t>
+      </w:r>
       <w:bookmarkEnd w:id="22"/>
     </w:p>
     <w:p>
@@ -7113,32 +7179,36 @@
         <w:rPr>
           <w:rFonts w:ascii="Arial" w:hAnsi="Arial"/>
         </w:rPr>
-        <w:t>An nächster Stelle liegt die Stabilität der Applikation. Damit der Schüler möglichst frustfrei lernen kann</w:t>
-      </w:r>
-      <w:r>
-        <w:rPr>
-          <w:rFonts w:ascii="Arial" w:hAnsi="Arial"/>
-        </w:rPr>
-        <w:t>,</w:t>
-      </w:r>
-      <w:r>
-        <w:rPr>
-          <w:rFonts w:ascii="Arial" w:hAnsi="Arial"/>
-        </w:rPr>
-        <w:t xml:space="preserve"> ist es ebenfalls wichtig, dass die App nicht abstürzt und die Performance gut ist. Damit möglichst viele Schüler mit diesem Anwenderprogramm arbeiten bzw. lernen können</w:t>
-      </w:r>
-      <w:r>
-        <w:rPr>
-          <w:rFonts w:ascii="Arial" w:hAnsi="Arial"/>
-        </w:rPr>
-        <w:t>,</w:t>
-      </w:r>
-      <w:r>
-        <w:rPr>
-          <w:rFonts w:ascii="Arial" w:hAnsi="Arial"/>
-        </w:rPr>
-        <w:t xml:space="preserve"> sollen die Systemanforderungen so gering wie möglich gehalten werden., um eine hohe Anzahl an Benutzern zu erreichen.</w:t>
-      </w:r>
+        <w:t>Außerdem sollen bei der Verwendung der App keine schwerwiegenden Bugs auftreten, wie z.B. das Löschen der Highscores, obwohl eine Frage gelöscht werden sollte. Dazu gehört auch ein gut ausgebildeter Support, der leicht erreichbar ist und so die Bugs schnell beheben kann. Dieser Punkt i</w:t>
+      </w:r>
+      <w:r>
+        <w:rPr>
+          <w:rFonts w:ascii="Arial" w:hAnsi="Arial"/>
+        </w:rPr>
+        <w:t>st sehr wichtig um frustfreies L</w:t>
+      </w:r>
+      <w:r>
+        <w:rPr>
+          <w:rFonts w:ascii="Arial" w:hAnsi="Arial"/>
+        </w:rPr>
+        <w:t>ernen zu ermöglichen und dem Lerner viel Spaß am Spiel zu vermitteln. Außerdem soll jeder Lerner dieselben Funktionen haben und jeder Lehrer ebenfalls.</w:t>
+      </w:r>
+    </w:p>
+    <w:p>
+      <w:pPr>
+        <w:pStyle w:val="berschrift3"/>
+        <w:rPr>
+          <w:rFonts w:cs="Arial"/>
+        </w:rPr>
+      </w:pPr>
+      <w:bookmarkStart w:id="23" w:name="_Toc468004637"/>
+      <w:r>
+        <w:rPr>
+          <w:rFonts w:cs="Arial"/>
+        </w:rPr>
+        <w:t>c. Benutzbarkeit</w:t>
+      </w:r>
+      <w:bookmarkEnd w:id="23"/>
     </w:p>
     <w:p>
       <w:pPr>
@@ -7151,7 +7221,7 @@
         <w:rPr>
           <w:rFonts w:ascii="Arial" w:hAnsi="Arial"/>
         </w:rPr>
-        <w:t xml:space="preserve">Hinzu kommen alle Funktionen der Version 1.0, die funktionsfähig implementiert werden und ebenfalls zwei Anwendungsfälle der Version 2.0. </w:t>
+        <w:t xml:space="preserve">Durch ein möglichst einfach gehaltenes User Interface soll die MyLearningApp in der Lage sein, von Kindern und Erwachsenen benutzt zu werden. So werden alle Buttons eindeutig bezeichnet, sodass der Lehrer bzw. Erwachsene sich nicht zu lange mit der Bedienung der App auseinandersetzen müssen. So wird auch die Verwendung durch jüngere Schüler einfacher, da es keine komplizierten Methoden gibt, sondern einfach nur „Spielen“. </w:t>
       </w:r>
     </w:p>
     <w:p>
@@ -7161,14 +7231,20 @@
           <w:rFonts w:cs="Arial"/>
         </w:rPr>
       </w:pPr>
-      <w:bookmarkStart w:id="23" w:name="_Toc468004636"/>
+      <w:bookmarkStart w:id="24" w:name="_Toc468004638"/>
       <w:r>
         <w:rPr>
           <w:rFonts w:cs="Arial"/>
         </w:rPr>
-        <w:t>b. Zuverlässigkeit</w:t>
-      </w:r>
-      <w:bookmarkEnd w:id="23"/>
+        <w:t>d. Änderbarkeit</w:t>
+      </w:r>
+      <w:bookmarkEnd w:id="24"/>
+      <w:r>
+        <w:rPr>
+          <w:rFonts w:cs="Arial"/>
+        </w:rPr>
+        <w:t xml:space="preserve"> </w:t>
+      </w:r>
     </w:p>
     <w:p>
       <w:pPr>
@@ -7181,19 +7257,7 @@
         <w:rPr>
           <w:rFonts w:ascii="Arial" w:hAnsi="Arial"/>
         </w:rPr>
-        <w:t>Außerdem sollen bei der Verwendung der App keine schwerwiegenden Bugs auftreten, wie z.B. das Löschen der Highscores, obwohl eine Frage gelöscht werden sollte. Dazu gehört auch ein gut ausgebildeter Support, der leicht erreichbar ist und so die Bugs schnell beheben kann. Dieser Punkt i</w:t>
-      </w:r>
-      <w:r>
-        <w:rPr>
-          <w:rFonts w:ascii="Arial" w:hAnsi="Arial"/>
-        </w:rPr>
-        <w:t>st sehr wichtig um frustfreies L</w:t>
-      </w:r>
-      <w:r>
-        <w:rPr>
-          <w:rFonts w:ascii="Arial" w:hAnsi="Arial"/>
-        </w:rPr>
-        <w:t>ernen zu ermöglichen und dem Lerner viel Spaß am Spiel zu vermitteln. Außerdem soll jeder Lerner dieselben Funktionen haben und jeder Lehrer ebenfalls.</w:t>
+        <w:t>Dieser Punkt ist weniger wichtig, da alle relevanten Anwendungsfälle implementiert werden und somit das Programm nicht sehr flexibel sein muss.</w:t>
       </w:r>
     </w:p>
     <w:p>
@@ -7203,73 +7267,7 @@
           <w:rFonts w:cs="Arial"/>
         </w:rPr>
       </w:pPr>
-      <w:bookmarkStart w:id="24" w:name="_Toc468004637"/>
-      <w:r>
-        <w:rPr>
-          <w:rFonts w:cs="Arial"/>
-        </w:rPr>
-        <w:t>c. Benutzbarkeit</w:t>
-      </w:r>
-      <w:bookmarkEnd w:id="24"/>
-    </w:p>
-    <w:p>
-      <w:pPr>
-        <w:jc w:val="both"/>
-        <w:rPr>
-          <w:rFonts w:ascii="Arial" w:hAnsi="Arial"/>
-        </w:rPr>
-      </w:pPr>
-      <w:r>
-        <w:rPr>
-          <w:rFonts w:ascii="Arial" w:hAnsi="Arial"/>
-        </w:rPr>
-        <w:t xml:space="preserve">Durch ein möglichst einfach gehaltenes User Interface soll die MyLearningApp in der Lage sein, von Kindern und Erwachsenen benutzt zu werden. So werden alle Buttons eindeutig bezeichnet, sodass der Lehrer bzw. Erwachsene sich nicht zu lange mit der Bedienung der App auseinandersetzen müssen. So wird auch die Verwendung durch jüngere Schüler einfacher, da es keine komplizierten Methoden gibt, sondern einfach nur „Spielen“. </w:t>
-      </w:r>
-    </w:p>
-    <w:p>
-      <w:pPr>
-        <w:pStyle w:val="berschrift3"/>
-        <w:rPr>
-          <w:rFonts w:cs="Arial"/>
-        </w:rPr>
-      </w:pPr>
-      <w:bookmarkStart w:id="25" w:name="_Toc468004638"/>
-      <w:r>
-        <w:rPr>
-          <w:rFonts w:cs="Arial"/>
-        </w:rPr>
-        <w:t>d. Änderbarkeit</w:t>
-      </w:r>
-      <w:bookmarkEnd w:id="25"/>
-      <w:r>
-        <w:rPr>
-          <w:rFonts w:cs="Arial"/>
-        </w:rPr>
-        <w:t xml:space="preserve"> </w:t>
-      </w:r>
-    </w:p>
-    <w:p>
-      <w:pPr>
-        <w:jc w:val="both"/>
-        <w:rPr>
-          <w:rFonts w:ascii="Arial" w:hAnsi="Arial"/>
-        </w:rPr>
-      </w:pPr>
-      <w:r>
-        <w:rPr>
-          <w:rFonts w:ascii="Arial" w:hAnsi="Arial"/>
-        </w:rPr>
-        <w:t>Dieser Punkt ist weniger wichtig, da alle relevanten Anwendungsfälle implementiert werden und somit das Programm nicht sehr flexibel sein muss.</w:t>
-      </w:r>
-    </w:p>
-    <w:p>
-      <w:pPr>
-        <w:pStyle w:val="berschrift3"/>
-        <w:rPr>
-          <w:rFonts w:cs="Arial"/>
-        </w:rPr>
-      </w:pPr>
-      <w:bookmarkStart w:id="26" w:name="_Toc468004639"/>
+      <w:bookmarkStart w:id="25" w:name="_Toc468004639"/>
       <w:r>
         <w:rPr>
           <w:rFonts w:cs="Arial"/>
@@ -7277,10 +7275,116 @@
         <w:lastRenderedPageBreak/>
         <w:t>e. Übertragbarkeit</w:t>
       </w:r>
+      <w:bookmarkEnd w:id="25"/>
+    </w:p>
+    <w:p>
+      <w:pPr>
+        <w:jc w:val="both"/>
+        <w:rPr>
+          <w:rFonts w:ascii="Arial" w:hAnsi="Arial"/>
+        </w:rPr>
+      </w:pPr>
+      <w:r>
+        <w:rPr>
+          <w:rFonts w:ascii="Arial" w:hAnsi="Arial"/>
+        </w:rPr>
+        <w:t>Im Moment ist die Applikation nur auf einem Gerät zu verwenden, d.h. die Fragen und Benutzer werden lokal gespeichert.</w:t>
+      </w:r>
+      <w:r>
+        <w:rPr>
+          <w:rFonts w:ascii="Arial" w:hAnsi="Arial"/>
+        </w:rPr>
+        <w:t xml:space="preserve"> </w:t>
+      </w:r>
+    </w:p>
+    <w:p>
+      <w:pPr>
+        <w:rPr>
+          <w:rFonts w:ascii="Arial" w:hAnsi="Arial"/>
+        </w:rPr>
+      </w:pPr>
+    </w:p>
+    <w:p>
+      <w:pPr>
+        <w:pStyle w:val="berschrift2"/>
+        <w:rPr>
+          <w:rFonts w:cs="Arial"/>
+        </w:rPr>
+      </w:pPr>
+      <w:bookmarkStart w:id="26" w:name="_Toc468004640"/>
+      <w:r>
+        <w:rPr>
+          <w:rFonts w:cs="Arial"/>
+        </w:rPr>
+        <w:t>6</w:t>
+      </w:r>
+      <w:r>
+        <w:rPr>
+          <w:rFonts w:cs="Arial"/>
+        </w:rPr>
+        <w:t>. Zusätzliche selbst auferlegte Anforderungen an die Applikation (</w:t>
+      </w:r>
+      <w:proofErr w:type="spellStart"/>
+      <w:r>
+        <w:rPr>
+          <w:rFonts w:cs="Arial"/>
+        </w:rPr>
+        <w:t>unique</w:t>
+      </w:r>
+      <w:proofErr w:type="spellEnd"/>
+      <w:r>
+        <w:rPr>
+          <w:rFonts w:cs="Arial"/>
+        </w:rPr>
+        <w:t xml:space="preserve"> </w:t>
+      </w:r>
+      <w:proofErr w:type="spellStart"/>
+      <w:r>
+        <w:rPr>
+          <w:rFonts w:cs="Arial"/>
+        </w:rPr>
+        <w:t>selling</w:t>
+      </w:r>
+      <w:proofErr w:type="spellEnd"/>
+      <w:r>
+        <w:rPr>
+          <w:rFonts w:cs="Arial"/>
+        </w:rPr>
+        <w:t xml:space="preserve"> </w:t>
+      </w:r>
+      <w:proofErr w:type="spellStart"/>
+      <w:r>
+        <w:rPr>
+          <w:rFonts w:cs="Arial"/>
+        </w:rPr>
+        <w:t>point</w:t>
+      </w:r>
+      <w:proofErr w:type="spellEnd"/>
+      <w:r>
+        <w:rPr>
+          <w:rFonts w:cs="Arial"/>
+        </w:rPr>
+        <w:t>)</w:t>
+      </w:r>
       <w:bookmarkEnd w:id="26"/>
     </w:p>
     <w:p>
       <w:pPr>
+        <w:rPr>
+          <w:rFonts w:ascii="Arial" w:hAnsi="Arial"/>
+          <w:i/>
+        </w:rPr>
+      </w:pPr>
+      <w:r>
+        <w:rPr>
+          <w:rFonts w:ascii="Arial" w:hAnsi="Arial"/>
+          <w:i/>
+        </w:rPr>
+        <w:t>Bearbeitet von Fernando Pfennig</w:t>
+      </w:r>
+    </w:p>
+    <w:p>
+      <w:pPr>
         <w:jc w:val="both"/>
         <w:rPr>
           <w:rFonts w:ascii="Arial" w:hAnsi="Arial"/>
@@ -7290,21 +7394,262 @@
         <w:rPr>
           <w:rFonts w:ascii="Arial" w:hAnsi="Arial"/>
         </w:rPr>
-        <w:t>Im Moment ist die Applikation nur auf einem Gerät zu verwenden, d.h. die Fragen und Benutzer werden lokal gespeichert.</w:t>
-      </w:r>
-      <w:r>
-        <w:rPr>
-          <w:rFonts w:ascii="Arial" w:hAnsi="Arial"/>
-        </w:rPr>
-        <w:t xml:space="preserve"> </w:t>
-      </w:r>
-    </w:p>
-    <w:p>
-      <w:pPr>
-        <w:rPr>
-          <w:rFonts w:ascii="Arial" w:hAnsi="Arial"/>
-        </w:rPr>
-      </w:pPr>
+        <w:t>Die DDFP</w:t>
+      </w:r>
+      <w:r>
+        <w:rPr>
+          <w:rFonts w:ascii="Arial" w:hAnsi="Arial"/>
+        </w:rPr>
+        <w:t xml:space="preserve">-GbR möchte dem Auftraggeber über seine genauen spezifizierten Anforderungen hinaus noch </w:t>
+      </w:r>
+      <w:r>
+        <w:rPr>
+          <w:rFonts w:ascii="Arial" w:hAnsi="Arial"/>
+        </w:rPr>
+        <w:t>eine weitere Funktion</w:t>
+      </w:r>
+      <w:r>
+        <w:rPr>
+          <w:rFonts w:ascii="Arial" w:hAnsi="Arial"/>
+        </w:rPr>
+        <w:t xml:space="preserve"> zur Verfügung stellen, aus denen</w:t>
+      </w:r>
+      <w:r>
+        <w:rPr>
+          <w:rFonts w:ascii="Arial" w:hAnsi="Arial"/>
+        </w:rPr>
+        <w:t xml:space="preserve"> klar wird, warum unse</w:t>
+      </w:r>
+      <w:r>
+        <w:rPr>
+          <w:rFonts w:ascii="Arial" w:hAnsi="Arial"/>
+        </w:rPr>
+        <w:t>r Software</w:t>
+      </w:r>
+      <w:r>
+        <w:rPr>
+          <w:rFonts w:ascii="Arial" w:hAnsi="Arial"/>
+        </w:rPr>
+        <w:t>entwicklungsteam der Konkurrenz w</w:t>
+      </w:r>
+      <w:r>
+        <w:rPr>
+          <w:rFonts w:ascii="Arial" w:hAnsi="Arial"/>
+        </w:rPr>
+        <w:t xml:space="preserve">eit voraus ist. </w:t>
+      </w:r>
+    </w:p>
+    <w:p>
+      <w:pPr>
+        <w:jc w:val="both"/>
+        <w:rPr>
+          <w:rFonts w:ascii="Arial" w:hAnsi="Arial"/>
+        </w:rPr>
+      </w:pPr>
+      <w:r>
+        <w:rPr>
+          <w:rFonts w:ascii="Arial" w:hAnsi="Arial"/>
+        </w:rPr>
+        <w:t xml:space="preserve">Der Lerner soll für die Verwendung der MyLearningApp belohnt werden. Dies erreichen wir durch die Einführung einer Erfahrungsleiste </w:t>
+      </w:r>
+      <w:r>
+        <w:rPr>
+          <w:rFonts w:ascii="Arial" w:hAnsi="Arial"/>
+        </w:rPr>
+        <w:t xml:space="preserve">in das Spiel. Nach jedem beendeten Spieldurchgang erhält der Lerner eine Anzahl an Erfahrungspunkten, die je nach Anzahl richtig beantworteter Fragen variiert. Je mehr Fragen er in sich einem Durchgang stellt, desto höher ist die maximale Menge an Erfahrungspunkten, die er bekommen kann. </w:t>
+      </w:r>
+      <w:r>
+        <w:rPr>
+          <w:rFonts w:ascii="Arial" w:hAnsi="Arial"/>
+        </w:rPr>
+        <w:t xml:space="preserve">Am Ende des Durchgangs erhält der Lerner den Anteil der richtig beantworteten Fragen multipliziert mit zehn. Zum Beispiel kann der Spieler, wenn er sich 25 Fragen stellt maximal 10 Punkte erhalten., wenn er alles richtigmacht. </w:t>
+      </w:r>
+    </w:p>
+    <w:p>
+      <w:pPr>
+        <w:jc w:val="both"/>
+        <w:rPr>
+          <w:rFonts w:ascii="Arial" w:hAnsi="Arial"/>
+        </w:rPr>
+      </w:pPr>
+      <w:r>
+        <w:rPr>
+          <w:rFonts w:ascii="Arial" w:hAnsi="Arial"/>
+        </w:rPr>
+        <w:t xml:space="preserve">Sobald der Lerner ein Level aufsteigt, bekommt er </w:t>
+      </w:r>
+      <w:r>
+        <w:rPr>
+          <w:rFonts w:ascii="Arial" w:hAnsi="Arial"/>
+        </w:rPr>
+        <w:t>z.B. die Möglichkeit, in der App einen Teil der UI farblich zu verändern.</w:t>
+      </w:r>
+      <w:r>
+        <w:rPr>
+          <w:rFonts w:ascii="Arial" w:hAnsi="Arial"/>
+        </w:rPr>
+        <w:t xml:space="preserve"> Je höher das Level desto „exklusiver“ die Farbe, so erhält man erst nach vielen Level die schwarze F</w:t>
+      </w:r>
+      <w:r>
+        <w:rPr>
+          <w:rFonts w:ascii="Arial" w:hAnsi="Arial"/>
+        </w:rPr>
+        <w:t>arbe, des Weiteren erhöht sich auch die Menge an Erfahrungspunkten, die man benötigt, um Level aufzusteigen.</w:t>
+      </w:r>
+    </w:p>
+    <w:p>
+      <w:pPr>
+        <w:jc w:val="both"/>
+        <w:rPr>
+          <w:rFonts w:ascii="Arial" w:hAnsi="Arial"/>
+        </w:rPr>
+      </w:pPr>
+    </w:p>
+    <w:p>
+      <w:pPr>
+        <w:jc w:val="both"/>
+        <w:rPr>
+          <w:rFonts w:ascii="Arial" w:hAnsi="Arial"/>
+          <w:b/>
+        </w:rPr>
+      </w:pPr>
+      <w:r>
+        <w:rPr>
+          <w:rFonts w:ascii="Arial" w:hAnsi="Arial"/>
+          <w:b/>
+        </w:rPr>
+        <w:t>Beispiel für eine Progression-Leiste:</w:t>
+      </w:r>
+      <w:bookmarkStart w:id="27" w:name="_GoBack"/>
+      <w:bookmarkEnd w:id="27"/>
+    </w:p>
+    <w:p>
+      <w:bookmarkStart w:id="28" w:name="_Toc468004641"/>
+      <w:r>
+        <w:rPr>
+          <w:noProof/>
+          <w:lang w:eastAsia="de-DE" w:bidi="ar-SA"/>
+        </w:rPr>
+        <w:drawing>
+          <wp:inline distT="0" distB="0" distL="0" distR="0">
+            <wp:extent cx="5238750" cy="847725"/>
+            <wp:effectExtent l="0" t="0" r="0" b="9525"/>
+            <wp:docPr id="4" name="Grafik 4"/>
+            <wp:cNvGraphicFramePr>
+              <a:graphicFrameLocks xmlns:a="http://schemas.openxmlformats.org/drawingml/2006/main" noChangeAspect="1"/>
+            </wp:cNvGraphicFramePr>
+            <a:graphic xmlns:a="http://schemas.openxmlformats.org/drawingml/2006/main">
+              <a:graphicData uri="http://schemas.openxmlformats.org/drawingml/2006/picture">
+                <pic:pic xmlns:pic="http://schemas.openxmlformats.org/drawingml/2006/picture">
+                  <pic:nvPicPr>
+                    <pic:cNvPr id="4" name="tn_Advancement-ExperienceBar.jpg"/>
+                    <pic:cNvPicPr/>
+                  </pic:nvPicPr>
+                  <pic:blipFill>
+                    <a:blip r:embed="rId13">
+                      <a:extLst>
+                        <a:ext uri="{28A0092B-C50C-407E-A947-70E740481C1C}">
+                          <a14:useLocalDpi xmlns:a14="http://schemas.microsoft.com/office/drawing/2010/main" val="0"/>
+                        </a:ext>
+                      </a:extLst>
+                    </a:blip>
+                    <a:stretch>
+                      <a:fillRect/>
+                    </a:stretch>
+                  </pic:blipFill>
+                  <pic:spPr>
+                    <a:xfrm>
+                      <a:off x="0" y="0"/>
+                      <a:ext cx="5238750" cy="847725"/>
+                    </a:xfrm>
+                    <a:prstGeom prst="rect">
+                      <a:avLst/>
+                    </a:prstGeom>
+                  </pic:spPr>
+                </pic:pic>
+              </a:graphicData>
+            </a:graphic>
+          </wp:inline>
+        </w:drawing>
+      </w:r>
+    </w:p>
+    <w:p/>
+    <w:p>
+      <w:pPr>
+        <w:rPr>
+          <w:b/>
+        </w:rPr>
+      </w:pPr>
+      <w:r>
+        <w:rPr>
+          <w:b/>
+        </w:rPr>
+        <w:t>Beispielfarben</w:t>
+      </w:r>
+      <w:r>
+        <w:rPr>
+          <w:b/>
+        </w:rPr>
+        <w:t xml:space="preserve"> zum Freischalten</w:t>
+      </w:r>
+      <w:r>
+        <w:rPr>
+          <w:b/>
+        </w:rPr>
+        <w:t>:</w:t>
+      </w:r>
+    </w:p>
+    <w:p>
+      <w:r>
+        <w:rPr>
+          <w:noProof/>
+          <w:lang w:eastAsia="de-DE" w:bidi="ar-SA"/>
+        </w:rPr>
+        <w:drawing>
+          <wp:inline distT="0" distB="0" distL="0" distR="0">
+            <wp:extent cx="5857875" cy="2495550"/>
+            <wp:effectExtent l="0" t="0" r="9525" b="0"/>
+            <wp:docPr id="5" name="Grafik 5"/>
+            <wp:cNvGraphicFramePr>
+              <a:graphicFrameLocks xmlns:a="http://schemas.openxmlformats.org/drawingml/2006/main" noChangeAspect="1"/>
+            </wp:cNvGraphicFramePr>
+            <a:graphic xmlns:a="http://schemas.openxmlformats.org/drawingml/2006/main">
+              <a:graphicData uri="http://schemas.openxmlformats.org/drawingml/2006/picture">
+                <pic:pic xmlns:pic="http://schemas.openxmlformats.org/drawingml/2006/picture">
+                  <pic:nvPicPr>
+                    <pic:cNvPr id="5" name="highrise.jpg"/>
+                    <pic:cNvPicPr/>
+                  </pic:nvPicPr>
+                  <pic:blipFill>
+                    <a:blip r:embed="rId14">
+                      <a:extLst>
+                        <a:ext uri="{28A0092B-C50C-407E-A947-70E740481C1C}">
+                          <a14:useLocalDpi xmlns:a14="http://schemas.microsoft.com/office/drawing/2010/main" val="0"/>
+                        </a:ext>
+                      </a:extLst>
+                    </a:blip>
+                    <a:stretch>
+                      <a:fillRect/>
+                    </a:stretch>
+                  </pic:blipFill>
+                  <pic:spPr>
+                    <a:xfrm>
+                      <a:off x="0" y="0"/>
+                      <a:ext cx="5857875" cy="2495550"/>
+                    </a:xfrm>
+                    <a:prstGeom prst="rect">
+                      <a:avLst/>
+                    </a:prstGeom>
+                  </pic:spPr>
+                </pic:pic>
+              </a:graphicData>
+            </a:graphic>
+          </wp:inline>
+        </w:drawing>
+      </w:r>
+      <w:r>
+        <w:br w:type="page"/>
+      </w:r>
     </w:p>
     <w:p>
       <w:pPr>
@@ -7313,286 +7658,101 @@
           <w:rFonts w:cs="Arial"/>
         </w:rPr>
       </w:pPr>
-      <w:bookmarkStart w:id="27" w:name="_Toc468004640"/>
       <w:r>
         <w:rPr>
           <w:rFonts w:cs="Arial"/>
         </w:rPr>
-        <w:t>6</w:t>
+        <w:lastRenderedPageBreak/>
+        <w:t>7</w:t>
       </w:r>
       <w:r>
         <w:rPr>
           <w:rFonts w:cs="Arial"/>
         </w:rPr>
-        <w:t>. Zusätzliche selbst auferlegte Anforderungen an die Applikation (</w:t>
+        <w:t>.</w:t>
+      </w:r>
+      <w:r>
+        <w:rPr>
+          <w:rFonts w:cs="Arial"/>
+        </w:rPr>
+        <w:t xml:space="preserve"> Grafische Übersicht</w:t>
+      </w:r>
+      <w:bookmarkEnd w:id="28"/>
+    </w:p>
+    <w:p>
+      <w:pPr>
+        <w:rPr>
+          <w:rFonts w:ascii="Arial" w:hAnsi="Arial"/>
+        </w:rPr>
+      </w:pPr>
+      <w:r>
+        <w:rPr>
+          <w:rFonts w:ascii="Arial" w:hAnsi="Arial"/>
+        </w:rPr>
+        <w:t>Zur Visualisierung der Projektanforderungen sind dem Lastenheft grafische Übersichten beigefügt worden.</w:t>
+      </w:r>
+    </w:p>
+    <w:p>
+      <w:pPr>
+        <w:pStyle w:val="berschrift2"/>
+        <w:rPr>
+          <w:rFonts w:cs="Arial"/>
+        </w:rPr>
+      </w:pPr>
+      <w:bookmarkStart w:id="29" w:name="_Toc468004642"/>
+      <w:r>
+        <w:rPr>
+          <w:rFonts w:cs="Arial"/>
+        </w:rPr>
+        <w:t>a. Geschäftsprozessbeschreibung</w:t>
+      </w:r>
+      <w:bookmarkEnd w:id="29"/>
+    </w:p>
+    <w:p>
+      <w:pPr>
+        <w:rPr>
+          <w:rFonts w:ascii="Arial" w:hAnsi="Arial"/>
+          <w:i/>
+        </w:rPr>
+      </w:pPr>
+      <w:r>
+        <w:rPr>
+          <w:rFonts w:ascii="Arial" w:hAnsi="Arial"/>
+          <w:i/>
+        </w:rPr>
+        <w:t xml:space="preserve">bearbeitet von Daniel </w:t>
       </w:r>
       <w:proofErr w:type="spellStart"/>
       <w:r>
         <w:rPr>
+          <w:rFonts w:ascii="Arial" w:hAnsi="Arial"/>
+          <w:i/>
+        </w:rPr>
+        <w:t>Dobras</w:t>
+      </w:r>
+      <w:proofErr w:type="spellEnd"/>
+    </w:p>
+    <w:p>
+      <w:pPr>
+        <w:pStyle w:val="berschrift3"/>
+        <w:rPr>
           <w:rFonts w:cs="Arial"/>
         </w:rPr>
-        <w:t>unique</w:t>
+      </w:pPr>
+      <w:bookmarkStart w:id="30" w:name="_Toc468004643"/>
+      <w:proofErr w:type="spellStart"/>
+      <w:r>
+        <w:rPr>
+          <w:rFonts w:cs="Arial"/>
+        </w:rPr>
+        <w:t>aa</w:t>
       </w:r>
       <w:proofErr w:type="spellEnd"/>
       <w:r>
         <w:rPr>
           <w:rFonts w:cs="Arial"/>
         </w:rPr>
-        <w:t xml:space="preserve"> </w:t>
-      </w:r>
-      <w:proofErr w:type="spellStart"/>
-      <w:r>
-        <w:rPr>
-          <w:rFonts w:cs="Arial"/>
-        </w:rPr>
-        <w:t>selling</w:t>
-      </w:r>
-      <w:proofErr w:type="spellEnd"/>
-      <w:r>
-        <w:rPr>
-          <w:rFonts w:cs="Arial"/>
-        </w:rPr>
-        <w:t xml:space="preserve"> </w:t>
-      </w:r>
-      <w:proofErr w:type="spellStart"/>
-      <w:r>
-        <w:rPr>
-          <w:rFonts w:cs="Arial"/>
-        </w:rPr>
-        <w:t>point</w:t>
-      </w:r>
-      <w:proofErr w:type="spellEnd"/>
-      <w:r>
-        <w:rPr>
-          <w:rFonts w:cs="Arial"/>
-        </w:rPr>
-        <w:t>)</w:t>
-      </w:r>
-      <w:bookmarkEnd w:id="27"/>
-    </w:p>
-    <w:p>
-      <w:pPr>
-        <w:rPr>
-          <w:rFonts w:ascii="Arial" w:hAnsi="Arial"/>
-          <w:i/>
-        </w:rPr>
-      </w:pPr>
-      <w:r>
-        <w:rPr>
-          <w:rFonts w:ascii="Arial" w:hAnsi="Arial"/>
-          <w:i/>
-        </w:rPr>
-        <w:t>Bearbeitet von Fernando Pfennig</w:t>
-      </w:r>
-    </w:p>
-    <w:p>
-      <w:pPr>
-        <w:jc w:val="both"/>
-        <w:rPr>
-          <w:rFonts w:ascii="Arial" w:hAnsi="Arial"/>
-        </w:rPr>
-      </w:pPr>
-      <w:r>
-        <w:rPr>
-          <w:rFonts w:ascii="Arial" w:hAnsi="Arial"/>
-        </w:rPr>
-        <w:t>Die DDFP</w:t>
-      </w:r>
-      <w:r>
-        <w:rPr>
-          <w:rFonts w:ascii="Arial" w:hAnsi="Arial"/>
-        </w:rPr>
-        <w:t xml:space="preserve">-GbR möchte dem Auftraggeber über seine genauen spezifizierten Anforderungen hinaus noch </w:t>
-      </w:r>
-      <w:r>
-        <w:rPr>
-          <w:rFonts w:ascii="Arial" w:hAnsi="Arial"/>
-        </w:rPr>
-        <w:t>eine weitere Funktion</w:t>
-      </w:r>
-      <w:r>
-        <w:rPr>
-          <w:rFonts w:ascii="Arial" w:hAnsi="Arial"/>
-        </w:rPr>
-        <w:t xml:space="preserve"> zur Verfügung stellen, aus denen</w:t>
-      </w:r>
-      <w:r>
-        <w:rPr>
-          <w:rFonts w:ascii="Arial" w:hAnsi="Arial"/>
-        </w:rPr>
-        <w:t xml:space="preserve"> klar wird, warum unse</w:t>
-      </w:r>
-      <w:r>
-        <w:rPr>
-          <w:rFonts w:ascii="Arial" w:hAnsi="Arial"/>
-        </w:rPr>
-        <w:t>r Software</w:t>
-      </w:r>
-      <w:r>
-        <w:rPr>
-          <w:rFonts w:ascii="Arial" w:hAnsi="Arial"/>
-        </w:rPr>
-        <w:t>entwicklungsteam der Konkurrenz w</w:t>
-      </w:r>
-      <w:r>
-        <w:rPr>
-          <w:rFonts w:ascii="Arial" w:hAnsi="Arial"/>
-        </w:rPr>
-        <w:t xml:space="preserve">eit voraus ist. </w:t>
-      </w:r>
-    </w:p>
-    <w:p>
-      <w:pPr>
-        <w:jc w:val="both"/>
-        <w:rPr>
-          <w:rFonts w:ascii="Arial" w:hAnsi="Arial"/>
-        </w:rPr>
-      </w:pPr>
-      <w:r>
-        <w:rPr>
-          <w:rFonts w:ascii="Arial" w:hAnsi="Arial"/>
-        </w:rPr>
-        <w:t xml:space="preserve">Der Lerner soll für die Verwendung der MyLearningApp belohnt werden. Dies erreichen wir durch die Einführung einer Erfahrungsleiste </w:t>
-      </w:r>
-      <w:r>
-        <w:rPr>
-          <w:rFonts w:ascii="Arial" w:hAnsi="Arial"/>
-        </w:rPr>
-        <w:t xml:space="preserve">in das Spiel. Nach jedem beendeten Spieldurchgang erhält der Lerner eine Anzahl an Erfahrungspunkten, die je nach Anzahl richtig beantworteter Fragen variiert. Je mehr Fragen er in sich einem Durchgang stellt, desto höher ist die maximale Menge an Erfahrungspunkten, die er bekommen kann. </w:t>
-      </w:r>
-      <w:r>
-        <w:rPr>
-          <w:rFonts w:ascii="Arial" w:hAnsi="Arial"/>
-        </w:rPr>
-        <w:t xml:space="preserve">Am Ende des Durchgangs erhält der Lerner den Anteil der richtig beantworteten Fragen multipliziert mit zehn. Zum Beispiel kann der Spieler, wenn er sich 25 Fragen stellt maximal 10 Punkte erhalten., wenn er alles richtigmacht. </w:t>
-      </w:r>
-    </w:p>
-    <w:p>
-      <w:pPr>
-        <w:jc w:val="both"/>
-        <w:rPr>
-          <w:rFonts w:ascii="Arial" w:hAnsi="Arial"/>
-        </w:rPr>
-      </w:pPr>
-      <w:r>
-        <w:rPr>
-          <w:rFonts w:ascii="Arial" w:hAnsi="Arial"/>
-        </w:rPr>
-        <w:t xml:space="preserve">Sobald der Lerner ein Level aufsteigt, bekommt er </w:t>
-      </w:r>
-      <w:r>
-        <w:rPr>
-          <w:rFonts w:ascii="Arial" w:hAnsi="Arial"/>
-        </w:rPr>
-        <w:t>z.B. die Möglichkeit, in der App einen Teil der UI farblich zu verändern.</w:t>
-      </w:r>
-      <w:r>
-        <w:rPr>
-          <w:rFonts w:ascii="Arial" w:hAnsi="Arial"/>
-        </w:rPr>
-        <w:t xml:space="preserve"> Je höher das Level desto „exklusiver“ die Farbe, so erhält man erst nach vielen Level die schwarze F</w:t>
-      </w:r>
-      <w:r>
-        <w:rPr>
-          <w:rFonts w:ascii="Arial" w:hAnsi="Arial"/>
-        </w:rPr>
-        <w:t>arbe, des Weiteren erhöht sich auch die Menge an Erfahrungspunkten, die man benötigt, um Level aufzusteigen.</w:t>
-      </w:r>
-    </w:p>
-    <w:p>
-      <w:pPr>
-        <w:pStyle w:val="berschrift2"/>
-        <w:rPr>
-          <w:rFonts w:cs="Arial"/>
-        </w:rPr>
-      </w:pPr>
-      <w:bookmarkStart w:id="28" w:name="_Toc468004641"/>
-      <w:r>
-        <w:rPr>
-          <w:rFonts w:cs="Arial"/>
-        </w:rPr>
-        <w:t>7</w:t>
-      </w:r>
-      <w:r>
-        <w:rPr>
-          <w:rFonts w:cs="Arial"/>
-        </w:rPr>
-        <w:t>.</w:t>
-      </w:r>
-      <w:r>
-        <w:rPr>
-          <w:rFonts w:cs="Arial"/>
-        </w:rPr>
-        <w:t xml:space="preserve"> Grafische Übersicht</w:t>
-      </w:r>
-      <w:bookmarkEnd w:id="28"/>
-    </w:p>
-    <w:p>
-      <w:pPr>
-        <w:rPr>
-          <w:rFonts w:ascii="Arial" w:hAnsi="Arial"/>
-        </w:rPr>
-      </w:pPr>
-      <w:r>
-        <w:rPr>
-          <w:rFonts w:ascii="Arial" w:hAnsi="Arial"/>
-        </w:rPr>
-        <w:t>Zur Visualisierung der Projektanforderungen sind dem Lastenheft grafische Übersichten beigefügt worden.</w:t>
-      </w:r>
-    </w:p>
-    <w:p>
-      <w:pPr>
-        <w:pStyle w:val="berschrift2"/>
-        <w:rPr>
-          <w:rFonts w:cs="Arial"/>
-        </w:rPr>
-      </w:pPr>
-      <w:bookmarkStart w:id="29" w:name="_Toc468004642"/>
-      <w:r>
-        <w:rPr>
-          <w:rFonts w:cs="Arial"/>
-        </w:rPr>
-        <w:t>a. Geschäftsprozessbeschreibung</w:t>
-      </w:r>
-      <w:bookmarkEnd w:id="29"/>
-    </w:p>
-    <w:p>
-      <w:pPr>
-        <w:rPr>
-          <w:rFonts w:ascii="Arial" w:hAnsi="Arial"/>
-          <w:i/>
-        </w:rPr>
-      </w:pPr>
-      <w:r>
-        <w:rPr>
-          <w:rFonts w:ascii="Arial" w:hAnsi="Arial"/>
-          <w:i/>
-        </w:rPr>
-        <w:t xml:space="preserve">bearbeitet von Daniel </w:t>
-      </w:r>
-      <w:proofErr w:type="spellStart"/>
-      <w:r>
-        <w:rPr>
-          <w:rFonts w:ascii="Arial" w:hAnsi="Arial"/>
-          <w:i/>
-        </w:rPr>
-        <w:t>Dobras</w:t>
-      </w:r>
-      <w:proofErr w:type="spellEnd"/>
-    </w:p>
-    <w:p>
-      <w:pPr>
-        <w:pStyle w:val="berschrift3"/>
-        <w:rPr>
-          <w:rFonts w:cs="Arial"/>
-        </w:rPr>
-      </w:pPr>
-      <w:bookmarkStart w:id="30" w:name="_Toc468004643"/>
-      <w:r>
-        <w:rPr>
-          <w:rFonts w:cs="Arial"/>
-        </w:rPr>
-        <w:t>aa. Geschäftsprozesslandkarte</w:t>
+        <w:t>. Geschäftsprozesslandkarte</w:t>
       </w:r>
       <w:bookmarkEnd w:id="30"/>
     </w:p>
@@ -7639,7 +7799,7 @@
               <wp:align>left</wp:align>
             </wp:positionH>
             <wp:positionV relativeFrom="page">
-              <wp:posOffset>6085840</wp:posOffset>
+              <wp:posOffset>2123440</wp:posOffset>
             </wp:positionV>
             <wp:extent cx="2895600" cy="4489450"/>
             <wp:effectExtent l="0" t="0" r="0" b="6350"/>
@@ -7666,7 +7826,7 @@
                     </pic:cNvPicPr>
                   </pic:nvPicPr>
                   <pic:blipFill>
-                    <a:blip r:embed="rId13">
+                    <a:blip r:embed="rId15">
                       <a:extLst>
                         <a:ext uri="{28A0092B-C50C-407E-A947-70E740481C1C}">
                           <a14:useLocalDpi xmlns:a14="http://schemas.microsoft.com/office/drawing/2010/main" val="0"/>
@@ -7706,209 +7866,306 @@
     </w:p>
     <w:p>
       <w:pPr>
-        <w:rPr>
-          <w:rFonts w:ascii="Arial" w:eastAsiaTheme="majorEastAsia" w:hAnsi="Arial"/>
-          <w:color w:val="1F4D78" w:themeColor="accent1" w:themeShade="7F"/>
-          <w:szCs w:val="21"/>
-        </w:rPr>
-      </w:pPr>
-      <w:r>
-        <w:rPr>
-          <w:rFonts w:ascii="Arial" w:hAnsi="Arial"/>
-        </w:rPr>
-        <w:br w:type="page"/>
-      </w:r>
-    </w:p>
-    <w:p>
-      <w:pPr>
         <w:pStyle w:val="berschrift3"/>
-        <w:rPr>
-          <w:rFonts w:cs="Arial"/>
-        </w:rPr>
       </w:pPr>
       <w:bookmarkStart w:id="31" w:name="_Toc468004644"/>
-      <w:r>
-        <w:rPr>
-          <w:rFonts w:cs="Arial"/>
+    </w:p>
+    <w:p>
+      <w:pPr>
+        <w:pStyle w:val="berschrift3"/>
+      </w:pPr>
+    </w:p>
+    <w:p>
+      <w:pPr>
+        <w:pStyle w:val="berschrift3"/>
+      </w:pPr>
+    </w:p>
+    <w:p>
+      <w:pPr>
+        <w:pStyle w:val="berschrift3"/>
+      </w:pPr>
+    </w:p>
+    <w:p>
+      <w:pPr>
+        <w:pStyle w:val="berschrift3"/>
+      </w:pPr>
+    </w:p>
+    <w:p>
+      <w:pPr>
+        <w:pStyle w:val="berschrift3"/>
+      </w:pPr>
+    </w:p>
+    <w:p>
+      <w:pPr>
+        <w:pStyle w:val="berschrift3"/>
+      </w:pPr>
+    </w:p>
+    <w:p>
+      <w:pPr>
+        <w:pStyle w:val="berschrift3"/>
+      </w:pPr>
+    </w:p>
+    <w:p>
+      <w:pPr>
+        <w:pStyle w:val="berschrift3"/>
+      </w:pPr>
+    </w:p>
+    <w:p>
+      <w:pPr>
+        <w:pStyle w:val="berschrift3"/>
+      </w:pPr>
+    </w:p>
+    <w:p>
+      <w:pPr>
+        <w:pStyle w:val="berschrift3"/>
+      </w:pPr>
+    </w:p>
+    <w:p>
+      <w:pPr>
+        <w:pStyle w:val="berschrift3"/>
+      </w:pPr>
+    </w:p>
+    <w:p>
+      <w:pPr>
+        <w:pStyle w:val="berschrift3"/>
+      </w:pPr>
+    </w:p>
+    <w:p>
+      <w:pPr>
+        <w:pStyle w:val="berschrift3"/>
+      </w:pPr>
+    </w:p>
+    <w:p>
+      <w:pPr>
+        <w:pStyle w:val="berschrift3"/>
+      </w:pPr>
+    </w:p>
+    <w:p>
+      <w:pPr>
+        <w:pStyle w:val="berschrift3"/>
+      </w:pPr>
+    </w:p>
+    <w:p>
+      <w:pPr>
+        <w:pStyle w:val="berschrift3"/>
+      </w:pPr>
+    </w:p>
+    <w:p>
+      <w:pPr>
+        <w:pStyle w:val="berschrift3"/>
+      </w:pPr>
+    </w:p>
+    <w:p>
+      <w:pPr>
+        <w:pStyle w:val="berschrift3"/>
+      </w:pPr>
+    </w:p>
+    <w:p>
+      <w:pPr>
+        <w:pStyle w:val="berschrift3"/>
+      </w:pPr>
+    </w:p>
+    <w:p>
+      <w:pPr>
+        <w:pStyle w:val="berschrift3"/>
+      </w:pPr>
+    </w:p>
+    <w:p>
+      <w:pPr>
+        <w:pStyle w:val="berschrift3"/>
+      </w:pPr>
+    </w:p>
+    <w:p>
+      <w:pPr>
+        <w:pStyle w:val="berschrift3"/>
+      </w:pPr>
+      <w:proofErr w:type="spellStart"/>
+      <w:r>
+        <w:t>bb</w:t>
+      </w:r>
+      <w:proofErr w:type="spellEnd"/>
+      <w:r>
+        <w:t>. Textuelle</w:t>
+      </w:r>
+      <w:r>
+        <w:t xml:space="preserve"> Beschreibung</w:t>
+      </w:r>
+      <w:bookmarkEnd w:id="31"/>
+    </w:p>
+    <w:p>
+      <w:pPr>
+        <w:rPr>
+          <w:rFonts w:ascii="Arial" w:hAnsi="Arial"/>
+        </w:rPr>
+      </w:pPr>
+      <w:r>
+        <w:rPr>
+          <w:rFonts w:ascii="Arial" w:hAnsi="Arial"/>
+        </w:rPr>
+        <w:t>Geschäftsprozesse werden hier zur Erleichterung</w:t>
+      </w:r>
+      <w:r>
+        <w:rPr>
+          <w:rFonts w:ascii="Arial" w:hAnsi="Arial"/>
+        </w:rPr>
+        <w:t xml:space="preserve"> des Verständnisses textuell</w:t>
+      </w:r>
+      <w:r>
+        <w:rPr>
+          <w:rFonts w:ascii="Arial" w:hAnsi="Arial"/>
+        </w:rPr>
+        <w:t xml:space="preserve"> erläutert.</w:t>
+      </w:r>
+    </w:p>
+    <w:p>
+      <w:pPr>
+        <w:rPr>
+          <w:rFonts w:ascii="Arial" w:hAnsi="Arial"/>
+        </w:rPr>
+      </w:pPr>
+    </w:p>
+    <w:p>
+      <w:pPr>
+        <w:jc w:val="both"/>
+        <w:rPr>
+          <w:rFonts w:ascii="Arial" w:hAnsi="Arial"/>
+          <w:b/>
+        </w:rPr>
+      </w:pPr>
+      <w:r>
+        <w:rPr>
+          <w:rFonts w:ascii="Arial" w:hAnsi="Arial"/>
+          <w:b/>
+        </w:rPr>
+        <w:t>BP01 Benutzer registrieren</w:t>
+      </w:r>
+    </w:p>
+    <w:p>
+      <w:pPr>
+        <w:jc w:val="both"/>
+        <w:rPr>
+          <w:rFonts w:ascii="Arial" w:hAnsi="Arial"/>
+        </w:rPr>
+      </w:pPr>
+      <w:r>
+        <w:rPr>
+          <w:rFonts w:ascii="Arial" w:hAnsi="Arial"/>
+        </w:rPr>
+        <w:t>Im Rahmen des BP01 sollen Benutzer registriert werden. Nutzer können sich als Lehrer oder als Lernende im System registrieren, sofern sie vorher bereits noch nicht registriert sind.</w:t>
+      </w:r>
+    </w:p>
+    <w:p>
+      <w:pPr>
+        <w:jc w:val="both"/>
+        <w:rPr>
+          <w:rFonts w:ascii="Arial" w:hAnsi="Arial"/>
+          <w:b/>
+        </w:rPr>
+      </w:pPr>
+      <w:r>
+        <w:rPr>
+          <w:rFonts w:ascii="Arial" w:hAnsi="Arial"/>
+          <w:b/>
+        </w:rPr>
+        <w:t>BP02 Spiel spielen</w:t>
+      </w:r>
+    </w:p>
+    <w:p>
+      <w:pPr>
+        <w:jc w:val="both"/>
+        <w:rPr>
+          <w:rFonts w:ascii="Arial" w:hAnsi="Arial"/>
+        </w:rPr>
+      </w:pPr>
+      <w:r>
+        <w:rPr>
+          <w:rFonts w:ascii="Arial" w:hAnsi="Arial"/>
+        </w:rPr>
+        <w:t>BP02</w:t>
+      </w:r>
+      <w:r>
+        <w:rPr>
+          <w:rFonts w:ascii="Arial" w:hAnsi="Arial"/>
+        </w:rPr>
+        <w:t xml:space="preserve"> definiert sämtliche Funktionen, die im Zusammenhang zum Spiel spielen erforderlich sind. Es wird das Spiel gestartet, optional lässt sich in Version 2.0 das Spiel speichern und schließlich wird nach Beantwortung sämtlicher Fragen dem Benutzer das Spielergebnis angezeigt. Der Benutzer kommt nach seiner Wahl die gewünschte Menge an Fragen und kann diese im Rahmen von Multiple C</w:t>
+      </w:r>
+      <w:r>
+        <w:rPr>
+          <w:rFonts w:ascii="Arial" w:hAnsi="Arial"/>
+        </w:rPr>
+        <w:t>h</w:t>
+      </w:r>
+      <w:r>
+        <w:rPr>
+          <w:rFonts w:ascii="Arial" w:hAnsi="Arial"/>
+        </w:rPr>
+        <w:t>oice Fragen oder offenen Fragen beantworten.</w:t>
+      </w:r>
+    </w:p>
+    <w:p>
+      <w:pPr>
+        <w:jc w:val="both"/>
+        <w:rPr>
+          <w:rFonts w:ascii="Arial" w:hAnsi="Arial"/>
+          <w:b/>
+        </w:rPr>
+      </w:pPr>
+      <w:r>
+        <w:rPr>
+          <w:rFonts w:ascii="Arial" w:hAnsi="Arial"/>
+          <w:b/>
+        </w:rPr>
+        <w:t>BP03 Fragen verwalten</w:t>
+      </w:r>
+    </w:p>
+    <w:p>
+      <w:pPr>
+        <w:jc w:val="both"/>
+        <w:rPr>
+          <w:rFonts w:ascii="Arial" w:hAnsi="Arial"/>
+        </w:rPr>
+      </w:pPr>
+      <w:r>
+        <w:rPr>
+          <w:rFonts w:ascii="Arial" w:hAnsi="Arial"/>
+        </w:rPr>
+        <w:t>BP03</w:t>
+      </w:r>
+      <w:r>
+        <w:rPr>
+          <w:rFonts w:ascii="Arial" w:hAnsi="Arial"/>
+        </w:rPr>
+        <w:t xml:space="preserve"> bietet dem Lehrer verschiedene Optionen, um Fragen zu verwalten. Diese beinhalten das Anzeigen von Fragen, das Hinzufügen von Fragen, die Änderung von Fragen, sowie das Löschen von Fragen. </w:t>
+      </w:r>
+    </w:p>
+    <w:p>
+      <w:pPr>
+        <w:jc w:val="both"/>
+        <w:rPr>
+          <w:rFonts w:ascii="Arial" w:hAnsi="Arial"/>
+          <w:b/>
+        </w:rPr>
+      </w:pPr>
+      <w:r>
+        <w:rPr>
+          <w:rFonts w:ascii="Arial" w:hAnsi="Arial"/>
+          <w:b/>
+        </w:rPr>
+        <w:t>BP04 Benutzer verwalten</w:t>
+      </w:r>
+    </w:p>
+    <w:p>
+      <w:pPr>
+        <w:jc w:val="both"/>
+        <w:rPr>
+          <w:rFonts w:ascii="Arial" w:hAnsi="Arial"/>
+        </w:rPr>
+      </w:pPr>
+      <w:r>
+        <w:rPr>
+          <w:rFonts w:ascii="Arial" w:hAnsi="Arial"/>
         </w:rPr>
         <w:lastRenderedPageBreak/>
-        <w:t>bb. Textuelle</w:t>
-      </w:r>
-      <w:r>
-        <w:rPr>
-          <w:rFonts w:cs="Arial"/>
-        </w:rPr>
-        <w:t xml:space="preserve"> Beschreibung</w:t>
-      </w:r>
-      <w:bookmarkEnd w:id="31"/>
-    </w:p>
-    <w:p>
-      <w:pPr>
-        <w:rPr>
-          <w:rFonts w:ascii="Arial" w:hAnsi="Arial"/>
-        </w:rPr>
-      </w:pPr>
-      <w:r>
-        <w:rPr>
-          <w:rFonts w:ascii="Arial" w:hAnsi="Arial"/>
-        </w:rPr>
-        <w:t>Geschäftsprozesse werden hier zur Erleichterung</w:t>
-      </w:r>
-      <w:r>
-        <w:rPr>
-          <w:rFonts w:ascii="Arial" w:hAnsi="Arial"/>
-        </w:rPr>
-        <w:t xml:space="preserve"> des Verständnisses textuell</w:t>
-      </w:r>
-      <w:r>
-        <w:rPr>
-          <w:rFonts w:ascii="Arial" w:hAnsi="Arial"/>
-        </w:rPr>
-        <w:t xml:space="preserve"> erläutert.</w:t>
-      </w:r>
-    </w:p>
-    <w:p>
-      <w:pPr>
-        <w:rPr>
-          <w:rFonts w:ascii="Arial" w:hAnsi="Arial"/>
-        </w:rPr>
-      </w:pPr>
-    </w:p>
-    <w:p>
-      <w:pPr>
-        <w:jc w:val="both"/>
-        <w:rPr>
-          <w:rFonts w:ascii="Arial" w:hAnsi="Arial"/>
-          <w:b/>
-        </w:rPr>
-      </w:pPr>
-      <w:r>
-        <w:rPr>
-          <w:rFonts w:ascii="Arial" w:hAnsi="Arial"/>
-          <w:b/>
-        </w:rPr>
-        <w:t>BP01 Benutzer registrieren</w:t>
-      </w:r>
-    </w:p>
-    <w:p>
-      <w:pPr>
-        <w:jc w:val="both"/>
-        <w:rPr>
-          <w:rFonts w:ascii="Arial" w:hAnsi="Arial"/>
-        </w:rPr>
-      </w:pPr>
-      <w:r>
-        <w:rPr>
-          <w:rFonts w:ascii="Arial" w:hAnsi="Arial"/>
-        </w:rPr>
-        <w:t>Im Rahmen des BP01 sollen Benutzer registriert werden. Nutzer können sich als Lehrer oder als Lernende im System registrieren, sofern sie vorher bereits noch nicht registriert sind.</w:t>
-      </w:r>
-    </w:p>
-    <w:p>
-      <w:pPr>
-        <w:jc w:val="both"/>
-        <w:rPr>
-          <w:rFonts w:ascii="Arial" w:hAnsi="Arial"/>
-          <w:b/>
-        </w:rPr>
-      </w:pPr>
-      <w:r>
-        <w:rPr>
-          <w:rFonts w:ascii="Arial" w:hAnsi="Arial"/>
-          <w:b/>
-        </w:rPr>
-        <w:t>BP02 Spiel spielen</w:t>
-      </w:r>
-    </w:p>
-    <w:p>
-      <w:pPr>
-        <w:jc w:val="both"/>
-        <w:rPr>
-          <w:rFonts w:ascii="Arial" w:hAnsi="Arial"/>
-        </w:rPr>
-      </w:pPr>
-      <w:r>
-        <w:rPr>
-          <w:rFonts w:ascii="Arial" w:hAnsi="Arial"/>
-        </w:rPr>
-        <w:t>BP02</w:t>
-      </w:r>
-      <w:r>
-        <w:rPr>
-          <w:rFonts w:ascii="Arial" w:hAnsi="Arial"/>
-        </w:rPr>
-        <w:t xml:space="preserve"> definiert sämtliche Funktionen, die im Zusammenhang zum Spiel spielen erforderlich sind. Es wird das Spiel gestartet, optional lässt sich in Version 2.0 das Spiel speichern und schließlich wird nach Beantwortung sämtlicher Fragen dem Benutzer das Spielergebnis angezeigt. Der Benutzer kommt nach seiner Wahl die gewünschte Menge an Fragen und kann diese im Rahmen von Multiple C</w:t>
-      </w:r>
-      <w:r>
-        <w:rPr>
-          <w:rFonts w:ascii="Arial" w:hAnsi="Arial"/>
-        </w:rPr>
-        <w:t>h</w:t>
-      </w:r>
-      <w:r>
-        <w:rPr>
-          <w:rFonts w:ascii="Arial" w:hAnsi="Arial"/>
-        </w:rPr>
-        <w:t>oice Fragen oder offenen Fragen beantworten.</w:t>
-      </w:r>
-    </w:p>
-    <w:p>
-      <w:pPr>
-        <w:jc w:val="both"/>
-        <w:rPr>
-          <w:rFonts w:ascii="Arial" w:hAnsi="Arial"/>
-          <w:b/>
-        </w:rPr>
-      </w:pPr>
-      <w:r>
-        <w:rPr>
-          <w:rFonts w:ascii="Arial" w:hAnsi="Arial"/>
-          <w:b/>
-        </w:rPr>
-        <w:t>BP03 Fragen verwalten</w:t>
-      </w:r>
-    </w:p>
-    <w:p>
-      <w:pPr>
-        <w:jc w:val="both"/>
-        <w:rPr>
-          <w:rFonts w:ascii="Arial" w:hAnsi="Arial"/>
-        </w:rPr>
-      </w:pPr>
-      <w:r>
-        <w:rPr>
-          <w:rFonts w:ascii="Arial" w:hAnsi="Arial"/>
-        </w:rPr>
-        <w:t xml:space="preserve">BP04 bietet dem Lehrer verschiedene Optionen, um Fragen zu verwalten. Diese beinhalten das Anzeigen von Fragen, das Hinzufügen von Fragen, die Änderung von Fragen, sowie das Löschen von Fragen. </w:t>
-      </w:r>
-    </w:p>
-    <w:p>
-      <w:pPr>
-        <w:jc w:val="both"/>
-        <w:rPr>
-          <w:rFonts w:ascii="Arial" w:hAnsi="Arial"/>
-          <w:b/>
-        </w:rPr>
-      </w:pPr>
-      <w:r>
-        <w:rPr>
-          <w:rFonts w:ascii="Arial" w:hAnsi="Arial"/>
-          <w:b/>
-        </w:rPr>
-        <w:t>BP04 Benutzer verwalten</w:t>
-      </w:r>
-    </w:p>
-    <w:p>
-      <w:pPr>
-        <w:jc w:val="both"/>
-        <w:rPr>
-          <w:rFonts w:ascii="Arial" w:hAnsi="Arial"/>
-        </w:rPr>
-      </w:pPr>
-      <w:r>
-        <w:rPr>
-          <w:rFonts w:ascii="Arial" w:hAnsi="Arial"/>
-        </w:rPr>
         <w:t>Im Rahmen des Geschäftsprozesses „Benutzer verwalten“ haben Lehrer die Möglichkeit einzelne Benutzer anzuzeigen, hinzuzufügen oder deren Daten zu ändern.</w:t>
       </w:r>
     </w:p>
@@ -7953,44 +8210,17 @@
     </w:p>
     <w:p>
       <w:pPr>
-        <w:rPr>
-          <w:rFonts w:ascii="Arial" w:eastAsiaTheme="majorEastAsia" w:hAnsi="Arial"/>
-          <w:b/>
-          <w:color w:val="2E74B5" w:themeColor="accent1" w:themeShade="BF"/>
-          <w:sz w:val="26"/>
-          <w:szCs w:val="23"/>
-        </w:rPr>
+        <w:pStyle w:val="berschrift2"/>
       </w:pPr>
       <w:bookmarkStart w:id="32" w:name="_Toc468004645"/>
       <w:r>
-        <w:br w:type="page"/>
-      </w:r>
-    </w:p>
-    <w:p>
-      <w:pPr>
-        <w:pStyle w:val="berschrift2"/>
-        <w:rPr>
-          <w:rFonts w:cs="Arial"/>
-        </w:rPr>
-      </w:pPr>
-      <w:r>
-        <w:rPr>
-          <w:rFonts w:cs="Arial"/>
-        </w:rPr>
-        <w:lastRenderedPageBreak/>
         <w:t>b. Anwendungsfä</w:t>
       </w:r>
       <w:r>
-        <w:rPr>
-          <w:rFonts w:cs="Arial"/>
-        </w:rPr>
         <w:t>ll</w:t>
       </w:r>
       <w:bookmarkEnd w:id="32"/>
       <w:r>
-        <w:rPr>
-          <w:rFonts w:cs="Arial"/>
-        </w:rPr>
         <w:t>e</w:t>
       </w:r>
     </w:p>
@@ -8049,9 +8279,9 @@
             <o:lock v:ext="edit" aspectratio="t"/>
           </v:shapetype>
           <v:shape id="_x0000_i1025" type="#_x0000_t75" style="width:481.1pt;height:392.35pt" o:ole="">
-            <v:imagedata r:id="rId14" o:title=""/>
+            <v:imagedata r:id="rId16" o:title=""/>
           </v:shape>
-          <o:OLEObject Type="Embed" ProgID="Visio.Drawing.15" ShapeID="_x0000_i1025" DrawAspect="Content" ObjectID="_1541754515" r:id="rId15"/>
+          <o:OLEObject Type="Embed" ProgID="Visio.Drawing.15" ShapeID="_x0000_i1025" DrawAspect="Content" ObjectID="_1541755859" r:id="rId17"/>
         </w:object>
       </w:r>
     </w:p>
@@ -8234,6 +8464,7 @@
           <w:rFonts w:ascii="Arial" w:hAnsi="Arial"/>
           <w:b/>
         </w:rPr>
+        <w:lastRenderedPageBreak/>
         <w:t>UC05 UI bearbeiten</w:t>
       </w:r>
     </w:p>
@@ -8262,44 +8493,29 @@
         <w:jc w:val="both"/>
         <w:rPr>
           <w:rFonts w:ascii="Arial" w:hAnsi="Arial"/>
-        </w:rPr>
-      </w:pPr>
+          <w:b/>
+        </w:rPr>
+      </w:pPr>
+      <w:r>
+        <w:rPr>
+          <w:rFonts w:ascii="Arial" w:hAnsi="Arial"/>
+          <w:b/>
+        </w:rPr>
+        <w:t>UC06 Fragen verwalten</w:t>
+      </w:r>
     </w:p>
     <w:p>
       <w:pPr>
         <w:jc w:val="both"/>
         <w:rPr>
           <w:rFonts w:ascii="Arial" w:hAnsi="Arial"/>
-          <w:b/>
-        </w:rPr>
-      </w:pPr>
-      <w:r>
-        <w:rPr>
-          <w:rFonts w:ascii="Arial" w:hAnsi="Arial"/>
-          <w:b/>
-        </w:rPr>
-        <w:t>UC06 Fragen verwalten</w:t>
-      </w:r>
-    </w:p>
-    <w:p>
-      <w:pPr>
-        <w:jc w:val="both"/>
-        <w:rPr>
-          <w:rFonts w:ascii="Arial" w:hAnsi="Arial"/>
-        </w:rPr>
-      </w:pPr>
-      <w:r>
-        <w:rPr>
-          <w:rFonts w:ascii="Arial" w:hAnsi="Arial"/>
-        </w:rPr>
-        <w:t xml:space="preserve">Der Lehrer hat die Optionen Fragen zu verwalten, d.h. Fragen und Antworten ändern, </w:t>
-      </w:r>
-      <w:r>
-        <w:rPr>
-          <w:rFonts w:ascii="Arial" w:hAnsi="Arial"/>
-        </w:rPr>
-        <w:lastRenderedPageBreak/>
-        <w:t>hinzufügen, löschen.</w:t>
+        </w:rPr>
+      </w:pPr>
+      <w:r>
+        <w:rPr>
+          <w:rFonts w:ascii="Arial" w:hAnsi="Arial"/>
+        </w:rPr>
+        <w:t>Der Lehrer hat die Optionen Fragen zu verwalten, d.h. Fragen und Antworten ändern, hinzufügen, löschen.</w:t>
       </w:r>
     </w:p>
     <w:p>
@@ -8401,30 +8617,13 @@
       </w:pPr>
       <w:r>
         <w:object w:dxaOrig="22831" w:dyaOrig="19216">
-          <v:shape id="_x0000_i1026" type="#_x0000_t75" style="width:553.65pt;height:521.7pt" o:ole="">
-            <v:imagedata r:id="rId16" o:title=""/>
+          <v:shape id="_x0000_i1036" type="#_x0000_t75" style="width:542.25pt;height:512.1pt" o:ole="">
+            <v:imagedata r:id="rId18" o:title=""/>
           </v:shape>
-          <o:OLEObject Type="Embed" ProgID="Visio.Drawing.15" ShapeID="_x0000_i1026" DrawAspect="Content" ObjectID="_1541754516" r:id="rId17"/>
+          <o:OLEObject Type="Embed" ProgID="Visio.Drawing.15" ShapeID="_x0000_i1036" DrawAspect="Content" ObjectID="_1541755860" r:id="rId19"/>
         </w:object>
       </w:r>
-    </w:p>
-    <w:p>
-      <w:pPr>
-        <w:rPr>
-          <w:rFonts w:ascii="Arial" w:eastAsiaTheme="majorEastAsia" w:hAnsi="Arial"/>
-          <w:b/>
-          <w:color w:val="2E74B5" w:themeColor="accent1" w:themeShade="BF"/>
-          <w:sz w:val="32"/>
-          <w:szCs w:val="29"/>
-        </w:rPr>
-      </w:pPr>
       <w:bookmarkStart w:id="33" w:name="_Toc468004646"/>
-      <w:r>
-        <w:rPr>
-          <w:rFonts w:ascii="Arial" w:hAnsi="Arial"/>
-        </w:rPr>
-        <w:br w:type="page"/>
-      </w:r>
     </w:p>
     <w:p>
       <w:pPr>
@@ -8690,7 +8889,6 @@
         <w:rPr>
           <w:rFonts w:ascii="Arial" w:hAnsi="Arial"/>
           <w:i/>
-          <w:lang w:val="en-US"/>
         </w:rPr>
       </w:pPr>
     </w:p>
@@ -8699,7 +8897,6 @@
         <w:rPr>
           <w:rFonts w:ascii="Arial" w:hAnsi="Arial"/>
           <w:i/>
-          <w:lang w:val="en-US"/>
         </w:rPr>
       </w:pPr>
     </w:p>
@@ -8708,7 +8905,6 @@
         <w:rPr>
           <w:rFonts w:ascii="Arial" w:hAnsi="Arial"/>
           <w:i/>
-          <w:lang w:val="en-US"/>
         </w:rPr>
       </w:pPr>
     </w:p>
@@ -8717,13 +8913,12 @@
         <w:rPr>
           <w:rFonts w:ascii="Arial" w:hAnsi="Arial"/>
           <w:i/>
-          <w:lang w:val="en-US"/>
         </w:rPr>
       </w:pPr>
     </w:p>
     <w:sectPr>
-      <w:headerReference w:type="default" r:id="rId18"/>
-      <w:footerReference w:type="default" r:id="rId19"/>
+      <w:headerReference w:type="default" r:id="rId20"/>
+      <w:footerReference w:type="default" r:id="rId21"/>
       <w:pgSz w:w="11906" w:h="16838"/>
       <w:pgMar w:top="1134" w:right="1134" w:bottom="1134" w:left="1134" w:header="720" w:footer="720" w:gutter="0"/>
       <w:pgNumType w:start="0"/>
@@ -8736,7 +8931,7 @@
 </file>
 
 <file path=word/endnotes.xml><?xml version="1.0" encoding="utf-8"?>
-<w:endnotes xmlns:wpc="http://schemas.microsoft.com/office/word/2010/wordprocessingCanvas" xmlns:cx="http://schemas.microsoft.com/office/drawing/2014/chartex" xmlns:mc="http://schemas.openxmlformats.org/markup-compatibility/2006" xmlns:o="urn:schemas-microsoft-com:office:office" xmlns:r="http://schemas.openxmlformats.org/officeDocument/2006/relationships" xmlns:m="http://schemas.openxmlformats.org/officeDocument/2006/math" xmlns:v="urn:schemas-microsoft-com:vml" xmlns:wp14="http://schemas.microsoft.com/office/word/2010/wordprocessingDrawing" xmlns:wp="http://schemas.openxmlformats.org/drawingml/2006/wordprocessingDrawing" xmlns:w10="urn:schemas-microsoft-com:office:word" xmlns:w="http://schemas.openxmlformats.org/wordprocessingml/2006/main" xmlns:w14="http://schemas.microsoft.com/office/word/2010/wordml" xmlns:w15="http://schemas.microsoft.com/office/word/2012/wordml" xmlns:w16se="http://schemas.microsoft.com/office/word/2015/wordml/symex" xmlns:wpg="http://schemas.microsoft.com/office/word/2010/wordprocessingGroup" xmlns:wpi="http://schemas.microsoft.com/office/word/2010/wordprocessingInk" xmlns:wne="http://schemas.microsoft.com/office/word/2006/wordml" xmlns:wps="http://schemas.microsoft.com/office/word/2010/wordprocessingShape" mc:Ignorable="w14 w15 w16se wp14">
+<w:endnotes xmlns:wpc="http://schemas.microsoft.com/office/word/2010/wordprocessingCanvas" xmlns:cx="http://schemas.microsoft.com/office/drawing/2014/chartex" xmlns:cx1="http://schemas.microsoft.com/office/drawing/2015/9/8/chartex" xmlns:cx2="http://schemas.microsoft.com/office/drawing/2015/10/21/chartex" xmlns:cx3="http://schemas.microsoft.com/office/drawing/2016/5/9/chartex" xmlns:cx4="http://schemas.microsoft.com/office/drawing/2016/5/10/chartex" xmlns:cx5="http://schemas.microsoft.com/office/drawing/2016/5/11/chartex" xmlns:mc="http://schemas.openxmlformats.org/markup-compatibility/2006" xmlns:o="urn:schemas-microsoft-com:office:office" xmlns:r="http://schemas.openxmlformats.org/officeDocument/2006/relationships" xmlns:m="http://schemas.openxmlformats.org/officeDocument/2006/math" xmlns:v="urn:schemas-microsoft-com:vml" xmlns:wp14="http://schemas.microsoft.com/office/word/2010/wordprocessingDrawing" xmlns:wp="http://schemas.openxmlformats.org/drawingml/2006/wordprocessingDrawing" xmlns:w10="urn:schemas-microsoft-com:office:word" xmlns:w="http://schemas.openxmlformats.org/wordprocessingml/2006/main" xmlns:w14="http://schemas.microsoft.com/office/word/2010/wordml" xmlns:w15="http://schemas.microsoft.com/office/word/2012/wordml" xmlns:w16se="http://schemas.microsoft.com/office/word/2015/wordml/symex" xmlns:wpg="http://schemas.microsoft.com/office/word/2010/wordprocessingGroup" xmlns:wpi="http://schemas.microsoft.com/office/word/2010/wordprocessingInk" xmlns:wne="http://schemas.microsoft.com/office/word/2006/wordml" xmlns:wps="http://schemas.microsoft.com/office/word/2010/wordprocessingShape" mc:Ignorable="w14 w15 w16se wp14">
   <w:endnote w:type="separator" w:id="-1">
     <w:p>
       <w:r>
@@ -8755,7 +8950,7 @@
 </file>
 
 <file path=word/footer1.xml><?xml version="1.0" encoding="utf-8"?>
-<w:ftr xmlns:wpc="http://schemas.microsoft.com/office/word/2010/wordprocessingCanvas" xmlns:cx="http://schemas.microsoft.com/office/drawing/2014/chartex" xmlns:mc="http://schemas.openxmlformats.org/markup-compatibility/2006" xmlns:o="urn:schemas-microsoft-com:office:office" xmlns:r="http://schemas.openxmlformats.org/officeDocument/2006/relationships" xmlns:m="http://schemas.openxmlformats.org/officeDocument/2006/math" xmlns:v="urn:schemas-microsoft-com:vml" xmlns:wp14="http://schemas.microsoft.com/office/word/2010/wordprocessingDrawing" xmlns:wp="http://schemas.openxmlformats.org/drawingml/2006/wordprocessingDrawing" xmlns:w10="urn:schemas-microsoft-com:office:word" xmlns:w="http://schemas.openxmlformats.org/wordprocessingml/2006/main" xmlns:w14="http://schemas.microsoft.com/office/word/2010/wordml" xmlns:w15="http://schemas.microsoft.com/office/word/2012/wordml" xmlns:w16se="http://schemas.microsoft.com/office/word/2015/wordml/symex" xmlns:wpg="http://schemas.microsoft.com/office/word/2010/wordprocessingGroup" xmlns:wpi="http://schemas.microsoft.com/office/word/2010/wordprocessingInk" xmlns:wne="http://schemas.microsoft.com/office/word/2006/wordml" xmlns:wps="http://schemas.microsoft.com/office/word/2010/wordprocessingShape" mc:Ignorable="w14 w15 w16se wp14">
+<w:ftr xmlns:wpc="http://schemas.microsoft.com/office/word/2010/wordprocessingCanvas" xmlns:cx="http://schemas.microsoft.com/office/drawing/2014/chartex" xmlns:cx1="http://schemas.microsoft.com/office/drawing/2015/9/8/chartex" xmlns:cx2="http://schemas.microsoft.com/office/drawing/2015/10/21/chartex" xmlns:cx3="http://schemas.microsoft.com/office/drawing/2016/5/9/chartex" xmlns:cx4="http://schemas.microsoft.com/office/drawing/2016/5/10/chartex" xmlns:cx5="http://schemas.microsoft.com/office/drawing/2016/5/11/chartex" xmlns:mc="http://schemas.openxmlformats.org/markup-compatibility/2006" xmlns:o="urn:schemas-microsoft-com:office:office" xmlns:r="http://schemas.openxmlformats.org/officeDocument/2006/relationships" xmlns:m="http://schemas.openxmlformats.org/officeDocument/2006/math" xmlns:v="urn:schemas-microsoft-com:vml" xmlns:wp14="http://schemas.microsoft.com/office/word/2010/wordprocessingDrawing" xmlns:wp="http://schemas.openxmlformats.org/drawingml/2006/wordprocessingDrawing" xmlns:w10="urn:schemas-microsoft-com:office:word" xmlns:w="http://schemas.openxmlformats.org/wordprocessingml/2006/main" xmlns:w14="http://schemas.microsoft.com/office/word/2010/wordml" xmlns:w15="http://schemas.microsoft.com/office/word/2012/wordml" xmlns:w16se="http://schemas.microsoft.com/office/word/2015/wordml/symex" xmlns:wpg="http://schemas.microsoft.com/office/word/2010/wordprocessingGroup" xmlns:wpi="http://schemas.microsoft.com/office/word/2010/wordprocessingInk" xmlns:wne="http://schemas.microsoft.com/office/word/2006/wordml" xmlns:wps="http://schemas.microsoft.com/office/word/2010/wordprocessingShape" mc:Ignorable="w14 w15 w16se wp14">
   <w:sdt>
     <w:sdtPr>
       <w:id w:val="-751899754"/>
@@ -8784,7 +8979,7 @@
           <w:rPr>
             <w:noProof/>
           </w:rPr>
-          <w:t>10</w:t>
+          <w:t>1</w:t>
         </w:r>
         <w:r>
           <w:fldChar w:fldCharType="end"/>
@@ -8801,7 +8996,7 @@
 </file>
 
 <file path=word/footnotes.xml><?xml version="1.0" encoding="utf-8"?>
-<w:footnotes xmlns:wpc="http://schemas.microsoft.com/office/word/2010/wordprocessingCanvas" xmlns:cx="http://schemas.microsoft.com/office/drawing/2014/chartex" xmlns:mc="http://schemas.openxmlformats.org/markup-compatibility/2006" xmlns:o="urn:schemas-microsoft-com:office:office" xmlns:r="http://schemas.openxmlformats.org/officeDocument/2006/relationships" xmlns:m="http://schemas.openxmlformats.org/officeDocument/2006/math" xmlns:v="urn:schemas-microsoft-com:vml" xmlns:wp14="http://schemas.microsoft.com/office/word/2010/wordprocessingDrawing" xmlns:wp="http://schemas.openxmlformats.org/drawingml/2006/wordprocessingDrawing" xmlns:w10="urn:schemas-microsoft-com:office:word" xmlns:w="http://schemas.openxmlformats.org/wordprocessingml/2006/main" xmlns:w14="http://schemas.microsoft.com/office/word/2010/wordml" xmlns:w15="http://schemas.microsoft.com/office/word/2012/wordml" xmlns:w16se="http://schemas.microsoft.com/office/word/2015/wordml/symex" xmlns:wpg="http://schemas.microsoft.com/office/word/2010/wordprocessingGroup" xmlns:wpi="http://schemas.microsoft.com/office/word/2010/wordprocessingInk" xmlns:wne="http://schemas.microsoft.com/office/word/2006/wordml" xmlns:wps="http://schemas.microsoft.com/office/word/2010/wordprocessingShape" mc:Ignorable="w14 w15 w16se wp14">
+<w:footnotes xmlns:wpc="http://schemas.microsoft.com/office/word/2010/wordprocessingCanvas" xmlns:cx="http://schemas.microsoft.com/office/drawing/2014/chartex" xmlns:cx1="http://schemas.microsoft.com/office/drawing/2015/9/8/chartex" xmlns:cx2="http://schemas.microsoft.com/office/drawing/2015/10/21/chartex" xmlns:cx3="http://schemas.microsoft.com/office/drawing/2016/5/9/chartex" xmlns:cx4="http://schemas.microsoft.com/office/drawing/2016/5/10/chartex" xmlns:cx5="http://schemas.microsoft.com/office/drawing/2016/5/11/chartex" xmlns:mc="http://schemas.openxmlformats.org/markup-compatibility/2006" xmlns:o="urn:schemas-microsoft-com:office:office" xmlns:r="http://schemas.openxmlformats.org/officeDocument/2006/relationships" xmlns:m="http://schemas.openxmlformats.org/officeDocument/2006/math" xmlns:v="urn:schemas-microsoft-com:vml" xmlns:wp14="http://schemas.microsoft.com/office/word/2010/wordprocessingDrawing" xmlns:wp="http://schemas.openxmlformats.org/drawingml/2006/wordprocessingDrawing" xmlns:w10="urn:schemas-microsoft-com:office:word" xmlns:w="http://schemas.openxmlformats.org/wordprocessingml/2006/main" xmlns:w14="http://schemas.microsoft.com/office/word/2010/wordml" xmlns:w15="http://schemas.microsoft.com/office/word/2012/wordml" xmlns:w16se="http://schemas.microsoft.com/office/word/2015/wordml/symex" xmlns:wpg="http://schemas.microsoft.com/office/word/2010/wordprocessingGroup" xmlns:wpi="http://schemas.microsoft.com/office/word/2010/wordprocessingInk" xmlns:wne="http://schemas.microsoft.com/office/word/2006/wordml" xmlns:wps="http://schemas.microsoft.com/office/word/2010/wordprocessingShape" mc:Ignorable="w14 w15 w16se wp14">
   <w:footnote w:type="separator" w:id="-1">
     <w:p>
       <w:r>
@@ -8839,7 +9034,7 @@
 </file>
 
 <file path=word/header1.xml><?xml version="1.0" encoding="utf-8"?>
-<w:hdr xmlns:wpc="http://schemas.microsoft.com/office/word/2010/wordprocessingCanvas" xmlns:cx="http://schemas.microsoft.com/office/drawing/2014/chartex" xmlns:mc="http://schemas.openxmlformats.org/markup-compatibility/2006" xmlns:o="urn:schemas-microsoft-com:office:office" xmlns:r="http://schemas.openxmlformats.org/officeDocument/2006/relationships" xmlns:m="http://schemas.openxmlformats.org/officeDocument/2006/math" xmlns:v="urn:schemas-microsoft-com:vml" xmlns:wp14="http://schemas.microsoft.com/office/word/2010/wordprocessingDrawing" xmlns:wp="http://schemas.openxmlformats.org/drawingml/2006/wordprocessingDrawing" xmlns:w10="urn:schemas-microsoft-com:office:word" xmlns:w="http://schemas.openxmlformats.org/wordprocessingml/2006/main" xmlns:w14="http://schemas.microsoft.com/office/word/2010/wordml" xmlns:w15="http://schemas.microsoft.com/office/word/2012/wordml" xmlns:w16se="http://schemas.microsoft.com/office/word/2015/wordml/symex" xmlns:wpg="http://schemas.microsoft.com/office/word/2010/wordprocessingGroup" xmlns:wpi="http://schemas.microsoft.com/office/word/2010/wordprocessingInk" xmlns:wne="http://schemas.microsoft.com/office/word/2006/wordml" xmlns:wps="http://schemas.microsoft.com/office/word/2010/wordprocessingShape" mc:Ignorable="w14 w15 w16se wp14">
+<w:hdr xmlns:wpc="http://schemas.microsoft.com/office/word/2010/wordprocessingCanvas" xmlns:cx="http://schemas.microsoft.com/office/drawing/2014/chartex" xmlns:cx1="http://schemas.microsoft.com/office/drawing/2015/9/8/chartex" xmlns:cx2="http://schemas.microsoft.com/office/drawing/2015/10/21/chartex" xmlns:cx3="http://schemas.microsoft.com/office/drawing/2016/5/9/chartex" xmlns:cx4="http://schemas.microsoft.com/office/drawing/2016/5/10/chartex" xmlns:cx5="http://schemas.microsoft.com/office/drawing/2016/5/11/chartex" xmlns:mc="http://schemas.openxmlformats.org/markup-compatibility/2006" xmlns:o="urn:schemas-microsoft-com:office:office" xmlns:r="http://schemas.openxmlformats.org/officeDocument/2006/relationships" xmlns:m="http://schemas.openxmlformats.org/officeDocument/2006/math" xmlns:v="urn:schemas-microsoft-com:vml" xmlns:wp14="http://schemas.microsoft.com/office/word/2010/wordprocessingDrawing" xmlns:wp="http://schemas.openxmlformats.org/drawingml/2006/wordprocessingDrawing" xmlns:w10="urn:schemas-microsoft-com:office:word" xmlns:w="http://schemas.openxmlformats.org/wordprocessingml/2006/main" xmlns:w14="http://schemas.microsoft.com/office/word/2010/wordml" xmlns:w15="http://schemas.microsoft.com/office/word/2012/wordml" xmlns:w16se="http://schemas.microsoft.com/office/word/2015/wordml/symex" xmlns:wpg="http://schemas.microsoft.com/office/word/2010/wordprocessingGroup" xmlns:wpi="http://schemas.microsoft.com/office/word/2010/wordprocessingInk" xmlns:wne="http://schemas.microsoft.com/office/word/2006/wordml" xmlns:wps="http://schemas.microsoft.com/office/word/2010/wordprocessingShape" mc:Ignorable="w14 w15 w16se wp14">
   <w:p>
     <w:pPr>
       <w:pStyle w:val="Kopfzeile"/>
@@ -8854,7 +9049,7 @@
 </file>
 
 <file path=word/numbering.xml><?xml version="1.0" encoding="utf-8"?>
-<w:numbering xmlns:wpc="http://schemas.microsoft.com/office/word/2010/wordprocessingCanvas" xmlns:cx="http://schemas.microsoft.com/office/drawing/2014/chartex" xmlns:mc="http://schemas.openxmlformats.org/markup-compatibility/2006" xmlns:o="urn:schemas-microsoft-com:office:office" xmlns:r="http://schemas.openxmlformats.org/officeDocument/2006/relationships" xmlns:m="http://schemas.openxmlformats.org/officeDocument/2006/math" xmlns:v="urn:schemas-microsoft-com:vml" xmlns:wp14="http://schemas.microsoft.com/office/word/2010/wordprocessingDrawing" xmlns:wp="http://schemas.openxmlformats.org/drawingml/2006/wordprocessingDrawing" xmlns:w10="urn:schemas-microsoft-com:office:word" xmlns:w="http://schemas.openxmlformats.org/wordprocessingml/2006/main" xmlns:w14="http://schemas.microsoft.com/office/word/2010/wordml" xmlns:w15="http://schemas.microsoft.com/office/word/2012/wordml" xmlns:w16se="http://schemas.microsoft.com/office/word/2015/wordml/symex" xmlns:wpg="http://schemas.microsoft.com/office/word/2010/wordprocessingGroup" xmlns:wpi="http://schemas.microsoft.com/office/word/2010/wordprocessingInk" xmlns:wne="http://schemas.microsoft.com/office/word/2006/wordml" xmlns:wps="http://schemas.microsoft.com/office/word/2010/wordprocessingShape" mc:Ignorable="w14 w15 w16se wp14">
+<w:numbering xmlns:wpc="http://schemas.microsoft.com/office/word/2010/wordprocessingCanvas" xmlns:cx="http://schemas.microsoft.com/office/drawing/2014/chartex" xmlns:cx1="http://schemas.microsoft.com/office/drawing/2015/9/8/chartex" xmlns:cx2="http://schemas.microsoft.com/office/drawing/2015/10/21/chartex" xmlns:cx3="http://schemas.microsoft.com/office/drawing/2016/5/9/chartex" xmlns:cx4="http://schemas.microsoft.com/office/drawing/2016/5/10/chartex" xmlns:cx5="http://schemas.microsoft.com/office/drawing/2016/5/11/chartex" xmlns:mc="http://schemas.openxmlformats.org/markup-compatibility/2006" xmlns:o="urn:schemas-microsoft-com:office:office" xmlns:r="http://schemas.openxmlformats.org/officeDocument/2006/relationships" xmlns:m="http://schemas.openxmlformats.org/officeDocument/2006/math" xmlns:v="urn:schemas-microsoft-com:vml" xmlns:wp14="http://schemas.microsoft.com/office/word/2010/wordprocessingDrawing" xmlns:wp="http://schemas.openxmlformats.org/drawingml/2006/wordprocessingDrawing" xmlns:w10="urn:schemas-microsoft-com:office:word" xmlns:w="http://schemas.openxmlformats.org/wordprocessingml/2006/main" xmlns:w14="http://schemas.microsoft.com/office/word/2010/wordml" xmlns:w15="http://schemas.microsoft.com/office/word/2012/wordml" xmlns:w16se="http://schemas.microsoft.com/office/word/2015/wordml/symex" xmlns:wpg="http://schemas.microsoft.com/office/word/2010/wordprocessingGroup" xmlns:wpi="http://schemas.microsoft.com/office/word/2010/wordprocessingInk" xmlns:wne="http://schemas.microsoft.com/office/word/2006/wordml" xmlns:wps="http://schemas.microsoft.com/office/word/2010/wordprocessingShape" mc:Ignorable="w14 w15 w16se wp14">
   <w:abstractNum w:abstractNumId="0" w15:restartNumberingAfterBreak="0">
     <w:nsid w:val="034F1CBE"/>
     <w:multiLevelType w:val="hybridMultilevel"/>
@@ -10079,7 +10274,7 @@
       </w:pPr>
     </w:pPrDefault>
   </w:docDefaults>
-  <w:latentStyles w:defLockedState="0" w:defUIPriority="99" w:defSemiHidden="0" w:defUnhideWhenUsed="0" w:defQFormat="0" w:count="371">
+  <w:latentStyles w:defLockedState="0" w:defUIPriority="99" w:defSemiHidden="0" w:defUnhideWhenUsed="0" w:defQFormat="0" w:count="374">
     <w:lsdException w:name="Normal" w:uiPriority="0" w:qFormat="1"/>
     <w:lsdException w:name="heading 1" w:uiPriority="9" w:qFormat="1"/>
     <w:lsdException w:name="heading 2" w:semiHidden="1" w:uiPriority="9" w:unhideWhenUsed="1" w:qFormat="1"/>
@@ -10185,7 +10380,6 @@
     <w:lsdException w:name="HTML Sample" w:semiHidden="1" w:unhideWhenUsed="1"/>
     <w:lsdException w:name="HTML Typewriter" w:semiHidden="1" w:unhideWhenUsed="1"/>
     <w:lsdException w:name="HTML Variable" w:semiHidden="1" w:unhideWhenUsed="1"/>
-    <w:lsdException w:name="Normal Table" w:semiHidden="1" w:unhideWhenUsed="1"/>
     <w:lsdException w:name="annotation subject" w:semiHidden="1" w:unhideWhenUsed="1"/>
     <w:lsdException w:name="No List" w:semiHidden="1" w:unhideWhenUsed="1"/>
     <w:lsdException w:name="Outline List 1" w:semiHidden="1" w:unhideWhenUsed="1"/>
@@ -10230,7 +10424,6 @@
     <w:lsdException w:name="Table Professional" w:semiHidden="1" w:unhideWhenUsed="1"/>
     <w:lsdException w:name="Table Subtle 1" w:semiHidden="1" w:unhideWhenUsed="1"/>
     <w:lsdException w:name="Table Subtle 2" w:semiHidden="1" w:unhideWhenUsed="1"/>
-    <w:lsdException w:name="Table Web 1" w:semiHidden="1" w:unhideWhenUsed="1"/>
     <w:lsdException w:name="Table Web 2" w:semiHidden="1" w:unhideWhenUsed="1"/>
     <w:lsdException w:name="Table Web 3" w:semiHidden="1" w:unhideWhenUsed="1"/>
     <w:lsdException w:name="Balloon Text" w:semiHidden="1" w:unhideWhenUsed="1"/>
@@ -10451,6 +10644,9 @@
     <w:lsdException w:name="List Table 5 Dark Accent 6" w:uiPriority="50"/>
     <w:lsdException w:name="List Table 6 Colorful Accent 6" w:uiPriority="51"/>
     <w:lsdException w:name="List Table 7 Colorful Accent 6" w:uiPriority="52"/>
+    <w:lsdException w:name="Mention" w:semiHidden="1" w:unhideWhenUsed="1"/>
+    <w:lsdException w:name="Smart Hyperlink" w:semiHidden="1" w:unhideWhenUsed="1"/>
+    <w:lsdException w:name="Hashtag" w:semiHidden="1" w:unhideWhenUsed="1"/>
   </w:latentStyles>
   <w:style w:type="paragraph" w:default="1" w:styleId="Standard">
     <w:name w:val="Normal"/>
@@ -11481,7 +11677,7 @@
 </file>
 
 <file path=customXml/itemProps2.xml><?xml version="1.0" encoding="utf-8"?>
-<ds:datastoreItem xmlns:ds="http://schemas.openxmlformats.org/officeDocument/2006/customXml" ds:itemID="{B2250069-840F-4709-878F-071D70E26E6A}">
+<ds:datastoreItem xmlns:ds="http://schemas.openxmlformats.org/officeDocument/2006/customXml" ds:itemID="{67FA1473-2CBE-4E6E-BA20-5816D69CEF0E}">
   <ds:schemaRefs>
     <ds:schemaRef ds:uri="http://schemas.openxmlformats.org/officeDocument/2006/bibliography"/>
   </ds:schemaRefs>

</xml_diff>

<commit_message>
[client] some general components added for overview of what has to be implemented
</commit_message>
<xml_diff>
--- a/documents/Lastenheft.docx
+++ b/documents/Lastenheft.docx
@@ -6252,16 +6252,16 @@
         </w:rPr>
       </w:pPr>
       <w:bookmarkStart w:id="19" w:name="_Toc468014226"/>
-    </w:p>
-    <w:p>
-      <w:pPr>
-        <w:pStyle w:val="berschrift3"/>
-        <w:rPr>
-          <w:rFonts w:cs="Arial"/>
-        </w:rPr>
-      </w:pPr>
       <w:bookmarkStart w:id="20" w:name="_GoBack"/>
       <w:bookmarkEnd w:id="20"/>
+    </w:p>
+    <w:p>
+      <w:pPr>
+        <w:pStyle w:val="berschrift3"/>
+        <w:rPr>
+          <w:rFonts w:cs="Arial"/>
+        </w:rPr>
+      </w:pPr>
       <w:r>
         <w:rPr>
           <w:rFonts w:cs="Arial"/>
@@ -8299,7 +8299,7 @@
           <v:shape id="_x0000_i1025" type="#_x0000_t75" style="width:481.1pt;height:392.35pt" o:ole="">
             <v:imagedata r:id="rId16" o:title=""/>
           </v:shape>
-          <o:OLEObject Type="Embed" ProgID="Visio.Drawing.15" ShapeID="_x0000_i1025" DrawAspect="Content" ObjectID="_1541756615" r:id="rId17"/>
+          <o:OLEObject Type="Embed" ProgID="Visio.Drawing.15" ShapeID="_x0000_i1025" DrawAspect="Content" ObjectID="_1541840175" r:id="rId17"/>
         </w:object>
       </w:r>
     </w:p>
@@ -8642,7 +8642,7 @@
           <v:shape id="_x0000_i1026" type="#_x0000_t75" style="width:542.25pt;height:512.1pt" o:ole="">
             <v:imagedata r:id="rId18" o:title=""/>
           </v:shape>
-          <o:OLEObject Type="Embed" ProgID="Visio.Drawing.15" ShapeID="_x0000_i1026" DrawAspect="Content" ObjectID="_1541756616" r:id="rId19"/>
+          <o:OLEObject Type="Embed" ProgID="Visio.Drawing.15" ShapeID="_x0000_i1026" DrawAspect="Content" ObjectID="_1541840176" r:id="rId19"/>
         </w:object>
       </w:r>
     </w:p>
@@ -8981,6 +8981,7 @@
         <w:docPartUnique/>
       </w:docPartObj>
     </w:sdtPr>
+    <w:sdtEndPr/>
     <w:sdtContent>
       <w:p>
         <w:pPr>
@@ -11701,7 +11702,7 @@
 </file>
 
 <file path=customXml/itemProps2.xml><?xml version="1.0" encoding="utf-8"?>
-<ds:datastoreItem xmlns:ds="http://schemas.openxmlformats.org/officeDocument/2006/customXml" ds:itemID="{90E0C20C-F1C2-4F36-9519-A6282AB05AD2}">
+<ds:datastoreItem xmlns:ds="http://schemas.openxmlformats.org/officeDocument/2006/customXml" ds:itemID="{017F2E75-EB24-4D71-BDF1-30CC45DD74C9}">
   <ds:schemaRefs>
     <ds:schemaRef ds:uri="http://schemas.openxmlformats.org/officeDocument/2006/bibliography"/>
   </ds:schemaRefs>

</xml_diff>